<commit_message>
Report cat & createfile
cat & createfile
</commit_message>
<xml_diff>
--- a/[HĐH]Project1(Systemcall Exception).docx
+++ b/[HĐH]Project1(Systemcall Exception).docx
@@ -262,7 +262,19 @@
                     <w:rPr>
                       <w:color w:val="000000" w:themeColor="text1"/>
                     </w:rPr>
-                    <w:t>1612XXX – Nguyễn Khắc Nguyên Khang</w:t>
+                    <w:t>1612</w:t>
+                  </w:r>
+                  <w:r>
+                    <w:rPr>
+                      <w:color w:val="000000" w:themeColor="text1"/>
+                    </w:rPr>
+                    <w:t xml:space="preserve">288 </w:t>
+                  </w:r>
+                  <w:r>
+                    <w:rPr>
+                      <w:color w:val="000000" w:themeColor="text1"/>
+                    </w:rPr>
+                    <w:t>– Nguyễn Khắc Nguyên Khang</w:t>
                   </w:r>
                 </w:p>
               </w:txbxContent>
@@ -575,7 +587,7 @@
     </w:p>
     <w:p>
       <w:pPr>
-        <w:pStyle w:val="oancuaDanhsach"/>
+        <w:pStyle w:val="ListParagraph"/>
         <w:numPr>
           <w:ilvl w:val="0"/>
           <w:numId w:val="3"/>
@@ -603,9 +615,9 @@
     </w:p>
     <w:tbl>
       <w:tblPr>
-        <w:tblStyle w:val="LiBang"/>
+        <w:tblStyle w:val="TableGrid"/>
         <w:tblW w:w="10440" w:type="dxa"/>
-        <w:tblInd w:w="-162" w:type="dxa"/>
+        <w:tblInd w:w="-432" w:type="dxa"/>
         <w:tblLook w:val="04A0" w:firstRow="1" w:lastRow="0" w:firstColumn="1" w:lastColumn="0" w:noHBand="0" w:noVBand="1"/>
       </w:tblPr>
       <w:tblGrid>
@@ -944,15 +956,26 @@
           </w:tcPr>
           <w:p>
             <w:pPr>
-              <w:spacing w:line="240" w:lineRule="auto"/>
-              <w:jc w:val="left"/>
+              <w:spacing w:before="240" w:line="240" w:lineRule="auto"/>
+              <w:jc w:val="center"/>
               <w:rPr>
                 <w:rFonts w:ascii="Times New Roman" w:hAnsi="Times New Roman" w:cs="Times New Roman"/>
+                <w:b/>
                 <w:color w:val="000000" w:themeColor="text1"/>
                 <w:sz w:val="30"/>
                 <w:szCs w:val="30"/>
               </w:rPr>
             </w:pPr>
+            <w:r>
+              <w:rPr>
+                <w:rFonts w:ascii="Times New Roman" w:hAnsi="Times New Roman" w:cs="Times New Roman"/>
+                <w:b/>
+                <w:color w:val="000000" w:themeColor="text1"/>
+                <w:sz w:val="30"/>
+                <w:szCs w:val="30"/>
+              </w:rPr>
+              <w:t>100%</w:t>
+            </w:r>
           </w:p>
         </w:tc>
       </w:tr>
@@ -1062,15 +1085,26 @@
           </w:tcPr>
           <w:p>
             <w:pPr>
-              <w:spacing w:line="240" w:lineRule="auto"/>
-              <w:jc w:val="left"/>
+              <w:spacing w:before="240" w:line="240" w:lineRule="auto"/>
+              <w:jc w:val="center"/>
               <w:rPr>
                 <w:rFonts w:ascii="Times New Roman" w:hAnsi="Times New Roman" w:cs="Times New Roman"/>
+                <w:b/>
                 <w:color w:val="000000" w:themeColor="text1"/>
                 <w:sz w:val="30"/>
                 <w:szCs w:val="30"/>
               </w:rPr>
             </w:pPr>
+            <w:r>
+              <w:rPr>
+                <w:rFonts w:ascii="Times New Roman" w:hAnsi="Times New Roman" w:cs="Times New Roman"/>
+                <w:b/>
+                <w:color w:val="000000" w:themeColor="text1"/>
+                <w:sz w:val="30"/>
+                <w:szCs w:val="30"/>
+              </w:rPr>
+              <w:t>100%</w:t>
+            </w:r>
           </w:p>
         </w:tc>
       </w:tr>
@@ -1279,15 +1313,26 @@
           </w:tcPr>
           <w:p>
             <w:pPr>
-              <w:spacing w:line="240" w:lineRule="auto"/>
-              <w:jc w:val="left"/>
+              <w:spacing w:before="240" w:line="240" w:lineRule="auto"/>
+              <w:jc w:val="center"/>
               <w:rPr>
                 <w:rFonts w:ascii="Times New Roman" w:hAnsi="Times New Roman" w:cs="Times New Roman"/>
+                <w:b/>
                 <w:color w:val="000000" w:themeColor="text1"/>
                 <w:sz w:val="30"/>
                 <w:szCs w:val="30"/>
               </w:rPr>
             </w:pPr>
+            <w:r>
+              <w:rPr>
+                <w:rFonts w:ascii="Times New Roman" w:hAnsi="Times New Roman" w:cs="Times New Roman"/>
+                <w:b/>
+                <w:color w:val="000000" w:themeColor="text1"/>
+                <w:sz w:val="30"/>
+                <w:szCs w:val="30"/>
+              </w:rPr>
+              <w:t>100%</w:t>
+            </w:r>
           </w:p>
         </w:tc>
       </w:tr>
@@ -1307,7 +1352,7 @@
     </w:p>
     <w:p>
       <w:pPr>
-        <w:pStyle w:val="oancuaDanhsach"/>
+        <w:pStyle w:val="ListParagraph"/>
         <w:numPr>
           <w:ilvl w:val="0"/>
           <w:numId w:val="3"/>
@@ -1335,7 +1380,7 @@
     </w:p>
     <w:p>
       <w:pPr>
-        <w:pStyle w:val="oancuaDanhsach"/>
+        <w:pStyle w:val="ListParagraph"/>
         <w:numPr>
           <w:ilvl w:val="1"/>
           <w:numId w:val="4"/>
@@ -1367,10 +1412,18 @@
         </w:rPr>
         <w:t xml:space="preserve"> &lt;Khang viết&gt;</w:t>
       </w:r>
-    </w:p>
-    <w:p>
-      <w:pPr>
-        <w:pStyle w:val="oancuaDanhsach"/>
+      <w:r>
+        <w:rPr>
+          <w:rFonts w:ascii="Times New Roman" w:hAnsi="Times New Roman" w:cs="Times New Roman"/>
+          <w:color w:val="FF0000"/>
+          <w:szCs w:val="26"/>
+        </w:rPr>
+        <w:t>, chỗ này Khang hình ảnh demo luôn nha</w:t>
+      </w:r>
+    </w:p>
+    <w:p>
+      <w:pPr>
+        <w:pStyle w:val="ListParagraph"/>
         <w:numPr>
           <w:ilvl w:val="1"/>
           <w:numId w:val="4"/>
@@ -1397,7 +1450,7 @@
     </w:p>
     <w:p>
       <w:pPr>
-        <w:pStyle w:val="oancuaDanhsach"/>
+        <w:pStyle w:val="ListParagraph"/>
         <w:spacing w:before="10" w:after="10"/>
         <w:ind w:left="0"/>
         <w:jc w:val="left"/>
@@ -1418,7 +1471,7 @@
     </w:p>
     <w:p>
       <w:pPr>
-        <w:pStyle w:val="oancuaDanhsach"/>
+        <w:pStyle w:val="ListParagraph"/>
         <w:numPr>
           <w:ilvl w:val="0"/>
           <w:numId w:val="5"/>
@@ -1449,7 +1502,7 @@
     </w:p>
     <w:p>
       <w:pPr>
-        <w:pStyle w:val="oancuaDanhsach"/>
+        <w:pStyle w:val="ListParagraph"/>
         <w:spacing w:before="10" w:after="10"/>
         <w:ind w:firstLine="720"/>
         <w:jc w:val="left"/>
@@ -1476,7 +1529,7 @@
     </w:p>
     <w:p>
       <w:pPr>
-        <w:pStyle w:val="oancuaDanhsach"/>
+        <w:pStyle w:val="ListParagraph"/>
         <w:spacing w:before="10" w:after="10"/>
         <w:ind w:firstLine="720"/>
         <w:jc w:val="left"/>
@@ -1503,7 +1556,7 @@
     </w:p>
     <w:p>
       <w:pPr>
-        <w:pStyle w:val="oancuaDanhsach"/>
+        <w:pStyle w:val="ListParagraph"/>
         <w:numPr>
           <w:ilvl w:val="0"/>
           <w:numId w:val="5"/>
@@ -1542,7 +1595,7 @@
     </w:p>
     <w:p>
       <w:pPr>
-        <w:pStyle w:val="oancuaDanhsach"/>
+        <w:pStyle w:val="ListParagraph"/>
         <w:spacing w:before="10" w:after="10"/>
         <w:ind w:left="0" w:firstLine="1890"/>
         <w:jc w:val="left"/>
@@ -1563,7 +1616,7 @@
     </w:p>
     <w:p>
       <w:pPr>
-        <w:pStyle w:val="oancuaDanhsach"/>
+        <w:pStyle w:val="ListParagraph"/>
         <w:spacing w:before="10" w:after="10"/>
         <w:ind w:left="0" w:firstLine="1890"/>
         <w:jc w:val="left"/>
@@ -1584,7 +1637,7 @@
     </w:p>
     <w:p>
       <w:pPr>
-        <w:pStyle w:val="oancuaDanhsach"/>
+        <w:pStyle w:val="ListParagraph"/>
         <w:spacing w:before="10" w:after="10"/>
         <w:ind w:left="0" w:firstLine="1440"/>
         <w:jc w:val="left"/>
@@ -1605,7 +1658,7 @@
     </w:p>
     <w:p>
       <w:pPr>
-        <w:pStyle w:val="oancuaDanhsach"/>
+        <w:pStyle w:val="ListParagraph"/>
         <w:spacing w:before="10" w:after="10"/>
         <w:ind w:left="0" w:firstLine="1800"/>
         <w:jc w:val="left"/>
@@ -1626,7 +1679,7 @@
     </w:p>
     <w:p>
       <w:pPr>
-        <w:pStyle w:val="oancuaDanhsach"/>
+        <w:pStyle w:val="ListParagraph"/>
         <w:spacing w:before="10" w:after="10"/>
         <w:ind w:left="0" w:firstLine="1800"/>
         <w:jc w:val="left"/>
@@ -1647,7 +1700,7 @@
     </w:p>
     <w:p>
       <w:pPr>
-        <w:pStyle w:val="oancuaDanhsach"/>
+        <w:pStyle w:val="ListParagraph"/>
         <w:spacing w:before="10" w:after="10"/>
         <w:ind w:left="0" w:firstLine="1800"/>
         <w:jc w:val="left"/>
@@ -1668,7 +1721,7 @@
     </w:p>
     <w:p>
       <w:pPr>
-        <w:pStyle w:val="oancuaDanhsach"/>
+        <w:pStyle w:val="ListParagraph"/>
         <w:spacing w:before="10" w:after="10"/>
         <w:ind w:left="0" w:firstLine="1800"/>
         <w:jc w:val="left"/>
@@ -1696,7 +1749,7 @@
     </w:p>
     <w:p>
       <w:pPr>
-        <w:pStyle w:val="oancuaDanhsach"/>
+        <w:pStyle w:val="ListParagraph"/>
         <w:numPr>
           <w:ilvl w:val="0"/>
           <w:numId w:val="5"/>
@@ -1726,7 +1779,7 @@
     </w:p>
     <w:p>
       <w:pPr>
-        <w:pStyle w:val="oancuaDanhsach"/>
+        <w:pStyle w:val="ListParagraph"/>
         <w:numPr>
           <w:ilvl w:val="0"/>
           <w:numId w:val="5"/>
@@ -1764,7 +1817,7 @@
     </w:p>
     <w:p>
       <w:pPr>
-        <w:pStyle w:val="oancuaDanhsach"/>
+        <w:pStyle w:val="ListParagraph"/>
         <w:spacing w:before="10" w:after="10"/>
         <w:rPr>
           <w:rFonts w:ascii="Times New Roman" w:hAnsi="Times New Roman" w:cs="Times New Roman"/>
@@ -1781,7 +1834,7 @@
     </w:p>
     <w:p>
       <w:pPr>
-        <w:pStyle w:val="oancuaDanhsach"/>
+        <w:pStyle w:val="ListParagraph"/>
         <w:numPr>
           <w:ilvl w:val="0"/>
           <w:numId w:val="5"/>
@@ -1819,7 +1872,7 @@
     </w:p>
     <w:p>
       <w:pPr>
-        <w:pStyle w:val="oancuaDanhsach"/>
+        <w:pStyle w:val="ListParagraph"/>
         <w:spacing w:before="10" w:after="10"/>
         <w:rPr>
           <w:rFonts w:ascii="Times New Roman" w:hAnsi="Times New Roman" w:cs="Times New Roman"/>
@@ -1836,7 +1889,7 @@
     </w:p>
     <w:p>
       <w:pPr>
-        <w:pStyle w:val="oancuaDanhsach"/>
+        <w:pStyle w:val="ListParagraph"/>
         <w:spacing w:before="10" w:after="10"/>
         <w:jc w:val="left"/>
         <w:rPr>
@@ -1856,7 +1909,7 @@
     </w:p>
     <w:p>
       <w:pPr>
-        <w:pStyle w:val="oancuaDanhsach"/>
+        <w:pStyle w:val="ListParagraph"/>
         <w:spacing w:before="10" w:after="10"/>
         <w:jc w:val="left"/>
         <w:rPr>
@@ -1874,7 +1927,7 @@
     </w:p>
     <w:p>
       <w:pPr>
-        <w:pStyle w:val="oancuaDanhsach"/>
+        <w:pStyle w:val="ListParagraph"/>
         <w:spacing w:before="10" w:after="10"/>
         <w:ind w:left="1440" w:firstLine="720"/>
         <w:jc w:val="left"/>
@@ -1927,7 +1980,7 @@
     </w:p>
     <w:p>
       <w:pPr>
-        <w:pStyle w:val="oancuaDanhsach"/>
+        <w:pStyle w:val="ListParagraph"/>
         <w:spacing w:before="10" w:after="10"/>
         <w:ind w:left="1440"/>
         <w:jc w:val="left"/>
@@ -1980,7 +2033,7 @@
     </w:p>
     <w:p>
       <w:pPr>
-        <w:pStyle w:val="oancuaDanhsach"/>
+        <w:pStyle w:val="ListParagraph"/>
         <w:spacing w:before="10" w:after="10"/>
         <w:ind w:left="1440" w:firstLine="720"/>
         <w:jc w:val="left"/>
@@ -2025,7 +2078,7 @@
     </w:p>
     <w:p>
       <w:pPr>
-        <w:pStyle w:val="oancuaDanhsach"/>
+        <w:pStyle w:val="ListParagraph"/>
         <w:spacing w:before="10" w:after="10"/>
         <w:ind w:left="1440"/>
         <w:jc w:val="left"/>
@@ -2094,7 +2147,7 @@
     </w:p>
     <w:p>
       <w:pPr>
-        <w:pStyle w:val="oancuaDanhsach"/>
+        <w:pStyle w:val="ListParagraph"/>
         <w:spacing w:before="10" w:after="10"/>
         <w:jc w:val="left"/>
         <w:rPr>
@@ -2154,7 +2207,7 @@
     </w:p>
     <w:p>
       <w:pPr>
-        <w:pStyle w:val="oancuaDanhsach"/>
+        <w:pStyle w:val="ListParagraph"/>
         <w:numPr>
           <w:ilvl w:val="0"/>
           <w:numId w:val="5"/>
@@ -2185,7 +2238,7 @@
     </w:p>
     <w:p>
       <w:pPr>
-        <w:pStyle w:val="oancuaDanhsach"/>
+        <w:pStyle w:val="ListParagraph"/>
         <w:numPr>
           <w:ilvl w:val="0"/>
           <w:numId w:val="5"/>
@@ -2216,7 +2269,7 @@
     </w:p>
     <w:p>
       <w:pPr>
-        <w:pStyle w:val="oancuaDanhsach"/>
+        <w:pStyle w:val="ListParagraph"/>
         <w:spacing w:before="10" w:after="10"/>
         <w:ind w:left="0" w:firstLine="720"/>
         <w:jc w:val="left"/>
@@ -2248,7 +2301,7 @@
     </w:p>
     <w:p>
       <w:pPr>
-        <w:pStyle w:val="oancuaDanhsach"/>
+        <w:pStyle w:val="ListParagraph"/>
         <w:numPr>
           <w:ilvl w:val="1"/>
           <w:numId w:val="4"/>
@@ -2276,7 +2329,7 @@
     </w:p>
     <w:p>
       <w:pPr>
-        <w:pStyle w:val="oancuaDanhsach"/>
+        <w:pStyle w:val="ListParagraph"/>
         <w:numPr>
           <w:ilvl w:val="0"/>
           <w:numId w:val="6"/>
@@ -2306,7 +2359,7 @@
     </w:p>
     <w:p>
       <w:pPr>
-        <w:pStyle w:val="oancuaDanhsach"/>
+        <w:pStyle w:val="ListParagraph"/>
         <w:numPr>
           <w:ilvl w:val="0"/>
           <w:numId w:val="6"/>
@@ -2336,7 +2389,7 @@
     </w:p>
     <w:p>
       <w:pPr>
-        <w:pStyle w:val="oancuaDanhsach"/>
+        <w:pStyle w:val="ListParagraph"/>
         <w:numPr>
           <w:ilvl w:val="0"/>
           <w:numId w:val="6"/>
@@ -2366,7 +2419,7 @@
     </w:p>
     <w:p>
       <w:pPr>
-        <w:pStyle w:val="oancuaDanhsach"/>
+        <w:pStyle w:val="ListParagraph"/>
         <w:numPr>
           <w:ilvl w:val="0"/>
           <w:numId w:val="6"/>
@@ -2396,7 +2449,7 @@
     </w:p>
     <w:p>
       <w:pPr>
-        <w:pStyle w:val="oancuaDanhsach"/>
+        <w:pStyle w:val="ListParagraph"/>
         <w:numPr>
           <w:ilvl w:val="0"/>
           <w:numId w:val="6"/>
@@ -2428,7 +2481,7 @@
     </w:p>
     <w:p>
       <w:pPr>
-        <w:pStyle w:val="oancuaDanhsach"/>
+        <w:pStyle w:val="ListParagraph"/>
         <w:numPr>
           <w:ilvl w:val="0"/>
           <w:numId w:val="3"/>
@@ -2457,7 +2510,7 @@
     </w:p>
     <w:p>
       <w:pPr>
-        <w:pStyle w:val="oancuaDanhsach"/>
+        <w:pStyle w:val="ListParagraph"/>
         <w:numPr>
           <w:ilvl w:val="0"/>
           <w:numId w:val="7"/>
@@ -2484,7 +2537,7 @@
     </w:p>
     <w:p>
       <w:pPr>
-        <w:pStyle w:val="oancuaDanhsach"/>
+        <w:pStyle w:val="ListParagraph"/>
         <w:spacing w:line="240" w:lineRule="auto"/>
         <w:ind w:left="450"/>
         <w:rPr>
@@ -2516,7 +2569,7 @@
     </w:p>
     <w:p>
       <w:pPr>
-        <w:pStyle w:val="oancuaDanhsach"/>
+        <w:pStyle w:val="ListParagraph"/>
         <w:spacing w:line="240" w:lineRule="auto"/>
         <w:ind w:left="450"/>
         <w:rPr>
@@ -2548,7 +2601,7 @@
     </w:p>
     <w:p>
       <w:pPr>
-        <w:pStyle w:val="oancuaDanhsach"/>
+        <w:pStyle w:val="ListParagraph"/>
         <w:numPr>
           <w:ilvl w:val="0"/>
           <w:numId w:val="7"/>
@@ -2575,7 +2628,7 @@
     </w:p>
     <w:p>
       <w:pPr>
-        <w:pStyle w:val="oancuaDanhsach"/>
+        <w:pStyle w:val="ListParagraph"/>
         <w:spacing w:line="240" w:lineRule="auto"/>
         <w:ind w:left="450"/>
         <w:rPr>
@@ -2598,7 +2651,7 @@
     </w:p>
     <w:p>
       <w:pPr>
-        <w:pStyle w:val="oancuaDanhsach"/>
+        <w:pStyle w:val="ListParagraph"/>
         <w:spacing w:line="240" w:lineRule="auto"/>
         <w:ind w:left="450"/>
         <w:rPr>
@@ -2622,7 +2675,7 @@
     </w:p>
     <w:p>
       <w:pPr>
-        <w:pStyle w:val="oancuaDanhsach"/>
+        <w:pStyle w:val="ListParagraph"/>
         <w:spacing w:line="240" w:lineRule="auto"/>
         <w:ind w:left="450"/>
         <w:rPr>
@@ -2656,7 +2709,7 @@
     </w:p>
     <w:p>
       <w:pPr>
-        <w:pStyle w:val="oancuaDanhsach"/>
+        <w:pStyle w:val="ListParagraph"/>
         <w:spacing w:line="240" w:lineRule="auto"/>
         <w:ind w:left="450"/>
         <w:jc w:val="left"/>
@@ -2668,31 +2721,7 @@
     </w:p>
     <w:p>
       <w:pPr>
-        <w:pStyle w:val="oancuaDanhsach"/>
-        <w:spacing w:line="240" w:lineRule="auto"/>
-        <w:ind w:left="450"/>
-        <w:jc w:val="left"/>
-        <w:rPr>
-          <w:rFonts w:ascii="Times New Roman" w:hAnsi="Times New Roman" w:cs="Times New Roman"/>
-          <w:szCs w:val="26"/>
-        </w:rPr>
-      </w:pPr>
-    </w:p>
-    <w:p>
-      <w:pPr>
-        <w:pStyle w:val="oancuaDanhsach"/>
-        <w:spacing w:line="240" w:lineRule="auto"/>
-        <w:ind w:left="450"/>
-        <w:jc w:val="left"/>
-        <w:rPr>
-          <w:rFonts w:ascii="Times New Roman" w:hAnsi="Times New Roman" w:cs="Times New Roman"/>
-          <w:szCs w:val="26"/>
-        </w:rPr>
-      </w:pPr>
-    </w:p>
-    <w:p>
-      <w:pPr>
-        <w:pStyle w:val="oancuaDanhsach"/>
+        <w:pStyle w:val="ListParagraph"/>
         <w:numPr>
           <w:ilvl w:val="0"/>
           <w:numId w:val="7"/>
@@ -2717,7 +2746,7 @@
     </w:p>
     <w:p>
       <w:pPr>
-        <w:pStyle w:val="oancuaDanhsach"/>
+        <w:pStyle w:val="ListParagraph"/>
         <w:spacing w:line="240" w:lineRule="auto"/>
         <w:ind w:left="450"/>
         <w:jc w:val="left"/>
@@ -2744,7 +2773,7 @@
           <w:szCs w:val="26"/>
           <w:u w:val="single"/>
         </w:rPr>
-        <w:t>h</w:t>
+        <w:t>har* User2System(int</w:t>
       </w:r>
       <w:r>
         <w:rPr>
@@ -2753,7 +2782,7 @@
           <w:szCs w:val="26"/>
           <w:u w:val="single"/>
         </w:rPr>
-        <w:t>ar</w:t>
+        <w:t xml:space="preserve"> virtAdrr</w:t>
       </w:r>
       <w:r>
         <w:rPr>
@@ -2762,7 +2791,7 @@
           <w:szCs w:val="26"/>
           <w:u w:val="single"/>
         </w:rPr>
-        <w:t xml:space="preserve">* </w:t>
+        <w:t>, int</w:t>
       </w:r>
       <w:r>
         <w:rPr>
@@ -2771,7 +2800,7 @@
           <w:szCs w:val="26"/>
           <w:u w:val="single"/>
         </w:rPr>
-        <w:t>User</w:t>
+        <w:t xml:space="preserve"> limit</w:t>
       </w:r>
       <w:r>
         <w:rPr>
@@ -2780,93 +2809,12 @@
           <w:szCs w:val="26"/>
           <w:u w:val="single"/>
         </w:rPr>
-        <w:t>2</w:t>
-      </w:r>
-      <w:r>
-        <w:rPr>
-          <w:rFonts w:ascii="Times New Roman" w:hAnsi="Times New Roman" w:cs="Times New Roman"/>
-          <w:b/>
-          <w:szCs w:val="26"/>
-          <w:u w:val="single"/>
-        </w:rPr>
-        <w:t>Sys</w:t>
-      </w:r>
-      <w:r>
-        <w:rPr>
-          <w:rFonts w:ascii="Times New Roman" w:hAnsi="Times New Roman" w:cs="Times New Roman"/>
-          <w:b/>
-          <w:szCs w:val="26"/>
-          <w:u w:val="single"/>
-        </w:rPr>
-        <w:t>tem(int</w:t>
-      </w:r>
-      <w:r>
-        <w:rPr>
-          <w:rFonts w:ascii="Times New Roman" w:hAnsi="Times New Roman" w:cs="Times New Roman"/>
-          <w:b/>
-          <w:szCs w:val="26"/>
-          <w:u w:val="single"/>
-        </w:rPr>
-        <w:t xml:space="preserve"> v</w:t>
-      </w:r>
-      <w:r>
-        <w:rPr>
-          <w:rFonts w:ascii="Times New Roman" w:hAnsi="Times New Roman" w:cs="Times New Roman"/>
-          <w:b/>
-          <w:szCs w:val="26"/>
-          <w:u w:val="single"/>
-        </w:rPr>
-        <w:t>ir</w:t>
-      </w:r>
-      <w:r>
-        <w:rPr>
-          <w:rFonts w:ascii="Times New Roman" w:hAnsi="Times New Roman" w:cs="Times New Roman"/>
-          <w:b/>
-          <w:szCs w:val="26"/>
-          <w:u w:val="single"/>
-        </w:rPr>
-        <w:t>tA</w:t>
-      </w:r>
-      <w:r>
-        <w:rPr>
-          <w:rFonts w:ascii="Times New Roman" w:hAnsi="Times New Roman" w:cs="Times New Roman"/>
-          <w:b/>
-          <w:szCs w:val="26"/>
-          <w:u w:val="single"/>
-        </w:rPr>
-        <w:t>drr</w:t>
-      </w:r>
-      <w:r>
-        <w:rPr>
-          <w:rFonts w:ascii="Times New Roman" w:hAnsi="Times New Roman" w:cs="Times New Roman"/>
-          <w:b/>
-          <w:szCs w:val="26"/>
-          <w:u w:val="single"/>
-        </w:rPr>
-        <w:t>, int</w:t>
-      </w:r>
-      <w:r>
-        <w:rPr>
-          <w:rFonts w:ascii="Times New Roman" w:hAnsi="Times New Roman" w:cs="Times New Roman"/>
-          <w:b/>
-          <w:szCs w:val="26"/>
-          <w:u w:val="single"/>
-        </w:rPr>
-        <w:t xml:space="preserve"> limit</w:t>
-      </w:r>
-      <w:r>
-        <w:rPr>
-          <w:rFonts w:ascii="Times New Roman" w:hAnsi="Times New Roman" w:cs="Times New Roman"/>
-          <w:b/>
-          <w:szCs w:val="26"/>
-          <w:u w:val="single"/>
-        </w:rPr>
         <w:t>)</w:t>
       </w:r>
     </w:p>
     <w:p>
       <w:pPr>
-        <w:pStyle w:val="oancuaDanhsach"/>
+        <w:pStyle w:val="ListParagraph"/>
         <w:numPr>
           <w:ilvl w:val="0"/>
           <w:numId w:val="16"/>
@@ -2883,138 +2831,12 @@
           <w:rFonts w:ascii="Times New Roman" w:hAnsi="Times New Roman" w:cs="Times New Roman"/>
           <w:szCs w:val="26"/>
         </w:rPr>
-        <w:t xml:space="preserve">Input: </w:t>
-      </w:r>
-      <w:r>
-        <w:rPr>
-          <w:rFonts w:ascii="Times New Roman" w:hAnsi="Times New Roman" w:cs="Times New Roman"/>
-          <w:szCs w:val="26"/>
-        </w:rPr>
-        <w:t>Địa</w:t>
-      </w:r>
-      <w:r>
-        <w:rPr>
-          <w:rFonts w:ascii="Times New Roman" w:hAnsi="Times New Roman" w:cs="Times New Roman"/>
-          <w:szCs w:val="26"/>
-        </w:rPr>
-        <w:t xml:space="preserve"> ch</w:t>
-      </w:r>
-      <w:r>
-        <w:rPr>
-          <w:rFonts w:ascii="Times New Roman" w:hAnsi="Times New Roman" w:cs="Times New Roman"/>
-          <w:szCs w:val="26"/>
-        </w:rPr>
-        <w:t>ỉ</w:t>
-      </w:r>
-      <w:r>
-        <w:rPr>
-          <w:rFonts w:ascii="Times New Roman" w:hAnsi="Times New Roman" w:cs="Times New Roman"/>
-          <w:szCs w:val="26"/>
-        </w:rPr>
-        <w:t xml:space="preserve"> v</w:t>
-      </w:r>
-      <w:r>
-        <w:rPr>
-          <w:rFonts w:ascii="Times New Roman" w:hAnsi="Times New Roman" w:cs="Times New Roman"/>
-          <w:szCs w:val="26"/>
-        </w:rPr>
-        <w:t>ù</w:t>
-      </w:r>
-      <w:r>
-        <w:rPr>
-          <w:rFonts w:ascii="Times New Roman" w:hAnsi="Times New Roman" w:cs="Times New Roman"/>
-          <w:szCs w:val="26"/>
-        </w:rPr>
-        <w:t>ng nh</w:t>
-      </w:r>
-      <w:r>
-        <w:rPr>
-          <w:rFonts w:ascii="Times New Roman" w:hAnsi="Times New Roman" w:cs="Times New Roman"/>
-          <w:szCs w:val="26"/>
-        </w:rPr>
-        <w:t>ớ</w:t>
-      </w:r>
-      <w:r>
-        <w:rPr>
-          <w:rFonts w:ascii="Times New Roman" w:hAnsi="Times New Roman" w:cs="Times New Roman"/>
-          <w:szCs w:val="26"/>
-        </w:rPr>
-        <w:t xml:space="preserve"> </w:t>
-      </w:r>
-      <w:r>
-        <w:rPr>
-          <w:rFonts w:ascii="Times New Roman" w:hAnsi="Times New Roman" w:cs="Times New Roman"/>
-          <w:szCs w:val="26"/>
-        </w:rPr>
-        <w:t>User</w:t>
-      </w:r>
-      <w:r>
-        <w:rPr>
-          <w:rFonts w:ascii="Times New Roman" w:hAnsi="Times New Roman" w:cs="Times New Roman"/>
-          <w:szCs w:val="26"/>
-        </w:rPr>
-        <w:t>, gi</w:t>
-      </w:r>
-      <w:r>
-        <w:rPr>
-          <w:rFonts w:ascii="Times New Roman" w:hAnsi="Times New Roman" w:cs="Times New Roman"/>
-          <w:szCs w:val="26"/>
-        </w:rPr>
-        <w:t>ới</w:t>
-      </w:r>
-      <w:r>
-        <w:rPr>
-          <w:rFonts w:ascii="Times New Roman" w:hAnsi="Times New Roman" w:cs="Times New Roman"/>
-          <w:szCs w:val="26"/>
-        </w:rPr>
-        <w:t xml:space="preserve"> h</w:t>
-      </w:r>
-      <w:r>
-        <w:rPr>
-          <w:rFonts w:ascii="Times New Roman" w:hAnsi="Times New Roman" w:cs="Times New Roman"/>
-          <w:szCs w:val="26"/>
-        </w:rPr>
-        <w:t>ạ</w:t>
-      </w:r>
-      <w:r>
-        <w:rPr>
-          <w:rFonts w:ascii="Times New Roman" w:hAnsi="Times New Roman" w:cs="Times New Roman"/>
-          <w:szCs w:val="26"/>
-        </w:rPr>
-        <w:t>n c</w:t>
-      </w:r>
-      <w:r>
-        <w:rPr>
-          <w:rFonts w:ascii="Times New Roman" w:hAnsi="Times New Roman" w:cs="Times New Roman"/>
-          <w:szCs w:val="26"/>
-        </w:rPr>
-        <w:t>ủa</w:t>
-      </w:r>
-      <w:r>
-        <w:rPr>
-          <w:rFonts w:ascii="Times New Roman" w:hAnsi="Times New Roman" w:cs="Times New Roman"/>
-          <w:szCs w:val="26"/>
-        </w:rPr>
-        <w:t xml:space="preserve"> b</w:t>
-      </w:r>
-      <w:r>
-        <w:rPr>
-          <w:rFonts w:ascii="Times New Roman" w:hAnsi="Times New Roman" w:cs="Times New Roman"/>
-          <w:szCs w:val="26"/>
-        </w:rPr>
-        <w:t>uf</w:t>
-      </w:r>
-      <w:r>
-        <w:rPr>
-          <w:rFonts w:ascii="Times New Roman" w:hAnsi="Times New Roman" w:cs="Times New Roman"/>
-          <w:szCs w:val="26"/>
-        </w:rPr>
-        <w:t>f</w:t>
-      </w:r>
-    </w:p>
-    <w:p>
-      <w:pPr>
-        <w:pStyle w:val="oancuaDanhsach"/>
+        <w:t>Input: Địa chỉ vùng nhớ User, giới hạn của buff</w:t>
+      </w:r>
+    </w:p>
+    <w:p>
+      <w:pPr>
+        <w:pStyle w:val="ListParagraph"/>
         <w:numPr>
           <w:ilvl w:val="0"/>
           <w:numId w:val="16"/>
@@ -3031,33 +2853,12 @@
           <w:rFonts w:ascii="Times New Roman" w:hAnsi="Times New Roman" w:cs="Times New Roman"/>
           <w:szCs w:val="26"/>
         </w:rPr>
-        <w:t>Output: Chu</w:t>
-      </w:r>
-      <w:r>
-        <w:rPr>
-          <w:rFonts w:ascii="Times New Roman" w:hAnsi="Times New Roman" w:cs="Times New Roman"/>
-          <w:szCs w:val="26"/>
-        </w:rPr>
-        <w:t>ỗi</w:t>
-      </w:r>
-      <w:r>
-        <w:rPr>
-          <w:rFonts w:ascii="Times New Roman" w:hAnsi="Times New Roman" w:cs="Times New Roman"/>
-          <w:szCs w:val="26"/>
-        </w:rPr>
-        <w:t xml:space="preserve"> B</w:t>
-      </w:r>
-      <w:r>
-        <w:rPr>
-          <w:rFonts w:ascii="Times New Roman" w:hAnsi="Times New Roman" w:cs="Times New Roman"/>
-          <w:szCs w:val="26"/>
-        </w:rPr>
-        <w:t>uf</w:t>
-      </w:r>
-    </w:p>
-    <w:p>
-      <w:pPr>
-        <w:pStyle w:val="oancuaDanhsach"/>
+        <w:t>Output: Chuỗi Buf</w:t>
+      </w:r>
+    </w:p>
+    <w:p>
+      <w:pPr>
+        <w:pStyle w:val="ListParagraph"/>
         <w:numPr>
           <w:ilvl w:val="0"/>
           <w:numId w:val="16"/>
@@ -3074,35 +2875,7 @@
           <w:rFonts w:ascii="Times New Roman" w:hAnsi="Times New Roman" w:cs="Times New Roman"/>
           <w:szCs w:val="26"/>
         </w:rPr>
-        <w:t>M</w:t>
-      </w:r>
-      <w:r>
-        <w:rPr>
-          <w:rFonts w:ascii="Times New Roman" w:hAnsi="Times New Roman" w:cs="Times New Roman"/>
-          <w:szCs w:val="26"/>
-        </w:rPr>
-        <w:t>ụ</w:t>
-      </w:r>
-      <w:r>
-        <w:rPr>
-          <w:rFonts w:ascii="Times New Roman" w:hAnsi="Times New Roman" w:cs="Times New Roman"/>
-          <w:szCs w:val="26"/>
-        </w:rPr>
-        <w:t xml:space="preserve">c </w:t>
-      </w:r>
-      <w:r>
-        <w:rPr>
-          <w:rFonts w:ascii="Times New Roman" w:hAnsi="Times New Roman" w:cs="Times New Roman"/>
-          <w:szCs w:val="26"/>
-        </w:rPr>
-        <w:t>đí</w:t>
-      </w:r>
-      <w:r>
-        <w:rPr>
-          <w:rFonts w:ascii="Times New Roman" w:hAnsi="Times New Roman" w:cs="Times New Roman"/>
-          <w:szCs w:val="26"/>
-        </w:rPr>
-        <w:t xml:space="preserve">ch: </w:t>
+        <w:t xml:space="preserve">Mục đích: </w:t>
       </w:r>
       <w:r>
         <w:rPr>
@@ -3247,7 +3020,7 @@
     </w:p>
     <w:p>
       <w:pPr>
-        <w:pStyle w:val="oancuaDanhsach"/>
+        <w:pStyle w:val="ListParagraph"/>
         <w:numPr>
           <w:ilvl w:val="0"/>
           <w:numId w:val="16"/>
@@ -3325,7 +3098,7 @@
     </w:p>
     <w:p>
       <w:pPr>
-        <w:pStyle w:val="oancuaDanhsach"/>
+        <w:pStyle w:val="ListParagraph"/>
         <w:numPr>
           <w:ilvl w:val="1"/>
           <w:numId w:val="16"/>
@@ -3543,7 +3316,7 @@
     </w:p>
     <w:p>
       <w:pPr>
-        <w:pStyle w:val="oancuaDanhsach"/>
+        <w:pStyle w:val="ListParagraph"/>
         <w:numPr>
           <w:ilvl w:val="1"/>
           <w:numId w:val="16"/>
@@ -3943,7 +3716,7 @@
     </w:p>
     <w:p>
       <w:pPr>
-        <w:pStyle w:val="oancuaDanhsach"/>
+        <w:pStyle w:val="ListParagraph"/>
         <w:numPr>
           <w:ilvl w:val="1"/>
           <w:numId w:val="16"/>
@@ -4024,138 +3797,12 @@
           <w:szCs w:val="26"/>
           <w:u w:val="single"/>
         </w:rPr>
-        <w:t>int S</w:t>
-      </w:r>
-      <w:r>
-        <w:rPr>
-          <w:rFonts w:ascii="Times New Roman" w:hAnsi="Times New Roman" w:cs="Times New Roman"/>
-          <w:b/>
-          <w:szCs w:val="26"/>
-          <w:u w:val="single"/>
-        </w:rPr>
-        <w:t>ys</w:t>
-      </w:r>
-      <w:r>
-        <w:rPr>
-          <w:rFonts w:ascii="Times New Roman" w:hAnsi="Times New Roman" w:cs="Times New Roman"/>
-          <w:b/>
-          <w:szCs w:val="26"/>
-          <w:u w:val="single"/>
-        </w:rPr>
-        <w:t>tem2</w:t>
-      </w:r>
-      <w:r>
-        <w:rPr>
-          <w:rFonts w:ascii="Times New Roman" w:hAnsi="Times New Roman" w:cs="Times New Roman"/>
-          <w:b/>
-          <w:szCs w:val="26"/>
-          <w:u w:val="single"/>
-        </w:rPr>
-        <w:t>User</w:t>
-      </w:r>
-      <w:r>
-        <w:rPr>
-          <w:rFonts w:ascii="Times New Roman" w:hAnsi="Times New Roman" w:cs="Times New Roman"/>
-          <w:b/>
-          <w:szCs w:val="26"/>
-          <w:u w:val="single"/>
-        </w:rPr>
-        <w:t>(int v</w:t>
-      </w:r>
-      <w:r>
-        <w:rPr>
-          <w:rFonts w:ascii="Times New Roman" w:hAnsi="Times New Roman" w:cs="Times New Roman"/>
-          <w:b/>
-          <w:szCs w:val="26"/>
-          <w:u w:val="single"/>
-        </w:rPr>
-        <w:t>ir</w:t>
-      </w:r>
-      <w:r>
-        <w:rPr>
-          <w:rFonts w:ascii="Times New Roman" w:hAnsi="Times New Roman" w:cs="Times New Roman"/>
-          <w:b/>
-          <w:szCs w:val="26"/>
-          <w:u w:val="single"/>
-        </w:rPr>
-        <w:t>tA</w:t>
-      </w:r>
-      <w:r>
-        <w:rPr>
-          <w:rFonts w:ascii="Times New Roman" w:hAnsi="Times New Roman" w:cs="Times New Roman"/>
-          <w:b/>
-          <w:szCs w:val="26"/>
-          <w:u w:val="single"/>
-        </w:rPr>
-        <w:t>drr</w:t>
-      </w:r>
-      <w:r>
-        <w:rPr>
-          <w:rFonts w:ascii="Times New Roman" w:hAnsi="Times New Roman" w:cs="Times New Roman"/>
-          <w:b/>
-          <w:szCs w:val="26"/>
-          <w:u w:val="single"/>
-        </w:rPr>
-        <w:t>, int len, ch</w:t>
-      </w:r>
-      <w:r>
-        <w:rPr>
-          <w:rFonts w:ascii="Times New Roman" w:hAnsi="Times New Roman" w:cs="Times New Roman"/>
-          <w:b/>
-          <w:szCs w:val="26"/>
-          <w:u w:val="single"/>
-        </w:rPr>
-        <w:t>ar</w:t>
-      </w:r>
-      <w:r>
-        <w:rPr>
-          <w:rFonts w:ascii="Times New Roman" w:hAnsi="Times New Roman" w:cs="Times New Roman"/>
-          <w:b/>
-          <w:szCs w:val="26"/>
-          <w:u w:val="single"/>
-        </w:rPr>
-        <w:t>* b</w:t>
-      </w:r>
-      <w:r>
-        <w:rPr>
-          <w:rFonts w:ascii="Times New Roman" w:hAnsi="Times New Roman" w:cs="Times New Roman"/>
-          <w:b/>
-          <w:szCs w:val="26"/>
-          <w:u w:val="single"/>
-        </w:rPr>
-        <w:t>uf</w:t>
-      </w:r>
-      <w:r>
-        <w:rPr>
-          <w:rFonts w:ascii="Times New Roman" w:hAnsi="Times New Roman" w:cs="Times New Roman"/>
-          <w:b/>
-          <w:szCs w:val="26"/>
-          <w:u w:val="single"/>
-        </w:rPr>
-        <w:t>f</w:t>
-      </w:r>
-      <w:r>
-        <w:rPr>
-          <w:rFonts w:ascii="Times New Roman" w:hAnsi="Times New Roman" w:cs="Times New Roman"/>
-          <w:b/>
-          <w:szCs w:val="26"/>
-          <w:u w:val="single"/>
-        </w:rPr>
-        <w:t>er</w:t>
-      </w:r>
-      <w:r>
-        <w:rPr>
-          <w:rFonts w:ascii="Times New Roman" w:hAnsi="Times New Roman" w:cs="Times New Roman"/>
-          <w:b/>
-          <w:szCs w:val="26"/>
-          <w:u w:val="single"/>
-        </w:rPr>
-        <w:t>)</w:t>
-      </w:r>
-    </w:p>
-    <w:p>
-      <w:pPr>
-        <w:pStyle w:val="oancuaDanhsach"/>
+        <w:t>int System2User(int virtAdrr, int len, char* buffer)</w:t>
+      </w:r>
+    </w:p>
+    <w:p>
+      <w:pPr>
+        <w:pStyle w:val="ListParagraph"/>
         <w:numPr>
           <w:ilvl w:val="0"/>
           <w:numId w:val="17"/>
@@ -4373,7 +4020,7 @@
     </w:p>
     <w:p>
       <w:pPr>
-        <w:pStyle w:val="oancuaDanhsach"/>
+        <w:pStyle w:val="ListParagraph"/>
         <w:numPr>
           <w:ilvl w:val="0"/>
           <w:numId w:val="17"/>
@@ -4451,7 +4098,7 @@
     </w:p>
     <w:p>
       <w:pPr>
-        <w:pStyle w:val="oancuaDanhsach"/>
+        <w:pStyle w:val="ListParagraph"/>
         <w:numPr>
           <w:ilvl w:val="0"/>
           <w:numId w:val="17"/>
@@ -4641,7 +4288,7 @@
     </w:p>
     <w:p>
       <w:pPr>
-        <w:pStyle w:val="oancuaDanhsach"/>
+        <w:pStyle w:val="ListParagraph"/>
         <w:numPr>
           <w:ilvl w:val="0"/>
           <w:numId w:val="17"/>
@@ -4719,7 +4366,7 @@
     </w:p>
     <w:p>
       <w:pPr>
-        <w:pStyle w:val="oancuaDanhsach"/>
+        <w:pStyle w:val="ListParagraph"/>
         <w:numPr>
           <w:ilvl w:val="1"/>
           <w:numId w:val="17"/>
@@ -4769,7 +4416,7 @@
     </w:p>
     <w:p>
       <w:pPr>
-        <w:pStyle w:val="oancuaDanhsach"/>
+        <w:pStyle w:val="ListParagraph"/>
         <w:numPr>
           <w:ilvl w:val="1"/>
           <w:numId w:val="17"/>
@@ -4819,7 +4466,7 @@
     </w:p>
     <w:p>
       <w:pPr>
-        <w:pStyle w:val="oancuaDanhsach"/>
+        <w:pStyle w:val="ListParagraph"/>
         <w:numPr>
           <w:ilvl w:val="1"/>
           <w:numId w:val="17"/>
@@ -5058,7 +4705,7 @@
     </w:p>
     <w:p>
       <w:pPr>
-        <w:pStyle w:val="oancuaDanhsach"/>
+        <w:pStyle w:val="ListParagraph"/>
         <w:numPr>
           <w:ilvl w:val="1"/>
           <w:numId w:val="17"/>
@@ -5245,12 +4892,10 @@
         </w:rPr>
         <w:t>p.</w:t>
       </w:r>
-      <w:bookmarkStart w:id="0" w:name="_GoBack"/>
-      <w:bookmarkEnd w:id="0"/>
-    </w:p>
-    <w:p>
-      <w:pPr>
-        <w:pStyle w:val="oancuaDanhsach"/>
+    </w:p>
+    <w:p>
+      <w:pPr>
+        <w:pStyle w:val="ListParagraph"/>
         <w:numPr>
           <w:ilvl w:val="0"/>
           <w:numId w:val="7"/>
@@ -5277,7 +4922,7 @@
     </w:p>
     <w:p>
       <w:pPr>
-        <w:pStyle w:val="oancuaDanhsach"/>
+        <w:pStyle w:val="ListParagraph"/>
         <w:numPr>
           <w:ilvl w:val="0"/>
           <w:numId w:val="10"/>
@@ -5299,7 +4944,7 @@
     </w:p>
     <w:p>
       <w:pPr>
-        <w:pStyle w:val="oancuaDanhsach"/>
+        <w:pStyle w:val="ListParagraph"/>
         <w:numPr>
           <w:ilvl w:val="0"/>
           <w:numId w:val="10"/>
@@ -5321,7 +4966,7 @@
     </w:p>
     <w:p>
       <w:pPr>
-        <w:pStyle w:val="oancuaDanhsach"/>
+        <w:pStyle w:val="ListParagraph"/>
         <w:numPr>
           <w:ilvl w:val="0"/>
           <w:numId w:val="10"/>
@@ -5343,7 +4988,7 @@
     </w:p>
     <w:p>
       <w:pPr>
-        <w:pStyle w:val="oancuaDanhsach"/>
+        <w:pStyle w:val="ListParagraph"/>
         <w:numPr>
           <w:ilvl w:val="0"/>
           <w:numId w:val="10"/>
@@ -5365,7 +5010,7 @@
     </w:p>
     <w:p>
       <w:pPr>
-        <w:pStyle w:val="oancuaDanhsach"/>
+        <w:pStyle w:val="ListParagraph"/>
         <w:numPr>
           <w:ilvl w:val="0"/>
           <w:numId w:val="10"/>
@@ -5387,7 +5032,7 @@
     </w:p>
     <w:p>
       <w:pPr>
-        <w:pStyle w:val="oancuaDanhsach"/>
+        <w:pStyle w:val="ListParagraph"/>
         <w:numPr>
           <w:ilvl w:val="0"/>
           <w:numId w:val="8"/>
@@ -5406,7 +5051,7 @@
     </w:p>
     <w:p>
       <w:pPr>
-        <w:pStyle w:val="oancuaDanhsach"/>
+        <w:pStyle w:val="ListParagraph"/>
         <w:numPr>
           <w:ilvl w:val="0"/>
           <w:numId w:val="8"/>
@@ -5425,7 +5070,7 @@
     </w:p>
     <w:p>
       <w:pPr>
-        <w:pStyle w:val="oancuaDanhsach"/>
+        <w:pStyle w:val="ListParagraph"/>
         <w:numPr>
           <w:ilvl w:val="0"/>
           <w:numId w:val="8"/>
@@ -5463,7 +5108,7 @@
     </w:p>
     <w:p>
       <w:pPr>
-        <w:pStyle w:val="oancuaDanhsach"/>
+        <w:pStyle w:val="ListParagraph"/>
         <w:numPr>
           <w:ilvl w:val="0"/>
           <w:numId w:val="7"/>
@@ -5489,7 +5134,7 @@
     </w:p>
     <w:p>
       <w:pPr>
-        <w:pStyle w:val="oancuaDanhsach"/>
+        <w:pStyle w:val="ListParagraph"/>
         <w:spacing w:line="240" w:lineRule="auto"/>
         <w:ind w:left="450"/>
         <w:jc w:val="left"/>
@@ -5512,7 +5157,7 @@
     </w:p>
     <w:p>
       <w:pPr>
-        <w:pStyle w:val="oancuaDanhsach"/>
+        <w:pStyle w:val="ListParagraph"/>
         <w:numPr>
           <w:ilvl w:val="0"/>
           <w:numId w:val="14"/>
@@ -5540,7 +5185,7 @@
     </w:p>
     <w:p>
       <w:pPr>
-        <w:pStyle w:val="oancuaDanhsach"/>
+        <w:pStyle w:val="ListParagraph"/>
         <w:numPr>
           <w:ilvl w:val="0"/>
           <w:numId w:val="14"/>
@@ -5556,7 +5201,6 @@
           <w:rFonts w:ascii="Times New Roman" w:hAnsi="Times New Roman" w:cs="Times New Roman"/>
           <w:szCs w:val="26"/>
         </w:rPr>
-        <w:lastRenderedPageBreak/>
         <w:t>Mục đích: Mở file với tham số truyền vào gồm tên file và kiểu mở file</w:t>
       </w:r>
       <w:r>
@@ -5569,7 +5213,7 @@
     </w:p>
     <w:p>
       <w:pPr>
-        <w:pStyle w:val="oancuaDanhsach"/>
+        <w:pStyle w:val="ListParagraph"/>
         <w:numPr>
           <w:ilvl w:val="0"/>
           <w:numId w:val="14"/>
@@ -5597,7 +5241,7 @@
     </w:p>
     <w:p>
       <w:pPr>
-        <w:pStyle w:val="oancuaDanhsach"/>
+        <w:pStyle w:val="ListParagraph"/>
         <w:numPr>
           <w:ilvl w:val="0"/>
           <w:numId w:val="14"/>
@@ -5613,6 +5257,7 @@
           <w:rFonts w:ascii="Times New Roman" w:hAnsi="Times New Roman" w:cs="Times New Roman"/>
           <w:szCs w:val="26"/>
         </w:rPr>
+        <w:lastRenderedPageBreak/>
         <w:t>Output: trả ra id của file nếu mở thành công, -1 nếu thất bại</w:t>
       </w:r>
       <w:r>
@@ -5625,7 +5270,7 @@
     </w:p>
     <w:p>
       <w:pPr>
-        <w:pStyle w:val="oancuaDanhsach"/>
+        <w:pStyle w:val="ListParagraph"/>
         <w:numPr>
           <w:ilvl w:val="0"/>
           <w:numId w:val="14"/>
@@ -5688,7 +5333,7 @@
     </w:p>
     <w:p>
       <w:pPr>
-        <w:pStyle w:val="oancuaDanhsach"/>
+        <w:pStyle w:val="ListParagraph"/>
         <w:numPr>
           <w:ilvl w:val="1"/>
           <w:numId w:val="14"/>
@@ -5709,7 +5354,7 @@
     </w:p>
     <w:p>
       <w:pPr>
-        <w:pStyle w:val="oancuaDanhsach"/>
+        <w:pStyle w:val="ListParagraph"/>
         <w:numPr>
           <w:ilvl w:val="1"/>
           <w:numId w:val="14"/>
@@ -5730,7 +5375,7 @@
     </w:p>
     <w:p>
       <w:pPr>
-        <w:pStyle w:val="oancuaDanhsach"/>
+        <w:pStyle w:val="ListParagraph"/>
         <w:numPr>
           <w:ilvl w:val="2"/>
           <w:numId w:val="14"/>
@@ -5758,7 +5403,7 @@
     </w:p>
     <w:p>
       <w:pPr>
-        <w:pStyle w:val="oancuaDanhsach"/>
+        <w:pStyle w:val="ListParagraph"/>
         <w:numPr>
           <w:ilvl w:val="2"/>
           <w:numId w:val="14"/>
@@ -5786,7 +5431,7 @@
     </w:p>
     <w:p>
       <w:pPr>
-        <w:pStyle w:val="oancuaDanhsach"/>
+        <w:pStyle w:val="ListParagraph"/>
         <w:numPr>
           <w:ilvl w:val="2"/>
           <w:numId w:val="14"/>
@@ -5814,7 +5459,7 @@
     </w:p>
     <w:p>
       <w:pPr>
-        <w:pStyle w:val="oancuaDanhsach"/>
+        <w:pStyle w:val="ListParagraph"/>
         <w:numPr>
           <w:ilvl w:val="2"/>
           <w:numId w:val="14"/>
@@ -5842,7 +5487,7 @@
     </w:p>
     <w:p>
       <w:pPr>
-        <w:pStyle w:val="oancuaDanhsach"/>
+        <w:pStyle w:val="ListParagraph"/>
         <w:numPr>
           <w:ilvl w:val="2"/>
           <w:numId w:val="14"/>
@@ -5870,7 +5515,7 @@
     </w:p>
     <w:p>
       <w:pPr>
-        <w:pStyle w:val="oancuaDanhsach"/>
+        <w:pStyle w:val="ListParagraph"/>
         <w:numPr>
           <w:ilvl w:val="1"/>
           <w:numId w:val="14"/>
@@ -5898,7 +5543,7 @@
     </w:p>
     <w:p>
       <w:pPr>
-        <w:pStyle w:val="oancuaDanhsach"/>
+        <w:pStyle w:val="ListParagraph"/>
         <w:numPr>
           <w:ilvl w:val="1"/>
           <w:numId w:val="14"/>
@@ -5933,7 +5578,7 @@
     </w:p>
     <w:p>
       <w:pPr>
-        <w:pStyle w:val="oancuaDanhsach"/>
+        <w:pStyle w:val="ListParagraph"/>
         <w:numPr>
           <w:ilvl w:val="1"/>
           <w:numId w:val="14"/>
@@ -5961,7 +5606,7 @@
     </w:p>
     <w:p>
       <w:pPr>
-        <w:pStyle w:val="oancuaDanhsach"/>
+        <w:pStyle w:val="ListParagraph"/>
         <w:numPr>
           <w:ilvl w:val="1"/>
           <w:numId w:val="14"/>
@@ -5989,7 +5634,7 @@
     </w:p>
     <w:p>
       <w:pPr>
-        <w:pStyle w:val="oancuaDanhsach"/>
+        <w:pStyle w:val="ListParagraph"/>
         <w:numPr>
           <w:ilvl w:val="1"/>
           <w:numId w:val="14"/>
@@ -6017,7 +5662,7 @@
     </w:p>
     <w:p>
       <w:pPr>
-        <w:pStyle w:val="oancuaDanhsach"/>
+        <w:pStyle w:val="ListParagraph"/>
         <w:numPr>
           <w:ilvl w:val="1"/>
           <w:numId w:val="14"/>
@@ -6066,7 +5711,7 @@
     </w:p>
     <w:p>
       <w:pPr>
-        <w:pStyle w:val="oancuaDanhsach"/>
+        <w:pStyle w:val="ListParagraph"/>
         <w:spacing w:line="240" w:lineRule="auto"/>
         <w:ind w:left="1890"/>
         <w:jc w:val="left"/>
@@ -6078,7 +5723,7 @@
     </w:p>
     <w:p>
       <w:pPr>
-        <w:pStyle w:val="oancuaDanhsach"/>
+        <w:pStyle w:val="ListParagraph"/>
         <w:spacing w:line="240" w:lineRule="auto"/>
         <w:ind w:left="450"/>
         <w:jc w:val="left"/>
@@ -6108,7 +5753,7 @@
     </w:p>
     <w:p>
       <w:pPr>
-        <w:pStyle w:val="oancuaDanhsach"/>
+        <w:pStyle w:val="ListParagraph"/>
         <w:numPr>
           <w:ilvl w:val="0"/>
           <w:numId w:val="7"/>
@@ -6134,7 +5779,7 @@
     </w:p>
     <w:p>
       <w:pPr>
-        <w:pStyle w:val="oancuaDanhsach"/>
+        <w:pStyle w:val="ListParagraph"/>
         <w:spacing w:line="240" w:lineRule="auto"/>
         <w:ind w:left="450"/>
         <w:jc w:val="left"/>
@@ -6164,7 +5809,7 @@
     </w:p>
     <w:p>
       <w:pPr>
-        <w:pStyle w:val="oancuaDanhsach"/>
+        <w:pStyle w:val="ListParagraph"/>
         <w:spacing w:line="240" w:lineRule="auto"/>
         <w:ind w:left="450"/>
         <w:jc w:val="left"/>
@@ -6196,7 +5841,7 @@
     </w:p>
     <w:p>
       <w:pPr>
-        <w:pStyle w:val="oancuaDanhsach"/>
+        <w:pStyle w:val="ListParagraph"/>
         <w:numPr>
           <w:ilvl w:val="0"/>
           <w:numId w:val="15"/>
@@ -6245,7 +5890,7 @@
     </w:p>
     <w:p>
       <w:pPr>
-        <w:pStyle w:val="oancuaDanhsach"/>
+        <w:pStyle w:val="ListParagraph"/>
         <w:numPr>
           <w:ilvl w:val="0"/>
           <w:numId w:val="15"/>
@@ -6497,7 +6142,7 @@
     </w:p>
     <w:p>
       <w:pPr>
-        <w:pStyle w:val="oancuaDanhsach"/>
+        <w:pStyle w:val="ListParagraph"/>
         <w:numPr>
           <w:ilvl w:val="0"/>
           <w:numId w:val="15"/>
@@ -6623,7 +6268,7 @@
     </w:p>
     <w:p>
       <w:pPr>
-        <w:pStyle w:val="oancuaDanhsach"/>
+        <w:pStyle w:val="ListParagraph"/>
         <w:numPr>
           <w:ilvl w:val="0"/>
           <w:numId w:val="15"/>
@@ -6805,7 +6450,7 @@
     </w:p>
     <w:p>
       <w:pPr>
-        <w:pStyle w:val="oancuaDanhsach"/>
+        <w:pStyle w:val="ListParagraph"/>
         <w:numPr>
           <w:ilvl w:val="0"/>
           <w:numId w:val="15"/>
@@ -6896,7 +6541,7 @@
     </w:p>
     <w:p>
       <w:pPr>
-        <w:pStyle w:val="oancuaDanhsach"/>
+        <w:pStyle w:val="ListParagraph"/>
         <w:numPr>
           <w:ilvl w:val="1"/>
           <w:numId w:val="15"/>
@@ -7078,7 +6723,7 @@
     </w:p>
     <w:p>
       <w:pPr>
-        <w:pStyle w:val="oancuaDanhsach"/>
+        <w:pStyle w:val="ListParagraph"/>
         <w:numPr>
           <w:ilvl w:val="1"/>
           <w:numId w:val="15"/>
@@ -7235,19 +6880,12 @@
           <w:rFonts w:ascii="Times New Roman" w:hAnsi="Times New Roman" w:cs="Times New Roman"/>
           <w:szCs w:val="26"/>
         </w:rPr>
-        <w:t>o file</w:t>
-      </w:r>
-      <w:r>
-        <w:rPr>
-          <w:rFonts w:ascii="Times New Roman" w:hAnsi="Times New Roman" w:cs="Times New Roman"/>
-          <w:szCs w:val="26"/>
-        </w:rPr>
-        <w:t>.</w:t>
-      </w:r>
-    </w:p>
-    <w:p>
-      <w:pPr>
-        <w:pStyle w:val="oancuaDanhsach"/>
+        <w:t>o file.</w:t>
+      </w:r>
+    </w:p>
+    <w:p>
+      <w:pPr>
+        <w:pStyle w:val="ListParagraph"/>
         <w:numPr>
           <w:ilvl w:val="1"/>
           <w:numId w:val="15"/>
@@ -7492,7 +7130,7 @@
     </w:p>
     <w:p>
       <w:pPr>
-        <w:pStyle w:val="oancuaDanhsach"/>
+        <w:pStyle w:val="ListParagraph"/>
         <w:numPr>
           <w:ilvl w:val="1"/>
           <w:numId w:val="15"/>
@@ -7891,7 +7529,7 @@
     </w:p>
     <w:p>
       <w:pPr>
-        <w:pStyle w:val="oancuaDanhsach"/>
+        <w:pStyle w:val="ListParagraph"/>
         <w:numPr>
           <w:ilvl w:val="1"/>
           <w:numId w:val="15"/>
@@ -8430,7 +8068,7 @@
     </w:p>
     <w:p>
       <w:pPr>
-        <w:pStyle w:val="oancuaDanhsach"/>
+        <w:pStyle w:val="ListParagraph"/>
         <w:numPr>
           <w:ilvl w:val="1"/>
           <w:numId w:val="15"/>
@@ -8829,7 +8467,7 @@
     </w:p>
     <w:p>
       <w:pPr>
-        <w:pStyle w:val="oancuaDanhsach"/>
+        <w:pStyle w:val="ListParagraph"/>
         <w:numPr>
           <w:ilvl w:val="1"/>
           <w:numId w:val="15"/>
@@ -9641,7 +9279,7 @@
     </w:p>
     <w:p>
       <w:pPr>
-        <w:pStyle w:val="oancuaDanhsach"/>
+        <w:pStyle w:val="ListParagraph"/>
         <w:numPr>
           <w:ilvl w:val="1"/>
           <w:numId w:val="15"/>
@@ -10236,7 +9874,7 @@
     </w:p>
     <w:p>
       <w:pPr>
-        <w:pStyle w:val="oancuaDanhsach"/>
+        <w:pStyle w:val="ListParagraph"/>
         <w:numPr>
           <w:ilvl w:val="0"/>
           <w:numId w:val="7"/>
@@ -10263,7 +9901,7 @@
     </w:p>
     <w:p>
       <w:pPr>
-        <w:pStyle w:val="oancuaDanhsach"/>
+        <w:pStyle w:val="ListParagraph"/>
         <w:numPr>
           <w:ilvl w:val="0"/>
           <w:numId w:val="10"/>
@@ -10285,7 +9923,7 @@
     </w:p>
     <w:p>
       <w:pPr>
-        <w:pStyle w:val="oancuaDanhsach"/>
+        <w:pStyle w:val="ListParagraph"/>
         <w:numPr>
           <w:ilvl w:val="0"/>
           <w:numId w:val="10"/>
@@ -10307,7 +9945,7 @@
     </w:p>
     <w:p>
       <w:pPr>
-        <w:pStyle w:val="oancuaDanhsach"/>
+        <w:pStyle w:val="ListParagraph"/>
         <w:numPr>
           <w:ilvl w:val="0"/>
           <w:numId w:val="10"/>
@@ -10329,7 +9967,7 @@
     </w:p>
     <w:p>
       <w:pPr>
-        <w:pStyle w:val="oancuaDanhsach"/>
+        <w:pStyle w:val="ListParagraph"/>
         <w:numPr>
           <w:ilvl w:val="0"/>
           <w:numId w:val="10"/>
@@ -10351,7 +9989,7 @@
     </w:p>
     <w:p>
       <w:pPr>
-        <w:pStyle w:val="oancuaDanhsach"/>
+        <w:pStyle w:val="ListParagraph"/>
         <w:numPr>
           <w:ilvl w:val="0"/>
           <w:numId w:val="10"/>
@@ -10380,7 +10018,7 @@
     </w:p>
     <w:p>
       <w:pPr>
-        <w:pStyle w:val="oancuaDanhsach"/>
+        <w:pStyle w:val="ListParagraph"/>
         <w:numPr>
           <w:ilvl w:val="0"/>
           <w:numId w:val="11"/>
@@ -10399,7 +10037,7 @@
     </w:p>
     <w:p>
       <w:pPr>
-        <w:pStyle w:val="oancuaDanhsach"/>
+        <w:pStyle w:val="ListParagraph"/>
         <w:numPr>
           <w:ilvl w:val="0"/>
           <w:numId w:val="11"/>
@@ -10418,7 +10056,7 @@
     </w:p>
     <w:p>
       <w:pPr>
-        <w:pStyle w:val="oancuaDanhsach"/>
+        <w:pStyle w:val="ListParagraph"/>
         <w:numPr>
           <w:ilvl w:val="0"/>
           <w:numId w:val="11"/>
@@ -10438,7 +10076,7 @@
     </w:p>
     <w:p>
       <w:pPr>
-        <w:pStyle w:val="oancuaDanhsach"/>
+        <w:pStyle w:val="ListParagraph"/>
         <w:numPr>
           <w:ilvl w:val="0"/>
           <w:numId w:val="7"/>
@@ -10466,7 +10104,7 @@
     </w:p>
     <w:p>
       <w:pPr>
-        <w:pStyle w:val="oancuaDanhsach"/>
+        <w:pStyle w:val="ListParagraph"/>
         <w:numPr>
           <w:ilvl w:val="0"/>
           <w:numId w:val="10"/>
@@ -10488,7 +10126,7 @@
     </w:p>
     <w:p>
       <w:pPr>
-        <w:pStyle w:val="oancuaDanhsach"/>
+        <w:pStyle w:val="ListParagraph"/>
         <w:numPr>
           <w:ilvl w:val="0"/>
           <w:numId w:val="10"/>
@@ -10511,7 +10149,7 @@
     </w:p>
     <w:p>
       <w:pPr>
-        <w:pStyle w:val="oancuaDanhsach"/>
+        <w:pStyle w:val="ListParagraph"/>
         <w:numPr>
           <w:ilvl w:val="0"/>
           <w:numId w:val="10"/>
@@ -10533,7 +10171,7 @@
     </w:p>
     <w:p>
       <w:pPr>
-        <w:pStyle w:val="oancuaDanhsach"/>
+        <w:pStyle w:val="ListParagraph"/>
         <w:numPr>
           <w:ilvl w:val="0"/>
           <w:numId w:val="10"/>
@@ -10555,7 +10193,7 @@
     </w:p>
     <w:p>
       <w:pPr>
-        <w:pStyle w:val="oancuaDanhsach"/>
+        <w:pStyle w:val="ListParagraph"/>
         <w:numPr>
           <w:ilvl w:val="0"/>
           <w:numId w:val="10"/>
@@ -10577,7 +10215,7 @@
     </w:p>
     <w:p>
       <w:pPr>
-        <w:pStyle w:val="oancuaDanhsach"/>
+        <w:pStyle w:val="ListParagraph"/>
         <w:numPr>
           <w:ilvl w:val="0"/>
           <w:numId w:val="9"/>
@@ -10608,7 +10246,7 @@
     </w:p>
     <w:p>
       <w:pPr>
-        <w:pStyle w:val="oancuaDanhsach"/>
+        <w:pStyle w:val="ListParagraph"/>
         <w:numPr>
           <w:ilvl w:val="0"/>
           <w:numId w:val="9"/>
@@ -10669,7 +10307,7 @@
     </w:p>
     <w:p>
       <w:pPr>
-        <w:pStyle w:val="oancuaDanhsach"/>
+        <w:pStyle w:val="ListParagraph"/>
         <w:numPr>
           <w:ilvl w:val="0"/>
           <w:numId w:val="9"/>
@@ -10700,7 +10338,7 @@
     </w:p>
     <w:p>
       <w:pPr>
-        <w:pStyle w:val="oancuaDanhsach"/>
+        <w:pStyle w:val="ListParagraph"/>
         <w:spacing w:line="240" w:lineRule="auto"/>
         <w:ind w:left="450"/>
         <w:jc w:val="left"/>
@@ -10713,7 +10351,7 @@
     </w:p>
     <w:p>
       <w:pPr>
-        <w:pStyle w:val="oancuaDanhsach"/>
+        <w:pStyle w:val="ListParagraph"/>
         <w:numPr>
           <w:ilvl w:val="0"/>
           <w:numId w:val="3"/>
@@ -10742,7 +10380,7 @@
     </w:p>
     <w:p>
       <w:pPr>
-        <w:pStyle w:val="oancuaDanhsach"/>
+        <w:pStyle w:val="ListParagraph"/>
         <w:numPr>
           <w:ilvl w:val="0"/>
           <w:numId w:val="12"/>
@@ -10767,7 +10405,369 @@
     </w:p>
     <w:p>
       <w:pPr>
-        <w:pStyle w:val="oancuaDanhsach"/>
+        <w:pStyle w:val="ListParagraph"/>
+        <w:spacing w:line="240" w:lineRule="auto"/>
+        <w:ind w:left="0"/>
+        <w:jc w:val="left"/>
+        <w:rPr>
+          <w:rFonts w:ascii="Times New Roman" w:hAnsi="Times New Roman" w:cs="Times New Roman"/>
+          <w:szCs w:val="26"/>
+        </w:rPr>
+      </w:pPr>
+      <w:r>
+        <w:rPr>
+          <w:rFonts w:ascii="Times New Roman" w:hAnsi="Times New Roman" w:cs="Times New Roman"/>
+          <w:b/>
+          <w:szCs w:val="26"/>
+        </w:rPr>
+        <w:t>Mục đích:</w:t>
+      </w:r>
+      <w:r>
+        <w:rPr>
+          <w:rFonts w:ascii="Times New Roman" w:hAnsi="Times New Roman" w:cs="Times New Roman"/>
+          <w:szCs w:val="26"/>
+        </w:rPr>
+        <w:t xml:space="preserve"> </w:t>
+      </w:r>
+      <w:r>
+        <w:rPr>
+          <w:rFonts w:ascii="Times New Roman" w:hAnsi="Times New Roman" w:cs="Times New Roman"/>
+          <w:szCs w:val="26"/>
+        </w:rPr>
+        <w:t>Tạo ra một file mới từ tên file cố định hoặc do người dùng nhập tư console</w:t>
+      </w:r>
+    </w:p>
+    <w:p>
+      <w:pPr>
+        <w:pStyle w:val="ListParagraph"/>
+        <w:spacing w:line="240" w:lineRule="auto"/>
+        <w:ind w:left="0"/>
+        <w:jc w:val="left"/>
+        <w:rPr>
+          <w:rFonts w:ascii="Times New Roman" w:hAnsi="Times New Roman" w:cs="Times New Roman"/>
+          <w:szCs w:val="26"/>
+        </w:rPr>
+      </w:pPr>
+      <w:r>
+        <w:rPr>
+          <w:rFonts w:ascii="Times New Roman" w:hAnsi="Times New Roman" w:cs="Times New Roman"/>
+          <w:b/>
+          <w:szCs w:val="26"/>
+        </w:rPr>
+        <w:t>Cách thức hoạt động</w:t>
+      </w:r>
+      <w:r>
+        <w:rPr>
+          <w:rFonts w:ascii="Times New Roman" w:hAnsi="Times New Roman" w:cs="Times New Roman"/>
+          <w:szCs w:val="26"/>
+        </w:rPr>
+        <w:t xml:space="preserve">: </w:t>
+      </w:r>
+    </w:p>
+    <w:p>
+      <w:pPr>
+        <w:pStyle w:val="ListParagraph"/>
+        <w:numPr>
+          <w:ilvl w:val="0"/>
+          <w:numId w:val="19"/>
+        </w:numPr>
+        <w:spacing w:line="240" w:lineRule="auto"/>
+        <w:ind w:left="1260"/>
+        <w:jc w:val="left"/>
+        <w:rPr>
+          <w:rFonts w:ascii="Times New Roman" w:hAnsi="Times New Roman" w:cs="Times New Roman"/>
+        </w:rPr>
+      </w:pPr>
+      <w:r>
+        <w:rPr>
+          <w:rFonts w:ascii="Times New Roman" w:hAnsi="Times New Roman" w:cs="Times New Roman"/>
+        </w:rPr>
+        <w:t xml:space="preserve">Gọi </w:t>
+      </w:r>
+      <w:r>
+        <w:rPr>
+          <w:rFonts w:ascii="Times New Roman" w:hAnsi="Times New Roman" w:cs="Times New Roman"/>
+        </w:rPr>
+        <w:t>system call Open để mở file stdin với type quy ước bằng 2</w:t>
+      </w:r>
+    </w:p>
+    <w:p>
+      <w:pPr>
+        <w:pStyle w:val="ListParagraph"/>
+        <w:spacing w:line="240" w:lineRule="auto"/>
+        <w:ind w:left="1260"/>
+        <w:jc w:val="left"/>
+        <w:rPr>
+          <w:rFonts w:ascii="Times New Roman" w:hAnsi="Times New Roman" w:cs="Times New Roman"/>
+        </w:rPr>
+      </w:pPr>
+      <w:r>
+        <w:rPr>
+          <w:rFonts w:ascii="Times New Roman" w:hAnsi="Times New Roman" w:cs="Times New Roman"/>
+        </w:rPr>
+        <w:t xml:space="preserve"> (stdin: Đọc từ console)</w:t>
+      </w:r>
+    </w:p>
+    <w:p>
+      <w:pPr>
+        <w:pStyle w:val="ListParagraph"/>
+        <w:numPr>
+          <w:ilvl w:val="0"/>
+          <w:numId w:val="19"/>
+        </w:numPr>
+        <w:spacing w:line="240" w:lineRule="auto"/>
+        <w:ind w:left="1260"/>
+        <w:jc w:val="left"/>
+        <w:rPr>
+          <w:rFonts w:ascii="Times New Roman" w:hAnsi="Times New Roman" w:cs="Times New Roman"/>
+        </w:rPr>
+      </w:pPr>
+      <w:r>
+        <w:rPr>
+          <w:rFonts w:ascii="Times New Roman" w:hAnsi="Times New Roman" w:cs="Times New Roman"/>
+        </w:rPr>
+        <w:t xml:space="preserve">Kiểm tra hợp lệ: </w:t>
+      </w:r>
+      <w:r>
+        <w:rPr>
+          <w:rFonts w:ascii="Times New Roman" w:hAnsi="Times New Roman" w:cs="Times New Roman"/>
+        </w:rPr>
+        <w:t>Nếu mở file thành công thì gọi system call Read đọc tên file vừa nhập từ stdi</w:t>
+      </w:r>
+      <w:r>
+        <w:rPr>
+          <w:rFonts w:ascii="Times New Roman" w:hAnsi="Times New Roman" w:cs="Times New Roman"/>
+        </w:rPr>
+        <w:t>n.</w:t>
+      </w:r>
+      <w:r>
+        <w:rPr>
+          <w:rFonts w:ascii="Times New Roman" w:hAnsi="Times New Roman" w:cs="Times New Roman"/>
+        </w:rPr>
+        <w:t>Và g</w:t>
+      </w:r>
+      <w:r>
+        <w:rPr>
+          <w:rFonts w:ascii="Times New Roman" w:hAnsi="Times New Roman" w:cs="Times New Roman"/>
+        </w:rPr>
+        <w:t>ọi system call CreateFile để tạo file với tham số truyền vào là tên file đọc được</w:t>
+      </w:r>
+      <w:r>
+        <w:rPr>
+          <w:rFonts w:ascii="Times New Roman" w:hAnsi="Times New Roman" w:cs="Times New Roman"/>
+        </w:rPr>
+        <w:t>.</w:t>
+      </w:r>
+    </w:p>
+    <w:p>
+      <w:pPr>
+        <w:pStyle w:val="ListParagraph"/>
+        <w:numPr>
+          <w:ilvl w:val="0"/>
+          <w:numId w:val="19"/>
+        </w:numPr>
+        <w:spacing w:line="240" w:lineRule="auto"/>
+        <w:ind w:left="1260"/>
+        <w:jc w:val="left"/>
+        <w:rPr>
+          <w:rFonts w:ascii="Times New Roman" w:hAnsi="Times New Roman" w:cs="Times New Roman"/>
+          <w:szCs w:val="26"/>
+        </w:rPr>
+      </w:pPr>
+      <w:r>
+        <w:rPr>
+          <w:rFonts w:ascii="Times New Roman" w:hAnsi="Times New Roman" w:cs="Times New Roman"/>
+        </w:rPr>
+        <w:t>Đ</w:t>
+      </w:r>
+      <w:r>
+        <w:rPr>
+          <w:rFonts w:ascii="Times New Roman" w:hAnsi="Times New Roman" w:cs="Times New Roman"/>
+        </w:rPr>
+        <w:t>óng file stdin với syst</w:t>
+      </w:r>
+      <w:r>
+        <w:rPr>
+          <w:rFonts w:ascii="Times New Roman" w:hAnsi="Times New Roman" w:cs="Times New Roman"/>
+        </w:rPr>
+        <w:t>s</w:t>
+      </w:r>
+      <w:r>
+        <w:rPr>
+          <w:rFonts w:ascii="Times New Roman" w:hAnsi="Times New Roman" w:cs="Times New Roman"/>
+        </w:rPr>
+        <w:t>em call Close.</w:t>
+      </w:r>
+    </w:p>
+    <w:p>
+      <w:pPr>
+        <w:pStyle w:val="ListParagraph"/>
+        <w:spacing w:line="240" w:lineRule="auto"/>
+        <w:ind w:left="0"/>
+        <w:jc w:val="left"/>
+        <w:rPr>
+          <w:rFonts w:ascii="Times New Roman" w:hAnsi="Times New Roman" w:cs="Times New Roman"/>
+          <w:b/>
+          <w:szCs w:val="26"/>
+        </w:rPr>
+      </w:pPr>
+      <w:r>
+        <w:rPr>
+          <w:rFonts w:ascii="Times New Roman" w:hAnsi="Times New Roman" w:cs="Times New Roman"/>
+          <w:b/>
+          <w:szCs w:val="26"/>
+        </w:rPr>
+        <w:t>Hình ảnh demo:</w:t>
+      </w:r>
+    </w:p>
+    <w:p>
+      <w:pPr>
+        <w:pStyle w:val="ListParagraph"/>
+        <w:spacing w:line="240" w:lineRule="auto"/>
+        <w:ind w:left="0"/>
+        <w:jc w:val="left"/>
+        <w:rPr>
+          <w:rFonts w:ascii="Times New Roman" w:hAnsi="Times New Roman" w:cs="Times New Roman"/>
+          <w:b/>
+          <w:szCs w:val="26"/>
+        </w:rPr>
+      </w:pPr>
+    </w:p>
+    <w:p>
+      <w:pPr>
+        <w:pStyle w:val="ListParagraph"/>
+        <w:spacing w:line="240" w:lineRule="auto"/>
+        <w:ind w:left="0"/>
+        <w:jc w:val="center"/>
+        <w:rPr>
+          <w:rFonts w:ascii="Times New Roman" w:hAnsi="Times New Roman" w:cs="Times New Roman"/>
+          <w:b/>
+          <w:szCs w:val="26"/>
+        </w:rPr>
+      </w:pPr>
+      <w:bookmarkStart w:id="0" w:name="_GoBack"/>
+      <w:bookmarkEnd w:id="0"/>
+      <w:r>
+        <w:rPr>
+          <w:rFonts w:ascii="Times New Roman" w:hAnsi="Times New Roman" w:cs="Times New Roman"/>
+          <w:b/>
+          <w:noProof/>
+          <w:szCs w:val="26"/>
+        </w:rPr>
+        <w:drawing>
+          <wp:inline distT="0" distB="0" distL="0" distR="0">
+            <wp:extent cx="4457700" cy="2848206"/>
+            <wp:effectExtent l="0" t="0" r="0" b="0"/>
+            <wp:docPr id="2" name="Picture 2"/>
+            <wp:cNvGraphicFramePr>
+              <a:graphicFrameLocks xmlns:a="http://schemas.openxmlformats.org/drawingml/2006/main" noChangeAspect="1"/>
+            </wp:cNvGraphicFramePr>
+            <a:graphic xmlns:a="http://schemas.openxmlformats.org/drawingml/2006/main">
+              <a:graphicData uri="http://schemas.openxmlformats.org/drawingml/2006/picture">
+                <pic:pic xmlns:pic="http://schemas.openxmlformats.org/drawingml/2006/picture">
+                  <pic:nvPicPr>
+                    <pic:cNvPr id="2" name="1.png"/>
+                    <pic:cNvPicPr/>
+                  </pic:nvPicPr>
+                  <pic:blipFill>
+                    <a:blip r:embed="rId12">
+                      <a:extLst>
+                        <a:ext uri="{28A0092B-C50C-407E-A947-70E740481C1C}">
+                          <a14:useLocalDpi xmlns:a14="http://schemas.microsoft.com/office/drawing/2010/main" val="0"/>
+                        </a:ext>
+                      </a:extLst>
+                    </a:blip>
+                    <a:stretch>
+                      <a:fillRect/>
+                    </a:stretch>
+                  </pic:blipFill>
+                  <pic:spPr>
+                    <a:xfrm>
+                      <a:off x="0" y="0"/>
+                      <a:ext cx="4467663" cy="2854572"/>
+                    </a:xfrm>
+                    <a:prstGeom prst="rect">
+                      <a:avLst/>
+                    </a:prstGeom>
+                  </pic:spPr>
+                </pic:pic>
+              </a:graphicData>
+            </a:graphic>
+          </wp:inline>
+        </w:drawing>
+      </w:r>
+    </w:p>
+    <w:p>
+      <w:pPr>
+        <w:pStyle w:val="ListParagraph"/>
+        <w:spacing w:line="240" w:lineRule="auto"/>
+        <w:ind w:left="630"/>
+        <w:jc w:val="left"/>
+        <w:rPr>
+          <w:rFonts w:ascii="Times New Roman" w:hAnsi="Times New Roman" w:cs="Times New Roman"/>
+          <w:b/>
+          <w:sz w:val="32"/>
+        </w:rPr>
+      </w:pPr>
+      <w:r>
+        <w:rPr>
+          <w:noProof/>
+        </w:rPr>
+        <w:pict>
+          <v:shape id="_x0000_s1039" type="#_x0000_t202" style="position:absolute;left:0;text-align:left;margin-left:120.85pt;margin-top:4.4pt;width:242.75pt;height:19.65pt;z-index:251666432;visibility:visible;mso-wrap-distance-left:9pt;mso-wrap-distance-top:3.6pt;mso-wrap-distance-right:9pt;mso-wrap-distance-bottom:3.6pt;mso-position-horizontal-relative:text;mso-position-vertical-relative:text;mso-width-relative:margin;mso-height-relative:margin;v-text-anchor:top" stroked="f">
+            <v:textbox>
+              <w:txbxContent>
+                <w:p>
+                  <w:pPr>
+                    <w:rPr>
+                      <w:sz w:val="22"/>
+                    </w:rPr>
+                  </w:pPr>
+                  <w:r>
+                    <w:rPr>
+                      <w:sz w:val="20"/>
+                      <w:szCs w:val="20"/>
+                    </w:rPr>
+                    <w:t>Chạy chương trình createfile và hiện thị kết</w:t>
+                  </w:r>
+                  <w:r>
+                    <w:rPr>
+                      <w:sz w:val="20"/>
+                      <w:szCs w:val="20"/>
+                    </w:rPr>
+                    <w:t xml:space="preserve"> </w:t>
+                  </w:r>
+                  <w:r>
+                    <w:rPr>
+                      <w:sz w:val="20"/>
+                      <w:szCs w:val="20"/>
+                    </w:rPr>
+                    <w:t>quả</w:t>
+                  </w:r>
+                </w:p>
+              </w:txbxContent>
+            </v:textbox>
+            <w10:wrap type="square"/>
+          </v:shape>
+        </w:pict>
+      </w:r>
+    </w:p>
+    <w:p>
+      <w:pPr>
+        <w:pStyle w:val="ListParagraph"/>
+        <w:spacing w:line="240" w:lineRule="auto"/>
+        <w:ind w:left="630"/>
+        <w:jc w:val="left"/>
+        <w:rPr>
+          <w:rFonts w:ascii="Times New Roman" w:hAnsi="Times New Roman" w:cs="Times New Roman"/>
+          <w:b/>
+          <w:sz w:val="32"/>
+        </w:rPr>
+      </w:pPr>
+    </w:p>
+    <w:p>
+      <w:pPr>
+        <w:pStyle w:val="ListParagraph"/>
         <w:numPr>
           <w:ilvl w:val="0"/>
           <w:numId w:val="12"/>
@@ -10792,7 +10792,7 @@
     </w:p>
     <w:p>
       <w:pPr>
-        <w:pStyle w:val="oancuaDanhsach"/>
+        <w:pStyle w:val="ListParagraph"/>
         <w:numPr>
           <w:ilvl w:val="0"/>
           <w:numId w:val="12"/>
@@ -10812,12 +10812,349 @@
           <w:b/>
           <w:sz w:val="32"/>
         </w:rPr>
+        <w:lastRenderedPageBreak/>
         <w:t>Chương trình cat</w:t>
       </w:r>
     </w:p>
     <w:p>
       <w:pPr>
-        <w:pStyle w:val="oancuaDanhsach"/>
+        <w:pStyle w:val="ListParagraph"/>
+        <w:spacing w:line="240" w:lineRule="auto"/>
+        <w:ind w:left="0"/>
+        <w:jc w:val="left"/>
+        <w:rPr>
+          <w:rFonts w:ascii="Times New Roman" w:hAnsi="Times New Roman" w:cs="Times New Roman"/>
+          <w:szCs w:val="26"/>
+        </w:rPr>
+      </w:pPr>
+      <w:r>
+        <w:rPr>
+          <w:rFonts w:ascii="Times New Roman" w:hAnsi="Times New Roman" w:cs="Times New Roman"/>
+          <w:b/>
+          <w:szCs w:val="26"/>
+        </w:rPr>
+        <w:t xml:space="preserve">Mục đích: </w:t>
+      </w:r>
+      <w:r>
+        <w:rPr>
+          <w:rFonts w:ascii="Times New Roman" w:hAnsi="Times New Roman" w:cs="Times New Roman"/>
+          <w:szCs w:val="26"/>
+        </w:rPr>
+        <w:t>Nhập vô tên file, rồi hiện thị nội dung của file đó.</w:t>
+      </w:r>
+    </w:p>
+    <w:p>
+      <w:pPr>
+        <w:pStyle w:val="ListParagraph"/>
+        <w:spacing w:line="240" w:lineRule="auto"/>
+        <w:ind w:left="0"/>
+        <w:jc w:val="left"/>
+        <w:rPr>
+          <w:rFonts w:ascii="Times New Roman" w:hAnsi="Times New Roman" w:cs="Times New Roman"/>
+          <w:b/>
+          <w:szCs w:val="26"/>
+        </w:rPr>
+      </w:pPr>
+      <w:r>
+        <w:rPr>
+          <w:rFonts w:ascii="Times New Roman" w:hAnsi="Times New Roman" w:cs="Times New Roman"/>
+          <w:b/>
+          <w:szCs w:val="26"/>
+        </w:rPr>
+        <w:t xml:space="preserve">Cách thức hoạt động: </w:t>
+      </w:r>
+    </w:p>
+    <w:p>
+      <w:pPr>
+        <w:pStyle w:val="ListParagraph"/>
+        <w:numPr>
+          <w:ilvl w:val="0"/>
+          <w:numId w:val="21"/>
+        </w:numPr>
+        <w:spacing w:line="240" w:lineRule="auto"/>
+        <w:ind w:left="1350"/>
+        <w:jc w:val="left"/>
+        <w:rPr>
+          <w:rFonts w:ascii="Times New Roman" w:hAnsi="Times New Roman" w:cs="Times New Roman"/>
+        </w:rPr>
+      </w:pPr>
+      <w:r>
+        <w:rPr>
+          <w:rFonts w:ascii="Times New Roman" w:hAnsi="Times New Roman" w:cs="Times New Roman"/>
+        </w:rPr>
+        <w:t>Gọi system call Open để mở file stdin với type quy ước bằng 2</w:t>
+      </w:r>
+    </w:p>
+    <w:p>
+      <w:pPr>
+        <w:pStyle w:val="ListParagraph"/>
+        <w:numPr>
+          <w:ilvl w:val="0"/>
+          <w:numId w:val="21"/>
+        </w:numPr>
+        <w:spacing w:line="240" w:lineRule="auto"/>
+        <w:ind w:left="1350"/>
+        <w:jc w:val="left"/>
+        <w:rPr>
+          <w:rFonts w:ascii="Times New Roman" w:hAnsi="Times New Roman" w:cs="Times New Roman"/>
+        </w:rPr>
+      </w:pPr>
+      <w:r>
+        <w:rPr>
+          <w:rFonts w:ascii="Times New Roman" w:hAnsi="Times New Roman" w:cs="Times New Roman"/>
+        </w:rPr>
+        <w:t>Sau đó gọi system call Open để mở file đó với type bằng 1</w:t>
+      </w:r>
+    </w:p>
+    <w:p>
+      <w:pPr>
+        <w:pStyle w:val="ListParagraph"/>
+        <w:numPr>
+          <w:ilvl w:val="0"/>
+          <w:numId w:val="21"/>
+        </w:numPr>
+        <w:spacing w:line="240" w:lineRule="auto"/>
+        <w:ind w:left="1350"/>
+        <w:jc w:val="left"/>
+        <w:rPr>
+          <w:rFonts w:ascii="Times New Roman" w:hAnsi="Times New Roman" w:cs="Times New Roman"/>
+        </w:rPr>
+      </w:pPr>
+      <w:r>
+        <w:rPr>
+          <w:rFonts w:ascii="Times New Roman" w:hAnsi="Times New Roman" w:cs="Times New Roman"/>
+        </w:rPr>
+        <w:t xml:space="preserve">Kiểm tra hợp lệ: </w:t>
+      </w:r>
+      <w:r>
+        <w:rPr>
+          <w:rFonts w:ascii="Times New Roman" w:hAnsi="Times New Roman" w:cs="Times New Roman"/>
+        </w:rPr>
+        <w:t xml:space="preserve"> </w:t>
+      </w:r>
+      <w:r>
+        <w:rPr>
+          <w:rFonts w:ascii="Times New Roman" w:hAnsi="Times New Roman" w:cs="Times New Roman"/>
+        </w:rPr>
+        <w:t>N</w:t>
+      </w:r>
+      <w:r>
+        <w:rPr>
+          <w:rFonts w:ascii="Times New Roman" w:hAnsi="Times New Roman" w:cs="Times New Roman"/>
+        </w:rPr>
+        <w:t xml:space="preserve">ếu mở file thành công thì gọi system call Seek để dịch chuyển con trỏ về cuối file lấy kích thước thực sự của file và di chuyển lại con trỏ ra đầu file. Tiến hành đọc từng kí tự trong file bằng system call Read và in từng kí tự đó ra màn hình bằng system call PrintChar cho đến hết kích thước của file. </w:t>
+      </w:r>
+    </w:p>
+    <w:p>
+      <w:pPr>
+        <w:pStyle w:val="ListParagraph"/>
+        <w:numPr>
+          <w:ilvl w:val="0"/>
+          <w:numId w:val="21"/>
+        </w:numPr>
+        <w:spacing w:line="240" w:lineRule="auto"/>
+        <w:ind w:left="1350"/>
+        <w:jc w:val="left"/>
+        <w:rPr>
+          <w:rFonts w:ascii="Times New Roman" w:hAnsi="Times New Roman" w:cs="Times New Roman"/>
+        </w:rPr>
+      </w:pPr>
+      <w:r>
+        <w:rPr>
+          <w:rFonts w:ascii="Times New Roman" w:hAnsi="Times New Roman" w:cs="Times New Roman"/>
+        </w:rPr>
+        <w:t>Cuối cùng là đóng file với system call Close.</w:t>
+      </w:r>
+    </w:p>
+    <w:p>
+      <w:pPr>
+        <w:spacing w:line="240" w:lineRule="auto"/>
+        <w:jc w:val="left"/>
+        <w:rPr>
+          <w:rFonts w:ascii="Times New Roman" w:hAnsi="Times New Roman" w:cs="Times New Roman"/>
+          <w:b/>
+          <w:szCs w:val="26"/>
+        </w:rPr>
+      </w:pPr>
+      <w:r>
+        <w:rPr>
+          <w:rFonts w:ascii="Times New Roman" w:hAnsi="Times New Roman" w:cs="Times New Roman"/>
+          <w:b/>
+          <w:szCs w:val="26"/>
+        </w:rPr>
+        <w:t>Hình ảnh demo:</w:t>
+      </w:r>
+    </w:p>
+    <w:p>
+      <w:pPr>
+        <w:spacing w:line="240" w:lineRule="auto"/>
+        <w:jc w:val="left"/>
+        <w:rPr>
+          <w:rFonts w:ascii="Times New Roman" w:hAnsi="Times New Roman" w:cs="Times New Roman"/>
+          <w:b/>
+          <w:szCs w:val="26"/>
+        </w:rPr>
+      </w:pPr>
+    </w:p>
+    <w:p>
+      <w:pPr>
+        <w:pStyle w:val="ListParagraph"/>
+        <w:spacing w:line="240" w:lineRule="auto"/>
+        <w:ind w:left="0"/>
+        <w:jc w:val="center"/>
+        <w:rPr>
+          <w:rFonts w:ascii="Times New Roman" w:hAnsi="Times New Roman" w:cs="Times New Roman"/>
+        </w:rPr>
+      </w:pPr>
+      <w:r>
+        <w:rPr>
+          <w:rFonts w:ascii="Times New Roman" w:hAnsi="Times New Roman" w:cs="Times New Roman"/>
+          <w:noProof/>
+        </w:rPr>
+        <w:drawing>
+          <wp:inline distT="0" distB="0" distL="0" distR="0">
+            <wp:extent cx="6115050" cy="2782570"/>
+            <wp:effectExtent l="0" t="0" r="0" b="0"/>
+            <wp:docPr id="3" name="Picture 3"/>
+            <wp:cNvGraphicFramePr>
+              <a:graphicFrameLocks xmlns:a="http://schemas.openxmlformats.org/drawingml/2006/main" noChangeAspect="1"/>
+            </wp:cNvGraphicFramePr>
+            <a:graphic xmlns:a="http://schemas.openxmlformats.org/drawingml/2006/main">
+              <a:graphicData uri="http://schemas.openxmlformats.org/drawingml/2006/picture">
+                <pic:pic xmlns:pic="http://schemas.openxmlformats.org/drawingml/2006/picture">
+                  <pic:nvPicPr>
+                    <pic:cNvPr id="3" name="2.png"/>
+                    <pic:cNvPicPr/>
+                  </pic:nvPicPr>
+                  <pic:blipFill>
+                    <a:blip r:embed="rId13">
+                      <a:extLst>
+                        <a:ext uri="{28A0092B-C50C-407E-A947-70E740481C1C}">
+                          <a14:useLocalDpi xmlns:a14="http://schemas.microsoft.com/office/drawing/2010/main" val="0"/>
+                        </a:ext>
+                      </a:extLst>
+                    </a:blip>
+                    <a:stretch>
+                      <a:fillRect/>
+                    </a:stretch>
+                  </pic:blipFill>
+                  <pic:spPr>
+                    <a:xfrm>
+                      <a:off x="0" y="0"/>
+                      <a:ext cx="6115050" cy="2782570"/>
+                    </a:xfrm>
+                    <a:prstGeom prst="rect">
+                      <a:avLst/>
+                    </a:prstGeom>
+                  </pic:spPr>
+                </pic:pic>
+              </a:graphicData>
+            </a:graphic>
+          </wp:inline>
+        </w:drawing>
+      </w:r>
+    </w:p>
+    <w:p>
+      <w:pPr>
+        <w:pStyle w:val="ListParagraph"/>
+        <w:spacing w:line="240" w:lineRule="auto"/>
+        <w:ind w:left="0"/>
+        <w:jc w:val="center"/>
+        <w:rPr>
+          <w:rFonts w:ascii="Times New Roman" w:hAnsi="Times New Roman" w:cs="Times New Roman"/>
+        </w:rPr>
+      </w:pPr>
+      <w:r>
+        <w:rPr>
+          <w:rFonts w:ascii="Times New Roman" w:hAnsi="Times New Roman" w:cs="Times New Roman"/>
+          <w:noProof/>
+        </w:rPr>
+        <w:pict>
+          <v:shape id="_x0000_s1040" type="#_x0000_t202" style="position:absolute;left:0;text-align:left;margin-left:120.85pt;margin-top:5.65pt;width:226.25pt;height:19.65pt;z-index:251667456;visibility:visible;mso-wrap-distance-left:9pt;mso-wrap-distance-top:3.6pt;mso-wrap-distance-right:9pt;mso-wrap-distance-bottom:3.6pt;mso-position-horizontal-relative:text;mso-position-vertical-relative:text;mso-width-relative:margin;mso-height-relative:margin;v-text-anchor:top" stroked="f">
+            <v:textbox style="mso-next-textbox:#_x0000_s1040">
+              <w:txbxContent>
+                <w:p>
+                  <w:pPr>
+                    <w:rPr>
+                      <w:sz w:val="22"/>
+                    </w:rPr>
+                  </w:pPr>
+                  <w:r>
+                    <w:rPr>
+                      <w:sz w:val="20"/>
+                      <w:szCs w:val="20"/>
+                    </w:rPr>
+                    <w:t>Chạy chương trình c</w:t>
+                  </w:r>
+                  <w:r>
+                    <w:rPr>
+                      <w:sz w:val="20"/>
+                      <w:szCs w:val="20"/>
+                    </w:rPr>
+                    <w:t>at</w:t>
+                  </w:r>
+                  <w:r>
+                    <w:rPr>
+                      <w:sz w:val="20"/>
+                      <w:szCs w:val="20"/>
+                    </w:rPr>
+                    <w:t xml:space="preserve"> và hiện thị kết</w:t>
+                  </w:r>
+                  <w:r>
+                    <w:rPr>
+                      <w:sz w:val="20"/>
+                      <w:szCs w:val="20"/>
+                    </w:rPr>
+                    <w:t xml:space="preserve"> </w:t>
+                  </w:r>
+                  <w:r>
+                    <w:rPr>
+                      <w:sz w:val="20"/>
+                      <w:szCs w:val="20"/>
+                    </w:rPr>
+                    <w:t>quả</w:t>
+                  </w:r>
+                </w:p>
+              </w:txbxContent>
+            </v:textbox>
+            <w10:wrap type="square"/>
+          </v:shape>
+        </w:pict>
+      </w:r>
+    </w:p>
+    <w:p>
+      <w:pPr>
+        <w:pStyle w:val="ListParagraph"/>
+        <w:spacing w:line="240" w:lineRule="auto"/>
+        <w:ind w:left="630"/>
+        <w:jc w:val="left"/>
+        <w:rPr>
+          <w:rFonts w:ascii="Times New Roman" w:hAnsi="Times New Roman" w:cs="Times New Roman"/>
+          <w:b/>
+          <w:color w:val="548DD4" w:themeColor="text2" w:themeTint="99"/>
+          <w:sz w:val="36"/>
+          <w:szCs w:val="30"/>
+        </w:rPr>
+      </w:pPr>
+    </w:p>
+    <w:p>
+      <w:pPr>
+        <w:pStyle w:val="ListParagraph"/>
+        <w:spacing w:line="240" w:lineRule="auto"/>
+        <w:ind w:left="630"/>
+        <w:jc w:val="left"/>
+        <w:rPr>
+          <w:rFonts w:ascii="Times New Roman" w:hAnsi="Times New Roman" w:cs="Times New Roman"/>
+          <w:b/>
+          <w:color w:val="548DD4" w:themeColor="text2" w:themeTint="99"/>
+          <w:sz w:val="36"/>
+          <w:szCs w:val="30"/>
+        </w:rPr>
+      </w:pPr>
+    </w:p>
+    <w:p>
+      <w:pPr>
+        <w:pStyle w:val="ListParagraph"/>
         <w:numPr>
           <w:ilvl w:val="0"/>
           <w:numId w:val="12"/>
@@ -10844,191 +11181,7 @@
     </w:p>
     <w:p>
       <w:pPr>
-        <w:pStyle w:val="oancuaDanhsach"/>
-        <w:numPr>
-          <w:ilvl w:val="0"/>
-          <w:numId w:val="3"/>
-        </w:numPr>
-        <w:spacing w:line="240" w:lineRule="auto"/>
-        <w:ind w:left="360" w:hanging="90"/>
-        <w:jc w:val="left"/>
-        <w:rPr>
-          <w:rFonts w:ascii="Times New Roman" w:hAnsi="Times New Roman" w:cs="Times New Roman"/>
-          <w:b/>
-          <w:color w:val="548DD4" w:themeColor="text2" w:themeTint="99"/>
-          <w:sz w:val="40"/>
-          <w:szCs w:val="30"/>
-        </w:rPr>
-      </w:pPr>
-      <w:r>
-        <w:rPr>
-          <w:rFonts w:ascii="Times New Roman" w:hAnsi="Times New Roman" w:cs="Times New Roman"/>
-          <w:b/>
-          <w:color w:val="548DD4" w:themeColor="text2" w:themeTint="99"/>
-          <w:sz w:val="40"/>
-          <w:szCs w:val="30"/>
-        </w:rPr>
-        <w:t>Demo thực thi chương trình</w:t>
-      </w:r>
-    </w:p>
-    <w:p>
-      <w:pPr>
-        <w:pStyle w:val="oancuaDanhsach"/>
-        <w:numPr>
-          <w:ilvl w:val="0"/>
-          <w:numId w:val="13"/>
-        </w:numPr>
-        <w:spacing w:line="240" w:lineRule="auto"/>
-        <w:ind w:hanging="540"/>
-        <w:jc w:val="left"/>
-        <w:rPr>
-          <w:rFonts w:ascii="Times New Roman" w:hAnsi="Times New Roman" w:cs="Times New Roman"/>
-          <w:b/>
-          <w:color w:val="000000" w:themeColor="text1"/>
-          <w:sz w:val="32"/>
-          <w:szCs w:val="26"/>
-        </w:rPr>
-      </w:pPr>
-      <w:r>
-        <w:rPr>
-          <w:rFonts w:ascii="Times New Roman" w:hAnsi="Times New Roman" w:cs="Times New Roman"/>
-          <w:b/>
-          <w:color w:val="000000" w:themeColor="text1"/>
-          <w:sz w:val="32"/>
-          <w:szCs w:val="26"/>
-        </w:rPr>
-        <w:t>Demo biên dịch Nachos</w:t>
-      </w:r>
-    </w:p>
-    <w:p>
-      <w:pPr>
-        <w:pStyle w:val="oancuaDanhsach"/>
-        <w:numPr>
-          <w:ilvl w:val="0"/>
-          <w:numId w:val="13"/>
-        </w:numPr>
-        <w:spacing w:line="240" w:lineRule="auto"/>
-        <w:ind w:hanging="540"/>
-        <w:jc w:val="left"/>
-        <w:rPr>
-          <w:rFonts w:ascii="Times New Roman" w:hAnsi="Times New Roman" w:cs="Times New Roman"/>
-          <w:b/>
-          <w:color w:val="000000" w:themeColor="text1"/>
-          <w:sz w:val="32"/>
-          <w:szCs w:val="26"/>
-        </w:rPr>
-      </w:pPr>
-      <w:r>
-        <w:rPr>
-          <w:rFonts w:ascii="Times New Roman" w:hAnsi="Times New Roman" w:cs="Times New Roman"/>
-          <w:b/>
-          <w:color w:val="000000" w:themeColor="text1"/>
-          <w:sz w:val="32"/>
-          <w:szCs w:val="26"/>
-        </w:rPr>
-        <w:t>De</w:t>
-      </w:r>
-      <w:r>
-        <w:rPr>
-          <w:rFonts w:ascii="Times New Roman" w:hAnsi="Times New Roman" w:cs="Times New Roman"/>
-          <w:b/>
-          <w:color w:val="000000" w:themeColor="text1"/>
-          <w:sz w:val="32"/>
-          <w:szCs w:val="26"/>
-        </w:rPr>
-        <w:t>mo chương trình createfile</w:t>
-      </w:r>
-    </w:p>
-    <w:p>
-      <w:pPr>
-        <w:pStyle w:val="oancuaDanhsach"/>
-        <w:numPr>
-          <w:ilvl w:val="0"/>
-          <w:numId w:val="13"/>
-        </w:numPr>
-        <w:spacing w:line="240" w:lineRule="auto"/>
-        <w:ind w:hanging="540"/>
-        <w:jc w:val="left"/>
-        <w:rPr>
-          <w:rFonts w:ascii="Times New Roman" w:hAnsi="Times New Roman" w:cs="Times New Roman"/>
-          <w:b/>
-          <w:color w:val="000000" w:themeColor="text1"/>
-          <w:sz w:val="32"/>
-          <w:szCs w:val="26"/>
-        </w:rPr>
-      </w:pPr>
-      <w:r>
-        <w:rPr>
-          <w:rFonts w:ascii="Times New Roman" w:hAnsi="Times New Roman" w:cs="Times New Roman"/>
-          <w:b/>
-          <w:color w:val="000000" w:themeColor="text1"/>
-          <w:sz w:val="32"/>
-          <w:szCs w:val="26"/>
-        </w:rPr>
-        <w:t>Demo chương trình echo</w:t>
-      </w:r>
-    </w:p>
-    <w:p>
-      <w:pPr>
-        <w:pStyle w:val="oancuaDanhsach"/>
-        <w:numPr>
-          <w:ilvl w:val="0"/>
-          <w:numId w:val="13"/>
-        </w:numPr>
-        <w:spacing w:line="240" w:lineRule="auto"/>
-        <w:ind w:hanging="540"/>
-        <w:jc w:val="left"/>
-        <w:rPr>
-          <w:rFonts w:ascii="Times New Roman" w:hAnsi="Times New Roman" w:cs="Times New Roman"/>
-          <w:b/>
-          <w:color w:val="000000" w:themeColor="text1"/>
-          <w:sz w:val="32"/>
-          <w:szCs w:val="26"/>
-        </w:rPr>
-      </w:pPr>
-      <w:r>
-        <w:rPr>
-          <w:rFonts w:ascii="Times New Roman" w:hAnsi="Times New Roman" w:cs="Times New Roman"/>
-          <w:b/>
-          <w:color w:val="000000" w:themeColor="text1"/>
-          <w:sz w:val="32"/>
-          <w:szCs w:val="26"/>
-        </w:rPr>
-        <w:t>Demo chương trình cat</w:t>
-      </w:r>
-    </w:p>
-    <w:p>
-      <w:pPr>
-        <w:pStyle w:val="oancuaDanhsach"/>
-        <w:numPr>
-          <w:ilvl w:val="0"/>
-          <w:numId w:val="13"/>
-        </w:numPr>
-        <w:spacing w:line="240" w:lineRule="auto"/>
-        <w:ind w:hanging="540"/>
-        <w:jc w:val="left"/>
-        <w:rPr>
-          <w:rFonts w:ascii="Times New Roman" w:hAnsi="Times New Roman" w:cs="Times New Roman"/>
-          <w:b/>
-          <w:color w:val="000000" w:themeColor="text1"/>
-          <w:sz w:val="32"/>
-          <w:szCs w:val="26"/>
-        </w:rPr>
-      </w:pPr>
-      <w:r>
-        <w:rPr>
-          <w:rFonts w:ascii="Times New Roman" w:hAnsi="Times New Roman" w:cs="Times New Roman"/>
-          <w:b/>
-          <w:color w:val="000000" w:themeColor="text1"/>
-          <w:sz w:val="32"/>
-          <w:szCs w:val="26"/>
-        </w:rPr>
-        <w:t>Demo chương trình copy</w:t>
-      </w:r>
-    </w:p>
-    <w:p>
-      <w:pPr>
-        <w:pStyle w:val="oancuaDanhsach"/>
+        <w:pStyle w:val="ListParagraph"/>
         <w:spacing w:line="240" w:lineRule="auto"/>
         <w:ind w:left="360"/>
         <w:jc w:val="left"/>
@@ -11062,7 +11215,7 @@
     </w:p>
     <w:p>
       <w:pPr>
-        <w:pStyle w:val="u1"/>
+        <w:pStyle w:val="Heading1"/>
         <w:numPr>
           <w:ilvl w:val="0"/>
           <w:numId w:val="0"/>
@@ -11288,163 +11441,9 @@
         </w:rPr>
       </w:pPr>
     </w:p>
-    <w:p>
-      <w:pPr>
-        <w:rPr>
-          <w:rFonts w:ascii="Times New Roman" w:hAnsi="Times New Roman" w:cs="Times New Roman"/>
-        </w:rPr>
-      </w:pPr>
-    </w:p>
-    <w:p>
-      <w:pPr>
-        <w:rPr>
-          <w:rFonts w:ascii="Times New Roman" w:hAnsi="Times New Roman" w:cs="Times New Roman"/>
-        </w:rPr>
-      </w:pPr>
-    </w:p>
-    <w:p>
-      <w:pPr>
-        <w:rPr>
-          <w:rFonts w:ascii="Times New Roman" w:hAnsi="Times New Roman" w:cs="Times New Roman"/>
-        </w:rPr>
-      </w:pPr>
-    </w:p>
-    <w:p>
-      <w:pPr>
-        <w:rPr>
-          <w:rFonts w:ascii="Times New Roman" w:hAnsi="Times New Roman" w:cs="Times New Roman"/>
-        </w:rPr>
-      </w:pPr>
-    </w:p>
-    <w:p>
-      <w:pPr>
-        <w:rPr>
-          <w:rFonts w:ascii="Times New Roman" w:hAnsi="Times New Roman" w:cs="Times New Roman"/>
-        </w:rPr>
-      </w:pPr>
-    </w:p>
-    <w:p>
-      <w:pPr>
-        <w:rPr>
-          <w:rFonts w:ascii="Times New Roman" w:hAnsi="Times New Roman" w:cs="Times New Roman"/>
-        </w:rPr>
-      </w:pPr>
-    </w:p>
-    <w:p>
-      <w:pPr>
-        <w:rPr>
-          <w:rFonts w:ascii="Times New Roman" w:hAnsi="Times New Roman" w:cs="Times New Roman"/>
-        </w:rPr>
-      </w:pPr>
-    </w:p>
-    <w:p>
-      <w:pPr>
-        <w:rPr>
-          <w:rFonts w:ascii="Times New Roman" w:hAnsi="Times New Roman" w:cs="Times New Roman"/>
-        </w:rPr>
-      </w:pPr>
-    </w:p>
-    <w:p>
-      <w:pPr>
-        <w:rPr>
-          <w:rFonts w:ascii="Times New Roman" w:hAnsi="Times New Roman" w:cs="Times New Roman"/>
-        </w:rPr>
-      </w:pPr>
-    </w:p>
-    <w:p>
-      <w:pPr>
-        <w:rPr>
-          <w:rFonts w:ascii="Times New Roman" w:hAnsi="Times New Roman" w:cs="Times New Roman"/>
-        </w:rPr>
-      </w:pPr>
-    </w:p>
-    <w:p>
-      <w:pPr>
-        <w:rPr>
-          <w:rFonts w:ascii="Times New Roman" w:hAnsi="Times New Roman" w:cs="Times New Roman"/>
-        </w:rPr>
-      </w:pPr>
-    </w:p>
-    <w:p>
-      <w:pPr>
-        <w:rPr>
-          <w:rFonts w:ascii="Times New Roman" w:hAnsi="Times New Roman" w:cs="Times New Roman"/>
-        </w:rPr>
-      </w:pPr>
-    </w:p>
-    <w:p>
-      <w:pPr>
-        <w:rPr>
-          <w:rFonts w:ascii="Times New Roman" w:hAnsi="Times New Roman" w:cs="Times New Roman"/>
-        </w:rPr>
-      </w:pPr>
-    </w:p>
-    <w:p>
-      <w:pPr>
-        <w:rPr>
-          <w:rFonts w:ascii="Times New Roman" w:hAnsi="Times New Roman" w:cs="Times New Roman"/>
-        </w:rPr>
-      </w:pPr>
-    </w:p>
-    <w:p>
-      <w:pPr>
-        <w:rPr>
-          <w:rFonts w:ascii="Times New Roman" w:hAnsi="Times New Roman" w:cs="Times New Roman"/>
-        </w:rPr>
-      </w:pPr>
-    </w:p>
-    <w:p>
-      <w:pPr>
-        <w:rPr>
-          <w:rFonts w:ascii="Times New Roman" w:hAnsi="Times New Roman" w:cs="Times New Roman"/>
-        </w:rPr>
-      </w:pPr>
-    </w:p>
-    <w:p>
-      <w:pPr>
-        <w:rPr>
-          <w:rFonts w:ascii="Times New Roman" w:hAnsi="Times New Roman" w:cs="Times New Roman"/>
-        </w:rPr>
-      </w:pPr>
-    </w:p>
-    <w:p>
-      <w:pPr>
-        <w:rPr>
-          <w:rFonts w:ascii="Times New Roman" w:hAnsi="Times New Roman" w:cs="Times New Roman"/>
-        </w:rPr>
-      </w:pPr>
-    </w:p>
-    <w:p>
-      <w:pPr>
-        <w:rPr>
-          <w:rFonts w:ascii="Times New Roman" w:hAnsi="Times New Roman" w:cs="Times New Roman"/>
-        </w:rPr>
-      </w:pPr>
-    </w:p>
-    <w:p>
-      <w:pPr>
-        <w:rPr>
-          <w:rFonts w:ascii="Times New Roman" w:hAnsi="Times New Roman" w:cs="Times New Roman"/>
-        </w:rPr>
-      </w:pPr>
-    </w:p>
-    <w:p>
-      <w:pPr>
-        <w:rPr>
-          <w:rFonts w:ascii="Times New Roman" w:hAnsi="Times New Roman" w:cs="Times New Roman"/>
-        </w:rPr>
-      </w:pPr>
-    </w:p>
-    <w:p>
-      <w:pPr>
-        <w:rPr>
-          <w:rFonts w:ascii="Times New Roman" w:hAnsi="Times New Roman" w:cs="Times New Roman"/>
-        </w:rPr>
-      </w:pPr>
-    </w:p>
     <w:sectPr>
-      <w:headerReference w:type="default" r:id="rId12"/>
-      <w:footerReference w:type="default" r:id="rId13"/>
+      <w:headerReference w:type="default" r:id="rId14"/>
+      <w:footerReference w:type="default" r:id="rId15"/>
       <w:pgSz w:w="12240" w:h="15840"/>
       <w:pgMar w:top="1080" w:right="1170" w:bottom="1080" w:left="1440" w:header="720" w:footer="720" w:gutter="0"/>
       <w:cols w:space="720"/>
@@ -11483,7 +11482,7 @@
 <w:ftr xmlns:wpc="http://schemas.microsoft.com/office/word/2010/wordprocessingCanvas" xmlns:cx="http://schemas.microsoft.com/office/drawing/2014/chartex" xmlns:cx1="http://schemas.microsoft.com/office/drawing/2015/9/8/chartex" xmlns:cx2="http://schemas.microsoft.com/office/drawing/2015/10/21/chartex" xmlns:cx3="http://schemas.microsoft.com/office/drawing/2016/5/9/chartex" xmlns:cx4="http://schemas.microsoft.com/office/drawing/2016/5/10/chartex" xmlns:cx5="http://schemas.microsoft.com/office/drawing/2016/5/11/chartex" xmlns:cx6="http://schemas.microsoft.com/office/drawing/2016/5/12/chartex" xmlns:cx7="http://schemas.microsoft.com/office/drawing/2016/5/13/chartex" xmlns:cx8="http://schemas.microsoft.com/office/drawing/2016/5/14/chartex" xmlns:mc="http://schemas.openxmlformats.org/markup-compatibility/2006" xmlns:aink="http://schemas.microsoft.com/office/drawing/2016/ink" xmlns:am3d="http://schemas.microsoft.com/office/drawing/2017/model3d" xmlns:o="urn:schemas-microsoft-com:office:office" xmlns:r="http://schemas.openxmlformats.org/officeDocument/2006/relationships" xmlns:m="http://schemas.openxmlformats.org/officeDocument/2006/math" xmlns:v="urn:schemas-microsoft-com:vml" xmlns:wp14="http://schemas.microsoft.com/office/word/2010/wordprocessingDrawing" xmlns:wp="http://schemas.openxmlformats.org/drawingml/2006/wordprocessingDrawing" xmlns:w10="urn:schemas-microsoft-com:office:word" xmlns:w="http://schemas.openxmlformats.org/wordprocessingml/2006/main" xmlns:w14="http://schemas.microsoft.com/office/word/2010/wordml" xmlns:w15="http://schemas.microsoft.com/office/word/2012/wordml" xmlns:w16cid="http://schemas.microsoft.com/office/word/2016/wordml/cid" xmlns:w16se="http://schemas.microsoft.com/office/word/2015/wordml/symex" xmlns:wpg="http://schemas.microsoft.com/office/word/2010/wordprocessingGroup" xmlns:wpi="http://schemas.microsoft.com/office/word/2010/wordprocessingInk" xmlns:wne="http://schemas.microsoft.com/office/word/2006/wordml" xmlns:wps="http://schemas.microsoft.com/office/word/2010/wordprocessingShape" mc:Ignorable="w14 w15 w16se w16cid wp14">
   <w:p>
     <w:pPr>
-      <w:pStyle w:val="Chntrang"/>
+      <w:pStyle w:val="Footer"/>
     </w:pPr>
   </w:p>
 </w:ftr>
@@ -11516,7 +11515,7 @@
         </w:tcPr>
         <w:p>
           <w:pPr>
-            <w:pStyle w:val="Chntrang"/>
+            <w:pStyle w:val="Footer"/>
             <w:rPr>
               <w:rFonts w:cs="Segoe UI"/>
             </w:rPr>
@@ -11534,6 +11533,7 @@
               <w:dataBinding w:prefixMappings="xmlns:ns0='http://schemas.openxmlformats.org/officeDocument/2006/extended-properties'" w:xpath="/ns0:Properties[1]/ns0:Company[1]" w:storeItemID="{6668398D-A668-4E3E-A5EB-62B293D839F1}"/>
               <w:text/>
             </w:sdtPr>
+            <w:sdtEndPr/>
             <w:sdtContent>
               <w:r>
                 <w:rPr>
@@ -11576,7 +11576,7 @@
         </w:tcPr>
         <w:p>
           <w:pPr>
-            <w:pStyle w:val="utrang"/>
+            <w:pStyle w:val="Header"/>
             <w:jc w:val="center"/>
             <w:rPr>
               <w:b/>
@@ -11624,7 +11624,7 @@
   </w:tbl>
   <w:p>
     <w:pPr>
-      <w:pStyle w:val="Chntrang"/>
+      <w:pStyle w:val="Footer"/>
     </w:pPr>
   </w:p>
 </w:ftr>
@@ -11659,7 +11659,7 @@
 <w:hdr xmlns:wpc="http://schemas.microsoft.com/office/word/2010/wordprocessingCanvas" xmlns:cx="http://schemas.microsoft.com/office/drawing/2014/chartex" xmlns:cx1="http://schemas.microsoft.com/office/drawing/2015/9/8/chartex" xmlns:cx2="http://schemas.microsoft.com/office/drawing/2015/10/21/chartex" xmlns:cx3="http://schemas.microsoft.com/office/drawing/2016/5/9/chartex" xmlns:cx4="http://schemas.microsoft.com/office/drawing/2016/5/10/chartex" xmlns:cx5="http://schemas.microsoft.com/office/drawing/2016/5/11/chartex" xmlns:cx6="http://schemas.microsoft.com/office/drawing/2016/5/12/chartex" xmlns:cx7="http://schemas.microsoft.com/office/drawing/2016/5/13/chartex" xmlns:cx8="http://schemas.microsoft.com/office/drawing/2016/5/14/chartex" xmlns:mc="http://schemas.openxmlformats.org/markup-compatibility/2006" xmlns:aink="http://schemas.microsoft.com/office/drawing/2016/ink" xmlns:am3d="http://schemas.microsoft.com/office/drawing/2017/model3d" xmlns:o="urn:schemas-microsoft-com:office:office" xmlns:r="http://schemas.openxmlformats.org/officeDocument/2006/relationships" xmlns:m="http://schemas.openxmlformats.org/officeDocument/2006/math" xmlns:v="urn:schemas-microsoft-com:vml" xmlns:wp14="http://schemas.microsoft.com/office/word/2010/wordprocessingDrawing" xmlns:wp="http://schemas.openxmlformats.org/drawingml/2006/wordprocessingDrawing" xmlns:w10="urn:schemas-microsoft-com:office:word" xmlns:w="http://schemas.openxmlformats.org/wordprocessingml/2006/main" xmlns:w14="http://schemas.microsoft.com/office/word/2010/wordml" xmlns:w15="http://schemas.microsoft.com/office/word/2012/wordml" xmlns:w16cid="http://schemas.microsoft.com/office/word/2016/wordml/cid" xmlns:w16se="http://schemas.microsoft.com/office/word/2015/wordml/symex" xmlns:wpg="http://schemas.microsoft.com/office/word/2010/wordprocessingGroup" xmlns:wpi="http://schemas.microsoft.com/office/word/2010/wordprocessingInk" xmlns:wne="http://schemas.microsoft.com/office/word/2006/wordml" xmlns:wps="http://schemas.microsoft.com/office/word/2010/wordprocessingShape" mc:Ignorable="w14 w15 w16se w16cid wp14">
   <w:p>
     <w:pPr>
-      <w:pStyle w:val="utrang"/>
+      <w:pStyle w:val="Header"/>
     </w:pPr>
   </w:p>
 </w:hdr>
@@ -11696,7 +11696,7 @@
         </w:tcPr>
         <w:p>
           <w:pPr>
-            <w:pStyle w:val="utrang"/>
+            <w:pStyle w:val="Header"/>
             <w:tabs>
               <w:tab w:val="clear" w:pos="4680"/>
               <w:tab w:val="clear" w:pos="9360"/>
@@ -11724,7 +11724,7 @@
         </w:tcPr>
         <w:p>
           <w:pPr>
-            <w:pStyle w:val="utrang"/>
+            <w:pStyle w:val="Header"/>
             <w:tabs>
               <w:tab w:val="clear" w:pos="4680"/>
             </w:tabs>
@@ -11749,7 +11749,7 @@
   </w:tbl>
   <w:p>
     <w:pPr>
-      <w:pStyle w:val="utrang"/>
+      <w:pStyle w:val="Header"/>
     </w:pPr>
   </w:p>
 </w:hdr>
@@ -11957,6 +11957,92 @@
     </w:lvl>
   </w:abstractNum>
   <w:abstractNum w:abstractNumId="2" w15:restartNumberingAfterBreak="0">
+    <w:nsid w:val="12737880"/>
+    <w:multiLevelType w:val="hybridMultilevel"/>
+    <w:tmpl w:val="37DC7BDA"/>
+    <w:lvl w:ilvl="0" w:tplc="04090011">
+      <w:start w:val="1"/>
+      <w:numFmt w:val="decimal"/>
+      <w:lvlText w:val="%1)"/>
+      <w:lvlJc w:val="left"/>
+      <w:pPr>
+        <w:ind w:left="720" w:hanging="360"/>
+      </w:pPr>
+    </w:lvl>
+    <w:lvl w:ilvl="1" w:tplc="04090019">
+      <w:start w:val="1"/>
+      <w:numFmt w:val="lowerLetter"/>
+      <w:lvlText w:val="%2."/>
+      <w:lvlJc w:val="left"/>
+      <w:pPr>
+        <w:ind w:left="1440" w:hanging="360"/>
+      </w:pPr>
+    </w:lvl>
+    <w:lvl w:ilvl="2" w:tplc="0409001B" w:tentative="1">
+      <w:start w:val="1"/>
+      <w:numFmt w:val="lowerRoman"/>
+      <w:lvlText w:val="%3."/>
+      <w:lvlJc w:val="right"/>
+      <w:pPr>
+        <w:ind w:left="2160" w:hanging="180"/>
+      </w:pPr>
+    </w:lvl>
+    <w:lvl w:ilvl="3" w:tplc="0409000F" w:tentative="1">
+      <w:start w:val="1"/>
+      <w:numFmt w:val="decimal"/>
+      <w:lvlText w:val="%4."/>
+      <w:lvlJc w:val="left"/>
+      <w:pPr>
+        <w:ind w:left="2880" w:hanging="360"/>
+      </w:pPr>
+    </w:lvl>
+    <w:lvl w:ilvl="4" w:tplc="04090019" w:tentative="1">
+      <w:start w:val="1"/>
+      <w:numFmt w:val="lowerLetter"/>
+      <w:lvlText w:val="%5."/>
+      <w:lvlJc w:val="left"/>
+      <w:pPr>
+        <w:ind w:left="3600" w:hanging="360"/>
+      </w:pPr>
+    </w:lvl>
+    <w:lvl w:ilvl="5" w:tplc="0409001B" w:tentative="1">
+      <w:start w:val="1"/>
+      <w:numFmt w:val="lowerRoman"/>
+      <w:lvlText w:val="%6."/>
+      <w:lvlJc w:val="right"/>
+      <w:pPr>
+        <w:ind w:left="4320" w:hanging="180"/>
+      </w:pPr>
+    </w:lvl>
+    <w:lvl w:ilvl="6" w:tplc="0409000F" w:tentative="1">
+      <w:start w:val="1"/>
+      <w:numFmt w:val="decimal"/>
+      <w:lvlText w:val="%7."/>
+      <w:lvlJc w:val="left"/>
+      <w:pPr>
+        <w:ind w:left="5040" w:hanging="360"/>
+      </w:pPr>
+    </w:lvl>
+    <w:lvl w:ilvl="7" w:tplc="04090019" w:tentative="1">
+      <w:start w:val="1"/>
+      <w:numFmt w:val="lowerLetter"/>
+      <w:lvlText w:val="%8."/>
+      <w:lvlJc w:val="left"/>
+      <w:pPr>
+        <w:ind w:left="5760" w:hanging="360"/>
+      </w:pPr>
+    </w:lvl>
+    <w:lvl w:ilvl="8" w:tplc="0409001B" w:tentative="1">
+      <w:start w:val="1"/>
+      <w:numFmt w:val="lowerRoman"/>
+      <w:lvlText w:val="%9."/>
+      <w:lvlJc w:val="right"/>
+      <w:pPr>
+        <w:ind w:left="6480" w:hanging="180"/>
+      </w:pPr>
+    </w:lvl>
+  </w:abstractNum>
+  <w:abstractNum w:abstractNumId="3" w15:restartNumberingAfterBreak="0">
     <w:nsid w:val="1BAD75E2"/>
     <w:multiLevelType w:val="hybridMultilevel"/>
     <w:tmpl w:val="52863CF0"/>
@@ -12069,7 +12155,7 @@
       </w:rPr>
     </w:lvl>
   </w:abstractNum>
-  <w:abstractNum w:abstractNumId="3" w15:restartNumberingAfterBreak="0">
+  <w:abstractNum w:abstractNumId="4" w15:restartNumberingAfterBreak="0">
     <w:nsid w:val="22FC547E"/>
     <w:multiLevelType w:val="hybridMultilevel"/>
     <w:tmpl w:val="8F68EEBE"/>
@@ -12155,7 +12241,93 @@
       </w:pPr>
     </w:lvl>
   </w:abstractNum>
-  <w:abstractNum w:abstractNumId="4" w15:restartNumberingAfterBreak="0">
+  <w:abstractNum w:abstractNumId="5" w15:restartNumberingAfterBreak="0">
+    <w:nsid w:val="2939225D"/>
+    <w:multiLevelType w:val="hybridMultilevel"/>
+    <w:tmpl w:val="860855B8"/>
+    <w:lvl w:ilvl="0" w:tplc="04090011">
+      <w:start w:val="1"/>
+      <w:numFmt w:val="decimal"/>
+      <w:lvlText w:val="%1)"/>
+      <w:lvlJc w:val="left"/>
+      <w:pPr>
+        <w:ind w:left="1890" w:hanging="360"/>
+      </w:pPr>
+    </w:lvl>
+    <w:lvl w:ilvl="1" w:tplc="04090019" w:tentative="1">
+      <w:start w:val="1"/>
+      <w:numFmt w:val="lowerLetter"/>
+      <w:lvlText w:val="%2."/>
+      <w:lvlJc w:val="left"/>
+      <w:pPr>
+        <w:ind w:left="2610" w:hanging="360"/>
+      </w:pPr>
+    </w:lvl>
+    <w:lvl w:ilvl="2" w:tplc="0409001B" w:tentative="1">
+      <w:start w:val="1"/>
+      <w:numFmt w:val="lowerRoman"/>
+      <w:lvlText w:val="%3."/>
+      <w:lvlJc w:val="right"/>
+      <w:pPr>
+        <w:ind w:left="3330" w:hanging="180"/>
+      </w:pPr>
+    </w:lvl>
+    <w:lvl w:ilvl="3" w:tplc="0409000F" w:tentative="1">
+      <w:start w:val="1"/>
+      <w:numFmt w:val="decimal"/>
+      <w:lvlText w:val="%4."/>
+      <w:lvlJc w:val="left"/>
+      <w:pPr>
+        <w:ind w:left="4050" w:hanging="360"/>
+      </w:pPr>
+    </w:lvl>
+    <w:lvl w:ilvl="4" w:tplc="04090019" w:tentative="1">
+      <w:start w:val="1"/>
+      <w:numFmt w:val="lowerLetter"/>
+      <w:lvlText w:val="%5."/>
+      <w:lvlJc w:val="left"/>
+      <w:pPr>
+        <w:ind w:left="4770" w:hanging="360"/>
+      </w:pPr>
+    </w:lvl>
+    <w:lvl w:ilvl="5" w:tplc="0409001B" w:tentative="1">
+      <w:start w:val="1"/>
+      <w:numFmt w:val="lowerRoman"/>
+      <w:lvlText w:val="%6."/>
+      <w:lvlJc w:val="right"/>
+      <w:pPr>
+        <w:ind w:left="5490" w:hanging="180"/>
+      </w:pPr>
+    </w:lvl>
+    <w:lvl w:ilvl="6" w:tplc="0409000F" w:tentative="1">
+      <w:start w:val="1"/>
+      <w:numFmt w:val="decimal"/>
+      <w:lvlText w:val="%7."/>
+      <w:lvlJc w:val="left"/>
+      <w:pPr>
+        <w:ind w:left="6210" w:hanging="360"/>
+      </w:pPr>
+    </w:lvl>
+    <w:lvl w:ilvl="7" w:tplc="04090019" w:tentative="1">
+      <w:start w:val="1"/>
+      <w:numFmt w:val="lowerLetter"/>
+      <w:lvlText w:val="%8."/>
+      <w:lvlJc w:val="left"/>
+      <w:pPr>
+        <w:ind w:left="6930" w:hanging="360"/>
+      </w:pPr>
+    </w:lvl>
+    <w:lvl w:ilvl="8" w:tplc="0409001B" w:tentative="1">
+      <w:start w:val="1"/>
+      <w:numFmt w:val="lowerRoman"/>
+      <w:lvlText w:val="%9."/>
+      <w:lvlJc w:val="right"/>
+      <w:pPr>
+        <w:ind w:left="7650" w:hanging="180"/>
+      </w:pPr>
+    </w:lvl>
+  </w:abstractNum>
+  <w:abstractNum w:abstractNumId="6" w15:restartNumberingAfterBreak="0">
     <w:nsid w:val="307236FA"/>
     <w:multiLevelType w:val="hybridMultilevel"/>
     <w:tmpl w:val="4BE62620"/>
@@ -12268,7 +12440,7 @@
       </w:rPr>
     </w:lvl>
   </w:abstractNum>
-  <w:abstractNum w:abstractNumId="5" w15:restartNumberingAfterBreak="0">
+  <w:abstractNum w:abstractNumId="7" w15:restartNumberingAfterBreak="0">
     <w:nsid w:val="34F96868"/>
     <w:multiLevelType w:val="multilevel"/>
     <w:tmpl w:val="4514662C"/>
@@ -12357,14 +12529,14 @@
       </w:pPr>
     </w:lvl>
   </w:abstractNum>
-  <w:abstractNum w:abstractNumId="6" w15:restartNumberingAfterBreak="0">
+  <w:abstractNum w:abstractNumId="8" w15:restartNumberingAfterBreak="0">
     <w:nsid w:val="35942B75"/>
     <w:multiLevelType w:val="multilevel"/>
     <w:tmpl w:val="0ECE5CBC"/>
     <w:lvl w:ilvl="0">
       <w:start w:val="1"/>
       <w:numFmt w:val="decimal"/>
-      <w:pStyle w:val="u1"/>
+      <w:pStyle w:val="Heading1"/>
       <w:lvlText w:val="%1"/>
       <w:lvlJc w:val="left"/>
       <w:pPr>
@@ -12378,7 +12550,7 @@
     <w:lvl w:ilvl="1">
       <w:start w:val="1"/>
       <w:numFmt w:val="decimal"/>
-      <w:pStyle w:val="u2"/>
+      <w:pStyle w:val="Heading2"/>
       <w:lvlText w:val="%1.%2"/>
       <w:lvlJc w:val="left"/>
       <w:pPr>
@@ -12391,7 +12563,7 @@
     <w:lvl w:ilvl="2">
       <w:start w:val="1"/>
       <w:numFmt w:val="decimal"/>
-      <w:pStyle w:val="u3"/>
+      <w:pStyle w:val="Heading3"/>
       <w:lvlText w:val="%1.%2.%3"/>
       <w:lvlJc w:val="left"/>
       <w:pPr>
@@ -12407,7 +12579,7 @@
     <w:lvl w:ilvl="3">
       <w:start w:val="1"/>
       <w:numFmt w:val="decimal"/>
-      <w:pStyle w:val="u4"/>
+      <w:pStyle w:val="Heading4"/>
       <w:lvlText w:val="%1.%2.%3.%4"/>
       <w:lvlJc w:val="left"/>
       <w:pPr>
@@ -12420,7 +12592,7 @@
     <w:lvl w:ilvl="4">
       <w:start w:val="1"/>
       <w:numFmt w:val="decimal"/>
-      <w:pStyle w:val="u5"/>
+      <w:pStyle w:val="Heading5"/>
       <w:lvlText w:val="%1.%2.%3.%4.%5"/>
       <w:lvlJc w:val="left"/>
       <w:pPr>
@@ -12433,7 +12605,7 @@
     <w:lvl w:ilvl="5">
       <w:start w:val="1"/>
       <w:numFmt w:val="decimal"/>
-      <w:pStyle w:val="u6"/>
+      <w:pStyle w:val="Heading6"/>
       <w:lvlText w:val="%1.%2.%3.%4.%5.%6"/>
       <w:lvlJc w:val="left"/>
       <w:pPr>
@@ -12446,7 +12618,7 @@
     <w:lvl w:ilvl="6">
       <w:start w:val="1"/>
       <w:numFmt w:val="decimal"/>
-      <w:pStyle w:val="u7"/>
+      <w:pStyle w:val="Heading7"/>
       <w:lvlText w:val="%1.%2.%3.%4.%5.%6.%7"/>
       <w:lvlJc w:val="left"/>
       <w:pPr>
@@ -12459,7 +12631,7 @@
     <w:lvl w:ilvl="7">
       <w:start w:val="1"/>
       <w:numFmt w:val="decimal"/>
-      <w:pStyle w:val="u8"/>
+      <w:pStyle w:val="Heading8"/>
       <w:lvlText w:val="%1.%2.%3.%4.%5.%6.%7.%8"/>
       <w:lvlJc w:val="left"/>
       <w:pPr>
@@ -12472,7 +12644,7 @@
     <w:lvl w:ilvl="8">
       <w:start w:val="1"/>
       <w:numFmt w:val="decimal"/>
-      <w:pStyle w:val="u9"/>
+      <w:pStyle w:val="Heading9"/>
       <w:lvlText w:val="%1.%2.%3.%4.%5.%6.%7.%8.%9"/>
       <w:lvlJc w:val="left"/>
       <w:pPr>
@@ -12483,7 +12655,93 @@
       </w:rPr>
     </w:lvl>
   </w:abstractNum>
-  <w:abstractNum w:abstractNumId="7" w15:restartNumberingAfterBreak="0">
+  <w:abstractNum w:abstractNumId="9" w15:restartNumberingAfterBreak="0">
+    <w:nsid w:val="398303AD"/>
+    <w:multiLevelType w:val="hybridMultilevel"/>
+    <w:tmpl w:val="860855B8"/>
+    <w:lvl w:ilvl="0" w:tplc="04090011">
+      <w:start w:val="1"/>
+      <w:numFmt w:val="decimal"/>
+      <w:lvlText w:val="%1)"/>
+      <w:lvlJc w:val="left"/>
+      <w:pPr>
+        <w:ind w:left="1890" w:hanging="360"/>
+      </w:pPr>
+    </w:lvl>
+    <w:lvl w:ilvl="1" w:tplc="04090019" w:tentative="1">
+      <w:start w:val="1"/>
+      <w:numFmt w:val="lowerLetter"/>
+      <w:lvlText w:val="%2."/>
+      <w:lvlJc w:val="left"/>
+      <w:pPr>
+        <w:ind w:left="2610" w:hanging="360"/>
+      </w:pPr>
+    </w:lvl>
+    <w:lvl w:ilvl="2" w:tplc="0409001B" w:tentative="1">
+      <w:start w:val="1"/>
+      <w:numFmt w:val="lowerRoman"/>
+      <w:lvlText w:val="%3."/>
+      <w:lvlJc w:val="right"/>
+      <w:pPr>
+        <w:ind w:left="3330" w:hanging="180"/>
+      </w:pPr>
+    </w:lvl>
+    <w:lvl w:ilvl="3" w:tplc="0409000F" w:tentative="1">
+      <w:start w:val="1"/>
+      <w:numFmt w:val="decimal"/>
+      <w:lvlText w:val="%4."/>
+      <w:lvlJc w:val="left"/>
+      <w:pPr>
+        <w:ind w:left="4050" w:hanging="360"/>
+      </w:pPr>
+    </w:lvl>
+    <w:lvl w:ilvl="4" w:tplc="04090019" w:tentative="1">
+      <w:start w:val="1"/>
+      <w:numFmt w:val="lowerLetter"/>
+      <w:lvlText w:val="%5."/>
+      <w:lvlJc w:val="left"/>
+      <w:pPr>
+        <w:ind w:left="4770" w:hanging="360"/>
+      </w:pPr>
+    </w:lvl>
+    <w:lvl w:ilvl="5" w:tplc="0409001B" w:tentative="1">
+      <w:start w:val="1"/>
+      <w:numFmt w:val="lowerRoman"/>
+      <w:lvlText w:val="%6."/>
+      <w:lvlJc w:val="right"/>
+      <w:pPr>
+        <w:ind w:left="5490" w:hanging="180"/>
+      </w:pPr>
+    </w:lvl>
+    <w:lvl w:ilvl="6" w:tplc="0409000F" w:tentative="1">
+      <w:start w:val="1"/>
+      <w:numFmt w:val="decimal"/>
+      <w:lvlText w:val="%7."/>
+      <w:lvlJc w:val="left"/>
+      <w:pPr>
+        <w:ind w:left="6210" w:hanging="360"/>
+      </w:pPr>
+    </w:lvl>
+    <w:lvl w:ilvl="7" w:tplc="04090019" w:tentative="1">
+      <w:start w:val="1"/>
+      <w:numFmt w:val="lowerLetter"/>
+      <w:lvlText w:val="%8."/>
+      <w:lvlJc w:val="left"/>
+      <w:pPr>
+        <w:ind w:left="6930" w:hanging="360"/>
+      </w:pPr>
+    </w:lvl>
+    <w:lvl w:ilvl="8" w:tplc="0409001B" w:tentative="1">
+      <w:start w:val="1"/>
+      <w:numFmt w:val="lowerRoman"/>
+      <w:lvlText w:val="%9."/>
+      <w:lvlJc w:val="right"/>
+      <w:pPr>
+        <w:ind w:left="7650" w:hanging="180"/>
+      </w:pPr>
+    </w:lvl>
+  </w:abstractNum>
+  <w:abstractNum w:abstractNumId="10" w15:restartNumberingAfterBreak="0">
     <w:nsid w:val="3CEB549F"/>
     <w:multiLevelType w:val="hybridMultilevel"/>
     <w:tmpl w:val="1AA44DB8"/>
@@ -12596,7 +12854,7 @@
       </w:rPr>
     </w:lvl>
   </w:abstractNum>
-  <w:abstractNum w:abstractNumId="8" w15:restartNumberingAfterBreak="0">
+  <w:abstractNum w:abstractNumId="11" w15:restartNumberingAfterBreak="0">
     <w:nsid w:val="3EB43B11"/>
     <w:multiLevelType w:val="hybridMultilevel"/>
     <w:tmpl w:val="8F68EEBE"/>
@@ -12682,7 +12940,7 @@
       </w:pPr>
     </w:lvl>
   </w:abstractNum>
-  <w:abstractNum w:abstractNumId="9" w15:restartNumberingAfterBreak="0">
+  <w:abstractNum w:abstractNumId="12" w15:restartNumberingAfterBreak="0">
     <w:nsid w:val="43137D2E"/>
     <w:multiLevelType w:val="hybridMultilevel"/>
     <w:tmpl w:val="C6AAEDDE"/>
@@ -12795,7 +13053,7 @@
       </w:rPr>
     </w:lvl>
   </w:abstractNum>
-  <w:abstractNum w:abstractNumId="10" w15:restartNumberingAfterBreak="0">
+  <w:abstractNum w:abstractNumId="13" w15:restartNumberingAfterBreak="0">
     <w:nsid w:val="4B664031"/>
     <w:multiLevelType w:val="hybridMultilevel"/>
     <w:tmpl w:val="EE6685AA"/>
@@ -12908,7 +13166,7 @@
       </w:rPr>
     </w:lvl>
   </w:abstractNum>
-  <w:abstractNum w:abstractNumId="11" w15:restartNumberingAfterBreak="0">
+  <w:abstractNum w:abstractNumId="14" w15:restartNumberingAfterBreak="0">
     <w:nsid w:val="5D694F92"/>
     <w:multiLevelType w:val="hybridMultilevel"/>
     <w:tmpl w:val="0ADE6222"/>
@@ -13021,7 +13279,7 @@
       </w:rPr>
     </w:lvl>
   </w:abstractNum>
-  <w:abstractNum w:abstractNumId="12" w15:restartNumberingAfterBreak="0">
+  <w:abstractNum w:abstractNumId="15" w15:restartNumberingAfterBreak="0">
     <w:nsid w:val="658320AD"/>
     <w:multiLevelType w:val="hybridMultilevel"/>
     <w:tmpl w:val="FF726F86"/>
@@ -13110,7 +13368,7 @@
       </w:pPr>
     </w:lvl>
   </w:abstractNum>
-  <w:abstractNum w:abstractNumId="13" w15:restartNumberingAfterBreak="0">
+  <w:abstractNum w:abstractNumId="16" w15:restartNumberingAfterBreak="0">
     <w:nsid w:val="65F35736"/>
     <w:multiLevelType w:val="hybridMultilevel"/>
     <w:tmpl w:val="B6848F5E"/>
@@ -13200,7 +13458,7 @@
       </w:pPr>
     </w:lvl>
   </w:abstractNum>
-  <w:abstractNum w:abstractNumId="14" w15:restartNumberingAfterBreak="0">
+  <w:abstractNum w:abstractNumId="17" w15:restartNumberingAfterBreak="0">
     <w:nsid w:val="6F8A4594"/>
     <w:multiLevelType w:val="multilevel"/>
     <w:tmpl w:val="0409001D"/>
@@ -13287,7 +13545,7 @@
       </w:pPr>
     </w:lvl>
   </w:abstractNum>
-  <w:abstractNum w:abstractNumId="15" w15:restartNumberingAfterBreak="0">
+  <w:abstractNum w:abstractNumId="18" w15:restartNumberingAfterBreak="0">
     <w:nsid w:val="77EE4362"/>
     <w:multiLevelType w:val="hybridMultilevel"/>
     <w:tmpl w:val="70E4690A"/>
@@ -13373,7 +13631,7 @@
       </w:pPr>
     </w:lvl>
   </w:abstractNum>
-  <w:abstractNum w:abstractNumId="16" w15:restartNumberingAfterBreak="0">
+  <w:abstractNum w:abstractNumId="19" w15:restartNumberingAfterBreak="0">
     <w:nsid w:val="7BAB1BF0"/>
     <w:multiLevelType w:val="hybridMultilevel"/>
     <w:tmpl w:val="42E0E8EE"/>
@@ -13459,56 +13717,154 @@
       </w:pPr>
     </w:lvl>
   </w:abstractNum>
+  <w:abstractNum w:abstractNumId="20" w15:restartNumberingAfterBreak="0">
+    <w:nsid w:val="7FEA0C93"/>
+    <w:multiLevelType w:val="hybridMultilevel"/>
+    <w:tmpl w:val="2640EE78"/>
+    <w:lvl w:ilvl="0" w:tplc="04090011">
+      <w:start w:val="1"/>
+      <w:numFmt w:val="decimal"/>
+      <w:lvlText w:val="%1)"/>
+      <w:lvlJc w:val="left"/>
+      <w:pPr>
+        <w:ind w:left="720" w:hanging="360"/>
+      </w:pPr>
+    </w:lvl>
+    <w:lvl w:ilvl="1" w:tplc="04090019" w:tentative="1">
+      <w:start w:val="1"/>
+      <w:numFmt w:val="lowerLetter"/>
+      <w:lvlText w:val="%2."/>
+      <w:lvlJc w:val="left"/>
+      <w:pPr>
+        <w:ind w:left="1440" w:hanging="360"/>
+      </w:pPr>
+    </w:lvl>
+    <w:lvl w:ilvl="2" w:tplc="0409001B" w:tentative="1">
+      <w:start w:val="1"/>
+      <w:numFmt w:val="lowerRoman"/>
+      <w:lvlText w:val="%3."/>
+      <w:lvlJc w:val="right"/>
+      <w:pPr>
+        <w:ind w:left="2160" w:hanging="180"/>
+      </w:pPr>
+    </w:lvl>
+    <w:lvl w:ilvl="3" w:tplc="0409000F" w:tentative="1">
+      <w:start w:val="1"/>
+      <w:numFmt w:val="decimal"/>
+      <w:lvlText w:val="%4."/>
+      <w:lvlJc w:val="left"/>
+      <w:pPr>
+        <w:ind w:left="2880" w:hanging="360"/>
+      </w:pPr>
+    </w:lvl>
+    <w:lvl w:ilvl="4" w:tplc="04090019" w:tentative="1">
+      <w:start w:val="1"/>
+      <w:numFmt w:val="lowerLetter"/>
+      <w:lvlText w:val="%5."/>
+      <w:lvlJc w:val="left"/>
+      <w:pPr>
+        <w:ind w:left="3600" w:hanging="360"/>
+      </w:pPr>
+    </w:lvl>
+    <w:lvl w:ilvl="5" w:tplc="0409001B" w:tentative="1">
+      <w:start w:val="1"/>
+      <w:numFmt w:val="lowerRoman"/>
+      <w:lvlText w:val="%6."/>
+      <w:lvlJc w:val="right"/>
+      <w:pPr>
+        <w:ind w:left="4320" w:hanging="180"/>
+      </w:pPr>
+    </w:lvl>
+    <w:lvl w:ilvl="6" w:tplc="0409000F" w:tentative="1">
+      <w:start w:val="1"/>
+      <w:numFmt w:val="decimal"/>
+      <w:lvlText w:val="%7."/>
+      <w:lvlJc w:val="left"/>
+      <w:pPr>
+        <w:ind w:left="5040" w:hanging="360"/>
+      </w:pPr>
+    </w:lvl>
+    <w:lvl w:ilvl="7" w:tplc="04090019" w:tentative="1">
+      <w:start w:val="1"/>
+      <w:numFmt w:val="lowerLetter"/>
+      <w:lvlText w:val="%8."/>
+      <w:lvlJc w:val="left"/>
+      <w:pPr>
+        <w:ind w:left="5760" w:hanging="360"/>
+      </w:pPr>
+    </w:lvl>
+    <w:lvl w:ilvl="8" w:tplc="0409001B" w:tentative="1">
+      <w:start w:val="1"/>
+      <w:numFmt w:val="lowerRoman"/>
+      <w:lvlText w:val="%9."/>
+      <w:lvlJc w:val="right"/>
+      <w:pPr>
+        <w:ind w:left="6480" w:hanging="180"/>
+      </w:pPr>
+    </w:lvl>
+  </w:abstractNum>
   <w:num w:numId="1">
-    <w:abstractNumId w:val="6"/>
+    <w:abstractNumId w:val="8"/>
   </w:num>
   <w:num w:numId="2">
-    <w:abstractNumId w:val="14"/>
+    <w:abstractNumId w:val="17"/>
   </w:num>
   <w:num w:numId="3">
-    <w:abstractNumId w:val="16"/>
+    <w:abstractNumId w:val="19"/>
   </w:num>
   <w:num w:numId="4">
-    <w:abstractNumId w:val="5"/>
+    <w:abstractNumId w:val="7"/>
   </w:num>
   <w:num w:numId="5">
     <w:abstractNumId w:val="0"/>
   </w:num>
   <w:num w:numId="6">
-    <w:abstractNumId w:val="2"/>
+    <w:abstractNumId w:val="3"/>
   </w:num>
   <w:num w:numId="7">
-    <w:abstractNumId w:val="13"/>
+    <w:abstractNumId w:val="16"/>
   </w:num>
   <w:num w:numId="8">
-    <w:abstractNumId w:val="8"/>
+    <w:abstractNumId w:val="11"/>
   </w:num>
   <w:num w:numId="9">
-    <w:abstractNumId w:val="3"/>
+    <w:abstractNumId w:val="4"/>
   </w:num>
   <w:num w:numId="10">
-    <w:abstractNumId w:val="7"/>
+    <w:abstractNumId w:val="10"/>
   </w:num>
   <w:num w:numId="11">
-    <w:abstractNumId w:val="15"/>
+    <w:abstractNumId w:val="18"/>
   </w:num>
   <w:num w:numId="12">
-    <w:abstractNumId w:val="12"/>
+    <w:abstractNumId w:val="15"/>
   </w:num>
   <w:num w:numId="13">
     <w:abstractNumId w:val="1"/>
   </w:num>
   <w:num w:numId="14">
-    <w:abstractNumId w:val="11"/>
+    <w:abstractNumId w:val="14"/>
   </w:num>
   <w:num w:numId="15">
+    <w:abstractNumId w:val="12"/>
+  </w:num>
+  <w:num w:numId="16">
+    <w:abstractNumId w:val="6"/>
+  </w:num>
+  <w:num w:numId="17">
+    <w:abstractNumId w:val="13"/>
+  </w:num>
+  <w:num w:numId="18">
+    <w:abstractNumId w:val="2"/>
+  </w:num>
+  <w:num w:numId="19">
     <w:abstractNumId w:val="9"/>
   </w:num>
-  <w:num w:numId="16">
-    <w:abstractNumId w:val="4"/>
+  <w:num w:numId="20">
+    <w:abstractNumId w:val="5"/>
   </w:num>
-  <w:num w:numId="17">
-    <w:abstractNumId w:val="10"/>
+  <w:num w:numId="21">
+    <w:abstractNumId w:val="20"/>
   </w:num>
   <w:numIdMacAtCleanup w:val="17"/>
 </w:numbering>
@@ -13908,7 +14264,7 @@
     <w:lsdException w:name="Hashtag" w:semiHidden="1" w:unhideWhenUsed="1"/>
     <w:lsdException w:name="Unresolved Mention" w:semiHidden="1" w:unhideWhenUsed="1"/>
   </w:latentStyles>
-  <w:style w:type="paragraph" w:default="1" w:styleId="Binhthng">
+  <w:style w:type="paragraph" w:default="1" w:styleId="Normal">
     <w:name w:val="Normal"/>
     <w:qFormat/>
     <w:rsid w:val="007D2F84"/>
@@ -13921,11 +14277,11 @@
       <w:sz w:val="26"/>
     </w:rPr>
   </w:style>
-  <w:style w:type="paragraph" w:styleId="u1">
+  <w:style w:type="paragraph" w:styleId="Heading1">
     <w:name w:val="heading 1"/>
-    <w:basedOn w:val="Binhthng"/>
-    <w:next w:val="Binhthng"/>
-    <w:link w:val="u1Char"/>
+    <w:basedOn w:val="Normal"/>
+    <w:next w:val="Normal"/>
+    <w:link w:val="Heading1Char"/>
     <w:uiPriority w:val="9"/>
     <w:qFormat/>
     <w:rsid w:val="00E84013"/>
@@ -13947,11 +14303,11 @@
       <w:szCs w:val="28"/>
     </w:rPr>
   </w:style>
-  <w:style w:type="paragraph" w:styleId="u2">
+  <w:style w:type="paragraph" w:styleId="Heading2">
     <w:name w:val="heading 2"/>
-    <w:basedOn w:val="Binhthng"/>
-    <w:next w:val="Binhthng"/>
-    <w:link w:val="u2Char"/>
+    <w:basedOn w:val="Normal"/>
+    <w:next w:val="Normal"/>
+    <w:link w:val="Heading2Char"/>
     <w:uiPriority w:val="9"/>
     <w:unhideWhenUsed/>
     <w:qFormat/>
@@ -13974,11 +14330,11 @@
       <w:szCs w:val="26"/>
     </w:rPr>
   </w:style>
-  <w:style w:type="paragraph" w:styleId="u3">
+  <w:style w:type="paragraph" w:styleId="Heading3">
     <w:name w:val="heading 3"/>
-    <w:basedOn w:val="Binhthng"/>
-    <w:next w:val="Binhthng"/>
-    <w:link w:val="u3Char"/>
+    <w:basedOn w:val="Normal"/>
+    <w:next w:val="Normal"/>
+    <w:link w:val="Heading3Char"/>
     <w:uiPriority w:val="9"/>
     <w:unhideWhenUsed/>
     <w:qFormat/>
@@ -14000,11 +14356,11 @@
       <w:i/>
     </w:rPr>
   </w:style>
-  <w:style w:type="paragraph" w:styleId="u4">
+  <w:style w:type="paragraph" w:styleId="Heading4">
     <w:name w:val="heading 4"/>
-    <w:basedOn w:val="Binhthng"/>
-    <w:next w:val="Binhthng"/>
-    <w:link w:val="u4Char"/>
+    <w:basedOn w:val="Normal"/>
+    <w:next w:val="Normal"/>
+    <w:link w:val="Heading4Char"/>
     <w:uiPriority w:val="9"/>
     <w:unhideWhenUsed/>
     <w:qFormat/>
@@ -14028,11 +14384,11 @@
       <w:color w:val="4F81BD" w:themeColor="accent1"/>
     </w:rPr>
   </w:style>
-  <w:style w:type="paragraph" w:styleId="u5">
+  <w:style w:type="paragraph" w:styleId="Heading5">
     <w:name w:val="heading 5"/>
-    <w:basedOn w:val="Binhthng"/>
-    <w:next w:val="Binhthng"/>
-    <w:link w:val="u5Char"/>
+    <w:basedOn w:val="Normal"/>
+    <w:next w:val="Normal"/>
+    <w:link w:val="Heading5Char"/>
     <w:uiPriority w:val="9"/>
     <w:semiHidden/>
     <w:unhideWhenUsed/>
@@ -14053,11 +14409,11 @@
       <w:color w:val="365F91" w:themeColor="accent1" w:themeShade="BF"/>
     </w:rPr>
   </w:style>
-  <w:style w:type="paragraph" w:styleId="u6">
+  <w:style w:type="paragraph" w:styleId="Heading6">
     <w:name w:val="heading 6"/>
-    <w:basedOn w:val="Binhthng"/>
-    <w:next w:val="Binhthng"/>
-    <w:link w:val="u6Char"/>
+    <w:basedOn w:val="Normal"/>
+    <w:next w:val="Normal"/>
+    <w:link w:val="Heading6Char"/>
     <w:uiPriority w:val="9"/>
     <w:semiHidden/>
     <w:unhideWhenUsed/>
@@ -14078,11 +14434,11 @@
       <w:color w:val="243F60" w:themeColor="accent1" w:themeShade="7F"/>
     </w:rPr>
   </w:style>
-  <w:style w:type="paragraph" w:styleId="u7">
+  <w:style w:type="paragraph" w:styleId="Heading7">
     <w:name w:val="heading 7"/>
-    <w:basedOn w:val="Binhthng"/>
-    <w:next w:val="Binhthng"/>
-    <w:link w:val="u7Char"/>
+    <w:basedOn w:val="Normal"/>
+    <w:next w:val="Normal"/>
+    <w:link w:val="Heading7Char"/>
     <w:uiPriority w:val="9"/>
     <w:semiHidden/>
     <w:unhideWhenUsed/>
@@ -14105,11 +14461,11 @@
       <w:color w:val="243F60" w:themeColor="accent1" w:themeShade="7F"/>
     </w:rPr>
   </w:style>
-  <w:style w:type="paragraph" w:styleId="u8">
+  <w:style w:type="paragraph" w:styleId="Heading8">
     <w:name w:val="heading 8"/>
-    <w:basedOn w:val="Binhthng"/>
-    <w:next w:val="Binhthng"/>
-    <w:link w:val="u8Char"/>
+    <w:basedOn w:val="Normal"/>
+    <w:next w:val="Normal"/>
+    <w:link w:val="Heading8Char"/>
     <w:uiPriority w:val="9"/>
     <w:semiHidden/>
     <w:unhideWhenUsed/>
@@ -14132,11 +14488,11 @@
       <w:szCs w:val="21"/>
     </w:rPr>
   </w:style>
-  <w:style w:type="paragraph" w:styleId="u9">
+  <w:style w:type="paragraph" w:styleId="Heading9">
     <w:name w:val="heading 9"/>
-    <w:basedOn w:val="Binhthng"/>
-    <w:next w:val="Binhthng"/>
-    <w:link w:val="u9Char"/>
+    <w:basedOn w:val="Normal"/>
+    <w:next w:val="Normal"/>
+    <w:link w:val="Heading9Char"/>
     <w:uiPriority w:val="9"/>
     <w:semiHidden/>
     <w:unhideWhenUsed/>
@@ -14161,13 +14517,13 @@
       <w:szCs w:val="21"/>
     </w:rPr>
   </w:style>
-  <w:style w:type="character" w:default="1" w:styleId="Phngmcinhcuaoanvn">
+  <w:style w:type="character" w:default="1" w:styleId="DefaultParagraphFont">
     <w:name w:val="Default Paragraph Font"/>
     <w:uiPriority w:val="1"/>
     <w:semiHidden/>
     <w:unhideWhenUsed/>
   </w:style>
-  <w:style w:type="table" w:default="1" w:styleId="BangThngthng">
+  <w:style w:type="table" w:default="1" w:styleId="TableNormal">
     <w:name w:val="Normal Table"/>
     <w:uiPriority w:val="99"/>
     <w:semiHidden/>
@@ -14182,16 +14538,16 @@
       </w:tblCellMar>
     </w:tblPr>
   </w:style>
-  <w:style w:type="numbering" w:default="1" w:styleId="Khngco">
+  <w:style w:type="numbering" w:default="1" w:styleId="NoList">
     <w:name w:val="No List"/>
     <w:uiPriority w:val="99"/>
     <w:semiHidden/>
     <w:unhideWhenUsed/>
   </w:style>
-  <w:style w:type="paragraph" w:styleId="utrang">
+  <w:style w:type="paragraph" w:styleId="Header">
     <w:name w:val="header"/>
-    <w:basedOn w:val="Binhthng"/>
-    <w:link w:val="utrangChar"/>
+    <w:basedOn w:val="Normal"/>
+    <w:link w:val="HeaderChar"/>
     <w:uiPriority w:val="99"/>
     <w:unhideWhenUsed/>
     <w:rsid w:val="00A54510"/>
@@ -14203,17 +14559,17 @@
       <w:spacing w:line="240" w:lineRule="auto"/>
     </w:pPr>
   </w:style>
-  <w:style w:type="character" w:customStyle="1" w:styleId="utrangChar">
-    <w:name w:val="Đầu trang Char"/>
-    <w:basedOn w:val="Phngmcinhcuaoanvn"/>
-    <w:link w:val="utrang"/>
+  <w:style w:type="character" w:customStyle="1" w:styleId="HeaderChar">
+    <w:name w:val="Header Char"/>
+    <w:basedOn w:val="DefaultParagraphFont"/>
+    <w:link w:val="Header"/>
     <w:uiPriority w:val="99"/>
     <w:rsid w:val="00A54510"/>
   </w:style>
-  <w:style w:type="paragraph" w:styleId="Chntrang">
+  <w:style w:type="paragraph" w:styleId="Footer">
     <w:name w:val="footer"/>
-    <w:basedOn w:val="Binhthng"/>
-    <w:link w:val="ChntrangChar"/>
+    <w:basedOn w:val="Normal"/>
+    <w:link w:val="FooterChar"/>
     <w:uiPriority w:val="99"/>
     <w:unhideWhenUsed/>
     <w:rsid w:val="00A54510"/>
@@ -14225,17 +14581,17 @@
       <w:spacing w:line="240" w:lineRule="auto"/>
     </w:pPr>
   </w:style>
-  <w:style w:type="character" w:customStyle="1" w:styleId="ChntrangChar">
-    <w:name w:val="Chân trang Char"/>
-    <w:basedOn w:val="Phngmcinhcuaoanvn"/>
-    <w:link w:val="Chntrang"/>
+  <w:style w:type="character" w:customStyle="1" w:styleId="FooterChar">
+    <w:name w:val="Footer Char"/>
+    <w:basedOn w:val="DefaultParagraphFont"/>
+    <w:link w:val="Footer"/>
     <w:uiPriority w:val="99"/>
     <w:rsid w:val="00A54510"/>
   </w:style>
-  <w:style w:type="paragraph" w:styleId="Bongchuthich">
+  <w:style w:type="paragraph" w:styleId="BalloonText">
     <w:name w:val="Balloon Text"/>
-    <w:basedOn w:val="Binhthng"/>
-    <w:link w:val="BongchuthichChar"/>
+    <w:basedOn w:val="Normal"/>
+    <w:link w:val="BalloonTextChar"/>
     <w:uiPriority w:val="99"/>
     <w:semiHidden/>
     <w:unhideWhenUsed/>
@@ -14249,10 +14605,10 @@
       <w:szCs w:val="16"/>
     </w:rPr>
   </w:style>
-  <w:style w:type="character" w:customStyle="1" w:styleId="BongchuthichChar">
-    <w:name w:val="Bóng chú thích Char"/>
-    <w:basedOn w:val="Phngmcinhcuaoanvn"/>
-    <w:link w:val="Bongchuthich"/>
+  <w:style w:type="character" w:customStyle="1" w:styleId="BalloonTextChar">
+    <w:name w:val="Balloon Text Char"/>
+    <w:basedOn w:val="DefaultParagraphFont"/>
+    <w:link w:val="BalloonText"/>
     <w:uiPriority w:val="99"/>
     <w:semiHidden/>
     <w:rsid w:val="00A54510"/>
@@ -14262,10 +14618,10 @@
       <w:szCs w:val="16"/>
     </w:rPr>
   </w:style>
-  <w:style w:type="character" w:customStyle="1" w:styleId="u1Char">
-    <w:name w:val="Đầu đề 1 Char"/>
-    <w:basedOn w:val="Phngmcinhcuaoanvn"/>
-    <w:link w:val="u1"/>
+  <w:style w:type="character" w:customStyle="1" w:styleId="Heading1Char">
+    <w:name w:val="Heading 1 Char"/>
+    <w:basedOn w:val="DefaultParagraphFont"/>
+    <w:link w:val="Heading1"/>
     <w:uiPriority w:val="9"/>
     <w:rsid w:val="00E84013"/>
     <w:rPr>
@@ -14277,10 +14633,10 @@
       <w:szCs w:val="28"/>
     </w:rPr>
   </w:style>
-  <w:style w:type="character" w:customStyle="1" w:styleId="u2Char">
-    <w:name w:val="Đầu đề 2 Char"/>
-    <w:basedOn w:val="Phngmcinhcuaoanvn"/>
-    <w:link w:val="u2"/>
+  <w:style w:type="character" w:customStyle="1" w:styleId="Heading2Char">
+    <w:name w:val="Heading 2 Char"/>
+    <w:basedOn w:val="DefaultParagraphFont"/>
+    <w:link w:val="Heading2"/>
     <w:uiPriority w:val="9"/>
     <w:rsid w:val="00C20E39"/>
     <w:rPr>
@@ -14291,10 +14647,10 @@
       <w:szCs w:val="26"/>
     </w:rPr>
   </w:style>
-  <w:style w:type="character" w:customStyle="1" w:styleId="u3Char">
-    <w:name w:val="Đầu đề 3 Char"/>
-    <w:basedOn w:val="Phngmcinhcuaoanvn"/>
-    <w:link w:val="u3"/>
+  <w:style w:type="character" w:customStyle="1" w:styleId="Heading3Char">
+    <w:name w:val="Heading 3 Char"/>
+    <w:basedOn w:val="DefaultParagraphFont"/>
+    <w:link w:val="Heading3"/>
     <w:uiPriority w:val="9"/>
     <w:rsid w:val="00D316C1"/>
     <w:rPr>
@@ -14305,9 +14661,9 @@
       <w:sz w:val="26"/>
     </w:rPr>
   </w:style>
-  <w:style w:type="paragraph" w:styleId="oancuaDanhsach">
+  <w:style w:type="paragraph" w:styleId="ListParagraph">
     <w:name w:val="List Paragraph"/>
-    <w:basedOn w:val="Binhthng"/>
+    <w:basedOn w:val="Normal"/>
     <w:uiPriority w:val="34"/>
     <w:qFormat/>
     <w:rsid w:val="00C05253"/>
@@ -14316,10 +14672,10 @@
       <w:contextualSpacing/>
     </w:pPr>
   </w:style>
-  <w:style w:type="paragraph" w:styleId="uMucluc">
+  <w:style w:type="paragraph" w:styleId="TOCHeading">
     <w:name w:val="TOC Heading"/>
-    <w:basedOn w:val="u1"/>
-    <w:next w:val="Binhthng"/>
+    <w:basedOn w:val="Heading1"/>
+    <w:next w:val="Normal"/>
     <w:uiPriority w:val="39"/>
     <w:unhideWhenUsed/>
     <w:qFormat/>
@@ -14333,10 +14689,10 @@
       <w:lang w:eastAsia="ja-JP"/>
     </w:rPr>
   </w:style>
-  <w:style w:type="paragraph" w:styleId="Mucluc1">
+  <w:style w:type="paragraph" w:styleId="TOC1">
     <w:name w:val="toc 1"/>
-    <w:basedOn w:val="Binhthng"/>
-    <w:next w:val="Binhthng"/>
+    <w:basedOn w:val="Normal"/>
+    <w:next w:val="Normal"/>
     <w:autoRedefine/>
     <w:uiPriority w:val="39"/>
     <w:unhideWhenUsed/>
@@ -14350,10 +14706,10 @@
       <w:b/>
     </w:rPr>
   </w:style>
-  <w:style w:type="paragraph" w:styleId="Mucluc2">
+  <w:style w:type="paragraph" w:styleId="TOC2">
     <w:name w:val="toc 2"/>
-    <w:basedOn w:val="Binhthng"/>
-    <w:next w:val="Binhthng"/>
+    <w:basedOn w:val="Normal"/>
+    <w:next w:val="Normal"/>
     <w:autoRedefine/>
     <w:uiPriority w:val="39"/>
     <w:unhideWhenUsed/>
@@ -14362,9 +14718,9 @@
       <w:ind w:left="216"/>
     </w:pPr>
   </w:style>
-  <w:style w:type="character" w:styleId="Siuktni">
+  <w:style w:type="character" w:styleId="Hyperlink">
     <w:name w:val="Hyperlink"/>
-    <w:basedOn w:val="Phngmcinhcuaoanvn"/>
+    <w:basedOn w:val="DefaultParagraphFont"/>
     <w:uiPriority w:val="99"/>
     <w:unhideWhenUsed/>
     <w:rsid w:val="00025192"/>
@@ -14373,10 +14729,10 @@
       <w:u w:val="single"/>
     </w:rPr>
   </w:style>
-  <w:style w:type="paragraph" w:styleId="Chuthich">
+  <w:style w:type="paragraph" w:styleId="Caption">
     <w:name w:val="caption"/>
-    <w:basedOn w:val="Binhthng"/>
-    <w:next w:val="Binhthng"/>
+    <w:basedOn w:val="Normal"/>
+    <w:next w:val="Normal"/>
     <w:uiPriority w:val="35"/>
     <w:unhideWhenUsed/>
     <w:qFormat/>
@@ -14390,10 +14746,10 @@
       <w:szCs w:val="18"/>
     </w:rPr>
   </w:style>
-  <w:style w:type="paragraph" w:styleId="Mucluc3">
+  <w:style w:type="paragraph" w:styleId="TOC3">
     <w:name w:val="toc 3"/>
-    <w:basedOn w:val="Binhthng"/>
-    <w:next w:val="Binhthng"/>
+    <w:basedOn w:val="Normal"/>
+    <w:next w:val="Normal"/>
     <w:autoRedefine/>
     <w:uiPriority w:val="39"/>
     <w:unhideWhenUsed/>
@@ -14408,10 +14764,10 @@
       <w:noProof/>
     </w:rPr>
   </w:style>
-  <w:style w:type="paragraph" w:styleId="VnbanCcchu">
+  <w:style w:type="paragraph" w:styleId="FootnoteText">
     <w:name w:val="footnote text"/>
-    <w:basedOn w:val="Binhthng"/>
-    <w:link w:val="VnbanCcchuChar"/>
+    <w:basedOn w:val="Normal"/>
+    <w:link w:val="FootnoteTextChar"/>
     <w:uiPriority w:val="99"/>
     <w:semiHidden/>
     <w:unhideWhenUsed/>
@@ -14424,10 +14780,10 @@
       <w:szCs w:val="20"/>
     </w:rPr>
   </w:style>
-  <w:style w:type="character" w:customStyle="1" w:styleId="VnbanCcchuChar">
-    <w:name w:val="Văn bản Cước chú Char"/>
-    <w:basedOn w:val="Phngmcinhcuaoanvn"/>
-    <w:link w:val="VnbanCcchu"/>
+  <w:style w:type="character" w:customStyle="1" w:styleId="FootnoteTextChar">
+    <w:name w:val="Footnote Text Char"/>
+    <w:basedOn w:val="DefaultParagraphFont"/>
+    <w:link w:val="FootnoteText"/>
     <w:uiPriority w:val="99"/>
     <w:semiHidden/>
     <w:rsid w:val="002A2A44"/>
@@ -14436,9 +14792,9 @@
       <w:szCs w:val="20"/>
     </w:rPr>
   </w:style>
-  <w:style w:type="character" w:styleId="ThamchiuCcchu">
+  <w:style w:type="character" w:styleId="FootnoteReference">
     <w:name w:val="footnote reference"/>
-    <w:basedOn w:val="Phngmcinhcuaoanvn"/>
+    <w:basedOn w:val="DefaultParagraphFont"/>
     <w:uiPriority w:val="99"/>
     <w:semiHidden/>
     <w:unhideWhenUsed/>
@@ -14447,9 +14803,9 @@
       <w:vertAlign w:val="superscript"/>
     </w:rPr>
   </w:style>
-  <w:style w:type="character" w:styleId="VnbanChdanhsn">
+  <w:style w:type="character" w:styleId="PlaceholderText">
     <w:name w:val="Placeholder Text"/>
-    <w:basedOn w:val="Phngmcinhcuaoanvn"/>
+    <w:basedOn w:val="DefaultParagraphFont"/>
     <w:uiPriority w:val="99"/>
     <w:semiHidden/>
     <w:rsid w:val="00630988"/>
@@ -14457,9 +14813,9 @@
       <w:color w:val="808080"/>
     </w:rPr>
   </w:style>
-  <w:style w:type="table" w:styleId="LiBang">
+  <w:style w:type="table" w:styleId="TableGrid">
     <w:name w:val="Table Grid"/>
-    <w:basedOn w:val="BangThngthng"/>
+    <w:basedOn w:val="TableNormal"/>
     <w:uiPriority w:val="59"/>
     <w:rsid w:val="00D52D8E"/>
     <w:pPr>
@@ -14476,10 +14832,10 @@
       </w:tblBorders>
     </w:tblPr>
   </w:style>
-  <w:style w:type="character" w:customStyle="1" w:styleId="u4Char">
-    <w:name w:val="Đầu đề 4 Char"/>
-    <w:basedOn w:val="Phngmcinhcuaoanvn"/>
-    <w:link w:val="u4"/>
+  <w:style w:type="character" w:customStyle="1" w:styleId="Heading4Char">
+    <w:name w:val="Heading 4 Char"/>
+    <w:basedOn w:val="DefaultParagraphFont"/>
+    <w:link w:val="Heading4"/>
     <w:uiPriority w:val="9"/>
     <w:rsid w:val="009B1018"/>
     <w:rPr>
@@ -14492,10 +14848,10 @@
       <w:sz w:val="26"/>
     </w:rPr>
   </w:style>
-  <w:style w:type="paragraph" w:styleId="Mucluc4">
+  <w:style w:type="paragraph" w:styleId="TOC4">
     <w:name w:val="toc 4"/>
-    <w:basedOn w:val="Binhthng"/>
-    <w:next w:val="Binhthng"/>
+    <w:basedOn w:val="Normal"/>
+    <w:next w:val="Normal"/>
     <w:autoRedefine/>
     <w:uiPriority w:val="39"/>
     <w:unhideWhenUsed/>
@@ -14505,10 +14861,10 @@
       <w:ind w:left="780"/>
     </w:pPr>
   </w:style>
-  <w:style w:type="character" w:customStyle="1" w:styleId="u5Char">
-    <w:name w:val="Đầu đề 5 Char"/>
-    <w:basedOn w:val="Phngmcinhcuaoanvn"/>
-    <w:link w:val="u5"/>
+  <w:style w:type="character" w:customStyle="1" w:styleId="Heading5Char">
+    <w:name w:val="Heading 5 Char"/>
+    <w:basedOn w:val="DefaultParagraphFont"/>
+    <w:link w:val="Heading5"/>
     <w:uiPriority w:val="9"/>
     <w:semiHidden/>
     <w:rsid w:val="00E84013"/>
@@ -14518,10 +14874,10 @@
       <w:sz w:val="26"/>
     </w:rPr>
   </w:style>
-  <w:style w:type="character" w:customStyle="1" w:styleId="u6Char">
-    <w:name w:val="Đầu đề 6 Char"/>
-    <w:basedOn w:val="Phngmcinhcuaoanvn"/>
-    <w:link w:val="u6"/>
+  <w:style w:type="character" w:customStyle="1" w:styleId="Heading6Char">
+    <w:name w:val="Heading 6 Char"/>
+    <w:basedOn w:val="DefaultParagraphFont"/>
+    <w:link w:val="Heading6"/>
     <w:uiPriority w:val="9"/>
     <w:semiHidden/>
     <w:rsid w:val="00E84013"/>
@@ -14531,10 +14887,10 @@
       <w:sz w:val="26"/>
     </w:rPr>
   </w:style>
-  <w:style w:type="character" w:customStyle="1" w:styleId="u7Char">
-    <w:name w:val="Đầu đề 7 Char"/>
-    <w:basedOn w:val="Phngmcinhcuaoanvn"/>
-    <w:link w:val="u7"/>
+  <w:style w:type="character" w:customStyle="1" w:styleId="Heading7Char">
+    <w:name w:val="Heading 7 Char"/>
+    <w:basedOn w:val="DefaultParagraphFont"/>
+    <w:link w:val="Heading7"/>
     <w:uiPriority w:val="9"/>
     <w:semiHidden/>
     <w:rsid w:val="00E84013"/>
@@ -14546,10 +14902,10 @@
       <w:sz w:val="26"/>
     </w:rPr>
   </w:style>
-  <w:style w:type="character" w:customStyle="1" w:styleId="u8Char">
-    <w:name w:val="Đầu đề 8 Char"/>
-    <w:basedOn w:val="Phngmcinhcuaoanvn"/>
-    <w:link w:val="u8"/>
+  <w:style w:type="character" w:customStyle="1" w:styleId="Heading8Char">
+    <w:name w:val="Heading 8 Char"/>
+    <w:basedOn w:val="DefaultParagraphFont"/>
+    <w:link w:val="Heading8"/>
     <w:uiPriority w:val="9"/>
     <w:semiHidden/>
     <w:rsid w:val="00E84013"/>
@@ -14560,10 +14916,10 @@
       <w:szCs w:val="21"/>
     </w:rPr>
   </w:style>
-  <w:style w:type="character" w:customStyle="1" w:styleId="u9Char">
-    <w:name w:val="Đầu đề 9 Char"/>
-    <w:basedOn w:val="Phngmcinhcuaoanvn"/>
-    <w:link w:val="u9"/>
+  <w:style w:type="character" w:customStyle="1" w:styleId="Heading9Char">
+    <w:name w:val="Heading 9 Char"/>
+    <w:basedOn w:val="DefaultParagraphFont"/>
+    <w:link w:val="Heading9"/>
     <w:uiPriority w:val="9"/>
     <w:semiHidden/>
     <w:rsid w:val="00E84013"/>
@@ -14576,10 +14932,10 @@
       <w:szCs w:val="21"/>
     </w:rPr>
   </w:style>
-  <w:style w:type="paragraph" w:styleId="Mucluc5">
+  <w:style w:type="paragraph" w:styleId="TOC5">
     <w:name w:val="toc 5"/>
-    <w:basedOn w:val="Binhthng"/>
-    <w:next w:val="Binhthng"/>
+    <w:basedOn w:val="Normal"/>
+    <w:next w:val="Normal"/>
     <w:autoRedefine/>
     <w:uiPriority w:val="39"/>
     <w:unhideWhenUsed/>
@@ -14594,10 +14950,10 @@
       <w:sz w:val="22"/>
     </w:rPr>
   </w:style>
-  <w:style w:type="paragraph" w:styleId="Mucluc6">
+  <w:style w:type="paragraph" w:styleId="TOC6">
     <w:name w:val="toc 6"/>
-    <w:basedOn w:val="Binhthng"/>
-    <w:next w:val="Binhthng"/>
+    <w:basedOn w:val="Normal"/>
+    <w:next w:val="Normal"/>
     <w:autoRedefine/>
     <w:uiPriority w:val="39"/>
     <w:unhideWhenUsed/>
@@ -14612,10 +14968,10 @@
       <w:sz w:val="22"/>
     </w:rPr>
   </w:style>
-  <w:style w:type="paragraph" w:styleId="Mucluc7">
+  <w:style w:type="paragraph" w:styleId="TOC7">
     <w:name w:val="toc 7"/>
-    <w:basedOn w:val="Binhthng"/>
-    <w:next w:val="Binhthng"/>
+    <w:basedOn w:val="Normal"/>
+    <w:next w:val="Normal"/>
     <w:autoRedefine/>
     <w:uiPriority w:val="39"/>
     <w:unhideWhenUsed/>
@@ -14630,10 +14986,10 @@
       <w:sz w:val="22"/>
     </w:rPr>
   </w:style>
-  <w:style w:type="paragraph" w:styleId="Mucluc8">
+  <w:style w:type="paragraph" w:styleId="TOC8">
     <w:name w:val="toc 8"/>
-    <w:basedOn w:val="Binhthng"/>
-    <w:next w:val="Binhthng"/>
+    <w:basedOn w:val="Normal"/>
+    <w:next w:val="Normal"/>
     <w:autoRedefine/>
     <w:uiPriority w:val="39"/>
     <w:unhideWhenUsed/>
@@ -14648,10 +15004,10 @@
       <w:sz w:val="22"/>
     </w:rPr>
   </w:style>
-  <w:style w:type="paragraph" w:styleId="Mucluc9">
+  <w:style w:type="paragraph" w:styleId="TOC9">
     <w:name w:val="toc 9"/>
-    <w:basedOn w:val="Binhthng"/>
-    <w:next w:val="Binhthng"/>
+    <w:basedOn w:val="Normal"/>
+    <w:next w:val="Normal"/>
     <w:autoRedefine/>
     <w:uiPriority w:val="39"/>
     <w:unhideWhenUsed/>
@@ -14666,9 +15022,9 @@
       <w:sz w:val="22"/>
     </w:rPr>
   </w:style>
-  <w:style w:type="character" w:styleId="cpChagiiquyt">
+  <w:style w:type="character" w:styleId="UnresolvedMention">
     <w:name w:val="Unresolved Mention"/>
-    <w:basedOn w:val="Phngmcinhcuaoanvn"/>
+    <w:basedOn w:val="DefaultParagraphFont"/>
     <w:uiPriority w:val="99"/>
     <w:semiHidden/>
     <w:unhideWhenUsed/>
@@ -14766,7 +15122,7 @@
     <w:charset w:val="00"/>
     <w:family w:val="swiss"/>
     <w:pitch w:val="variable"/>
-    <w:sig w:usb0="E0002EFF" w:usb1="C000247B" w:usb2="00000009" w:usb3="00000000" w:csb0="000001FF" w:csb1="00000000"/>
+    <w:sig w:usb0="E0002AFF" w:usb1="C000247B" w:usb2="00000009" w:usb3="00000000" w:csb0="000001FF" w:csb1="00000000"/>
   </w:font>
   <w:font w:name="Cambria">
     <w:panose1 w:val="02040503050406030204"/>
@@ -14808,6 +15164,7 @@
     <w:rsid w:val="00062B29"/>
     <w:rsid w:val="0009493C"/>
     <w:rsid w:val="00095FAF"/>
+    <w:rsid w:val="000A33A7"/>
     <w:rsid w:val="000F73A2"/>
     <w:rsid w:val="00140CB8"/>
     <w:rsid w:val="001C4D13"/>
@@ -15273,18 +15630,18 @@
     <w:lsdException w:name="Hashtag" w:semiHidden="1" w:unhideWhenUsed="1"/>
     <w:lsdException w:name="Unresolved Mention" w:semiHidden="1" w:unhideWhenUsed="1"/>
   </w:latentStyles>
-  <w:style w:type="paragraph" w:default="1" w:styleId="Binhthng">
+  <w:style w:type="paragraph" w:default="1" w:styleId="Normal">
     <w:name w:val="Normal"/>
     <w:qFormat/>
     <w:rsid w:val="00095FAF"/>
   </w:style>
-  <w:style w:type="character" w:default="1" w:styleId="Phngmcinhcuaoanvn">
+  <w:style w:type="character" w:default="1" w:styleId="DefaultParagraphFont">
     <w:name w:val="Default Paragraph Font"/>
     <w:uiPriority w:val="1"/>
     <w:semiHidden/>
     <w:unhideWhenUsed/>
   </w:style>
-  <w:style w:type="table" w:default="1" w:styleId="BangThngthng">
+  <w:style w:type="table" w:default="1" w:styleId="TableNormal">
     <w:name w:val="Normal Table"/>
     <w:uiPriority w:val="99"/>
     <w:semiHidden/>
@@ -15299,7 +15656,7 @@
       </w:tblCellMar>
     </w:tblPr>
   </w:style>
-  <w:style w:type="numbering" w:default="1" w:styleId="Khngco">
+  <w:style w:type="numbering" w:default="1" w:styleId="NoList">
     <w:name w:val="No List"/>
     <w:uiPriority w:val="99"/>
     <w:semiHidden/>
@@ -15317,9 +15674,9 @@
     <w:name w:val="F576C7DDF11448C39C0022C1D17F41AF"/>
     <w:rsid w:val="0009493C"/>
   </w:style>
-  <w:style w:type="character" w:styleId="VnbanChdanhsn">
+  <w:style w:type="character" w:styleId="PlaceholderText">
     <w:name w:val="Placeholder Text"/>
-    <w:basedOn w:val="Phngmcinhcuaoanvn"/>
+    <w:basedOn w:val="DefaultParagraphFont"/>
     <w:uiPriority w:val="99"/>
     <w:semiHidden/>
     <w:rsid w:val="00F518AA"/>
@@ -15653,7 +16010,7 @@
 </file>
 
 <file path=customXml/itemProps2.xml><?xml version="1.0" encoding="utf-8"?>
-<ds:datastoreItem xmlns:ds="http://schemas.openxmlformats.org/officeDocument/2006/customXml" ds:itemID="{EC8C7712-EC18-4889-AC43-9F1F7EC3F550}">
+<ds:datastoreItem xmlns:ds="http://schemas.openxmlformats.org/officeDocument/2006/customXml" ds:itemID="{C8548D57-95DC-4FEA-B37F-171F2F745755}">
   <ds:schemaRefs>
     <ds:schemaRef ds:uri="http://schemas.openxmlformats.org/officeDocument/2006/bibliography"/>
   </ds:schemaRefs>

</xml_diff>

<commit_message>
Echo (code + report)
Completed
</commit_message>
<xml_diff>
--- a/[HĐH]Project1(Systemcall Exception).docx
+++ b/[HĐH]Project1(Systemcall Exception).docx
@@ -1452,7 +1452,6 @@
       <w:pPr>
         <w:pStyle w:val="oancuaDanhsach"/>
         <w:spacing w:before="10" w:after="10"/>
-        <w:ind w:left="0"/>
         <w:jc w:val="left"/>
         <w:rPr>
           <w:rFonts w:ascii="Times New Roman" w:hAnsi="Times New Roman" w:cs="Times New Roman"/>
@@ -1477,6 +1476,7 @@
           <w:numId w:val="5"/>
         </w:numPr>
         <w:spacing w:before="10" w:after="10"/>
+        <w:ind w:left="1080"/>
         <w:jc w:val="left"/>
         <w:rPr>
           <w:rFonts w:ascii="Times New Roman" w:hAnsi="Times New Roman" w:cs="Times New Roman"/>
@@ -1504,7 +1504,7 @@
       <w:pPr>
         <w:pStyle w:val="oancuaDanhsach"/>
         <w:spacing w:before="10" w:after="10"/>
-        <w:ind w:firstLine="720"/>
+        <w:ind w:left="1080" w:firstLine="720"/>
         <w:jc w:val="left"/>
         <w:rPr>
           <w:rFonts w:ascii="Times New Roman" w:hAnsi="Times New Roman" w:cs="Times New Roman"/>
@@ -1531,7 +1531,7 @@
       <w:pPr>
         <w:pStyle w:val="oancuaDanhsach"/>
         <w:spacing w:before="10" w:after="10"/>
-        <w:ind w:firstLine="720"/>
+        <w:ind w:left="1080" w:firstLine="720"/>
         <w:jc w:val="left"/>
         <w:rPr>
           <w:rFonts w:ascii="Times New Roman" w:hAnsi="Times New Roman" w:cs="Times New Roman"/>
@@ -1562,6 +1562,7 @@
           <w:numId w:val="5"/>
         </w:numPr>
         <w:spacing w:before="10" w:after="10"/>
+        <w:ind w:left="1080"/>
         <w:jc w:val="left"/>
         <w:rPr>
           <w:rFonts w:ascii="Times New Roman" w:hAnsi="Times New Roman" w:cs="Times New Roman"/>
@@ -1597,7 +1598,7 @@
       <w:pPr>
         <w:pStyle w:val="oancuaDanhsach"/>
         <w:spacing w:before="10" w:after="10"/>
-        <w:ind w:left="0" w:firstLine="1890"/>
+        <w:ind w:left="360" w:firstLine="1890"/>
         <w:jc w:val="left"/>
         <w:rPr>
           <w:rFonts w:ascii="Times New Roman" w:hAnsi="Times New Roman" w:cs="Times New Roman"/>
@@ -1618,7 +1619,7 @@
       <w:pPr>
         <w:pStyle w:val="oancuaDanhsach"/>
         <w:spacing w:before="10" w:after="10"/>
-        <w:ind w:left="0" w:firstLine="1890"/>
+        <w:ind w:left="360" w:firstLine="1890"/>
         <w:jc w:val="left"/>
         <w:rPr>
           <w:rFonts w:ascii="Times New Roman" w:hAnsi="Times New Roman" w:cs="Times New Roman"/>
@@ -1639,7 +1640,7 @@
       <w:pPr>
         <w:pStyle w:val="oancuaDanhsach"/>
         <w:spacing w:before="10" w:after="10"/>
-        <w:ind w:left="0" w:firstLine="1440"/>
+        <w:ind w:left="360" w:firstLine="1440"/>
         <w:jc w:val="left"/>
         <w:rPr>
           <w:rFonts w:ascii="Times New Roman" w:hAnsi="Times New Roman" w:cs="Times New Roman"/>
@@ -1660,7 +1661,7 @@
       <w:pPr>
         <w:pStyle w:val="oancuaDanhsach"/>
         <w:spacing w:before="10" w:after="10"/>
-        <w:ind w:left="0" w:firstLine="1800"/>
+        <w:ind w:left="360" w:firstLine="1800"/>
         <w:jc w:val="left"/>
         <w:rPr>
           <w:rFonts w:ascii="Times New Roman" w:hAnsi="Times New Roman" w:cs="Times New Roman"/>
@@ -1681,7 +1682,7 @@
       <w:pPr>
         <w:pStyle w:val="oancuaDanhsach"/>
         <w:spacing w:before="10" w:after="10"/>
-        <w:ind w:left="0" w:firstLine="1800"/>
+        <w:ind w:left="360" w:firstLine="1800"/>
         <w:jc w:val="left"/>
         <w:rPr>
           <w:rFonts w:ascii="Times New Roman" w:hAnsi="Times New Roman" w:cs="Times New Roman"/>
@@ -1702,7 +1703,7 @@
       <w:pPr>
         <w:pStyle w:val="oancuaDanhsach"/>
         <w:spacing w:before="10" w:after="10"/>
-        <w:ind w:left="0" w:firstLine="1800"/>
+        <w:ind w:left="360" w:firstLine="1800"/>
         <w:jc w:val="left"/>
         <w:rPr>
           <w:rFonts w:ascii="Times New Roman" w:hAnsi="Times New Roman" w:cs="Times New Roman"/>
@@ -1723,7 +1724,7 @@
       <w:pPr>
         <w:pStyle w:val="oancuaDanhsach"/>
         <w:spacing w:before="10" w:after="10"/>
-        <w:ind w:left="0" w:firstLine="1800"/>
+        <w:ind w:left="360" w:firstLine="1800"/>
         <w:jc w:val="left"/>
         <w:rPr>
           <w:rFonts w:ascii="Times New Roman" w:hAnsi="Times New Roman" w:cs="Times New Roman"/>
@@ -1755,6 +1756,7 @@
           <w:numId w:val="5"/>
         </w:numPr>
         <w:spacing w:before="10" w:after="10"/>
+        <w:ind w:left="1080"/>
         <w:rPr>
           <w:rFonts w:ascii="Times New Roman" w:hAnsi="Times New Roman" w:cs="Times New Roman"/>
           <w:szCs w:val="26"/>
@@ -1785,6 +1787,7 @@
           <w:numId w:val="5"/>
         </w:numPr>
         <w:spacing w:before="10" w:after="10"/>
+        <w:ind w:left="1080"/>
         <w:rPr>
           <w:rFonts w:ascii="Times New Roman" w:hAnsi="Times New Roman" w:cs="Times New Roman"/>
           <w:szCs w:val="26"/>
@@ -1819,6 +1822,7 @@
       <w:pPr>
         <w:pStyle w:val="oancuaDanhsach"/>
         <w:spacing w:before="10" w:after="10"/>
+        <w:ind w:left="1080"/>
         <w:rPr>
           <w:rFonts w:ascii="Times New Roman" w:hAnsi="Times New Roman" w:cs="Times New Roman"/>
           <w:szCs w:val="26"/>
@@ -1840,6 +1844,7 @@
           <w:numId w:val="5"/>
         </w:numPr>
         <w:spacing w:before="10" w:after="10"/>
+        <w:ind w:left="1080"/>
         <w:rPr>
           <w:rFonts w:ascii="Times New Roman" w:hAnsi="Times New Roman" w:cs="Times New Roman"/>
           <w:szCs w:val="26"/>
@@ -1874,6 +1879,7 @@
       <w:pPr>
         <w:pStyle w:val="oancuaDanhsach"/>
         <w:spacing w:before="10" w:after="10"/>
+        <w:ind w:left="1080"/>
         <w:rPr>
           <w:rFonts w:ascii="Times New Roman" w:hAnsi="Times New Roman" w:cs="Times New Roman"/>
           <w:szCs w:val="26"/>
@@ -1891,6 +1897,7 @@
       <w:pPr>
         <w:pStyle w:val="oancuaDanhsach"/>
         <w:spacing w:before="10" w:after="10"/>
+        <w:ind w:left="1080"/>
         <w:jc w:val="left"/>
         <w:rPr>
           <w:rFonts w:ascii="Times New Roman" w:hAnsi="Times New Roman" w:cs="Times New Roman"/>
@@ -1911,6 +1918,7 @@
       <w:pPr>
         <w:pStyle w:val="oancuaDanhsach"/>
         <w:spacing w:before="10" w:after="10"/>
+        <w:ind w:left="1080"/>
         <w:jc w:val="left"/>
         <w:rPr>
           <w:rFonts w:ascii="Times New Roman" w:hAnsi="Times New Roman" w:cs="Times New Roman"/>
@@ -1929,7 +1937,7 @@
       <w:pPr>
         <w:pStyle w:val="oancuaDanhsach"/>
         <w:spacing w:before="10" w:after="10"/>
-        <w:ind w:left="1440" w:firstLine="720"/>
+        <w:ind w:left="1800" w:firstLine="720"/>
         <w:jc w:val="left"/>
         <w:rPr>
           <w:rFonts w:ascii="Times New Roman" w:hAnsi="Times New Roman" w:cs="Times New Roman"/>
@@ -1982,7 +1990,7 @@
       <w:pPr>
         <w:pStyle w:val="oancuaDanhsach"/>
         <w:spacing w:before="10" w:after="10"/>
-        <w:ind w:left="1440"/>
+        <w:ind w:left="1800"/>
         <w:jc w:val="left"/>
         <w:rPr>
           <w:rFonts w:ascii="Times New Roman" w:hAnsi="Times New Roman" w:cs="Times New Roman"/>
@@ -2035,7 +2043,7 @@
       <w:pPr>
         <w:pStyle w:val="oancuaDanhsach"/>
         <w:spacing w:before="10" w:after="10"/>
-        <w:ind w:left="1440" w:firstLine="720"/>
+        <w:ind w:left="1800" w:firstLine="720"/>
         <w:jc w:val="left"/>
         <w:rPr>
           <w:rFonts w:ascii="Times New Roman" w:hAnsi="Times New Roman" w:cs="Times New Roman"/>
@@ -2080,7 +2088,7 @@
       <w:pPr>
         <w:pStyle w:val="oancuaDanhsach"/>
         <w:spacing w:before="10" w:after="10"/>
-        <w:ind w:left="1440"/>
+        <w:ind w:left="1800"/>
         <w:jc w:val="left"/>
         <w:rPr>
           <w:rFonts w:ascii="Times New Roman" w:hAnsi="Times New Roman" w:cs="Times New Roman"/>
@@ -2149,6 +2157,7 @@
       <w:pPr>
         <w:pStyle w:val="oancuaDanhsach"/>
         <w:spacing w:before="10" w:after="10"/>
+        <w:ind w:left="1080"/>
         <w:jc w:val="left"/>
         <w:rPr>
           <w:rFonts w:ascii="Times New Roman" w:hAnsi="Times New Roman" w:cs="Times New Roman"/>
@@ -2213,6 +2222,7 @@
           <w:numId w:val="5"/>
         </w:numPr>
         <w:spacing w:before="10" w:after="10"/>
+        <w:ind w:left="1080"/>
         <w:jc w:val="left"/>
         <w:rPr>
           <w:rFonts w:ascii="Times New Roman" w:hAnsi="Times New Roman" w:cs="Times New Roman"/>
@@ -2244,6 +2254,7 @@
           <w:numId w:val="5"/>
         </w:numPr>
         <w:spacing w:before="10" w:after="10"/>
+        <w:ind w:left="1080"/>
         <w:jc w:val="left"/>
         <w:rPr>
           <w:rFonts w:ascii="Times New Roman" w:hAnsi="Times New Roman" w:cs="Times New Roman"/>
@@ -2271,7 +2282,7 @@
       <w:pPr>
         <w:pStyle w:val="oancuaDanhsach"/>
         <w:spacing w:before="10" w:after="10"/>
-        <w:ind w:left="0" w:firstLine="720"/>
+        <w:ind w:left="360" w:firstLine="720"/>
         <w:jc w:val="left"/>
         <w:rPr>
           <w:rFonts w:ascii="Times New Roman" w:hAnsi="Times New Roman" w:cs="Times New Roman"/>
@@ -4928,7 +4939,7 @@
           <w:numId w:val="10"/>
         </w:numPr>
         <w:spacing w:line="240" w:lineRule="auto"/>
-        <w:ind w:left="540" w:hanging="270"/>
+        <w:ind w:left="720" w:hanging="270"/>
         <w:rPr>
           <w:rFonts w:ascii="Times New Roman" w:hAnsi="Times New Roman" w:cs="Times New Roman"/>
           <w:szCs w:val="26"/>
@@ -4950,7 +4961,7 @@
           <w:numId w:val="10"/>
         </w:numPr>
         <w:spacing w:line="240" w:lineRule="auto"/>
-        <w:ind w:left="540" w:hanging="270"/>
+        <w:ind w:left="720" w:hanging="270"/>
         <w:rPr>
           <w:rFonts w:ascii="Times New Roman" w:hAnsi="Times New Roman" w:cs="Times New Roman"/>
           <w:szCs w:val="26"/>
@@ -4972,7 +4983,7 @@
           <w:numId w:val="10"/>
         </w:numPr>
         <w:spacing w:line="240" w:lineRule="auto"/>
-        <w:ind w:left="540" w:hanging="270"/>
+        <w:ind w:left="720" w:hanging="270"/>
         <w:rPr>
           <w:rFonts w:ascii="Times New Roman" w:hAnsi="Times New Roman" w:cs="Times New Roman"/>
           <w:szCs w:val="26"/>
@@ -4994,7 +5005,7 @@
           <w:numId w:val="10"/>
         </w:numPr>
         <w:spacing w:line="240" w:lineRule="auto"/>
-        <w:ind w:left="540" w:hanging="270"/>
+        <w:ind w:left="720" w:hanging="270"/>
         <w:rPr>
           <w:rFonts w:ascii="Times New Roman" w:hAnsi="Times New Roman" w:cs="Times New Roman"/>
           <w:szCs w:val="26"/>
@@ -5016,7 +5027,7 @@
           <w:numId w:val="10"/>
         </w:numPr>
         <w:spacing w:line="240" w:lineRule="auto"/>
-        <w:ind w:left="540" w:hanging="270"/>
+        <w:ind w:left="720" w:hanging="270"/>
         <w:rPr>
           <w:rFonts w:ascii="Times New Roman" w:hAnsi="Times New Roman" w:cs="Times New Roman"/>
           <w:szCs w:val="26"/>
@@ -5038,6 +5049,7 @@
           <w:numId w:val="8"/>
         </w:numPr>
         <w:spacing w:line="240" w:lineRule="auto"/>
+        <w:ind w:left="1350"/>
         <w:rPr>
           <w:rFonts w:ascii="Times New Roman" w:hAnsi="Times New Roman" w:cs="Times New Roman"/>
         </w:rPr>
@@ -5057,6 +5069,7 @@
           <w:numId w:val="8"/>
         </w:numPr>
         <w:spacing w:line="240" w:lineRule="auto"/>
+        <w:ind w:left="1350"/>
         <w:rPr>
           <w:rFonts w:ascii="Times New Roman" w:hAnsi="Times New Roman" w:cs="Times New Roman"/>
         </w:rPr>
@@ -5076,6 +5089,7 @@
           <w:numId w:val="8"/>
         </w:numPr>
         <w:spacing w:line="240" w:lineRule="auto"/>
+        <w:ind w:left="1350"/>
         <w:rPr>
           <w:rFonts w:ascii="Times New Roman" w:hAnsi="Times New Roman" w:cs="Times New Roman"/>
           <w:szCs w:val="26"/>
@@ -10208,7 +10222,7 @@
           <w:numId w:val="10"/>
         </w:numPr>
         <w:spacing w:line="240" w:lineRule="auto"/>
-        <w:ind w:left="540" w:hanging="270"/>
+        <w:ind w:left="720" w:hanging="270"/>
         <w:rPr>
           <w:rFonts w:ascii="Times New Roman" w:hAnsi="Times New Roman" w:cs="Times New Roman"/>
           <w:szCs w:val="26"/>
@@ -10230,7 +10244,7 @@
           <w:numId w:val="10"/>
         </w:numPr>
         <w:spacing w:line="240" w:lineRule="auto"/>
-        <w:ind w:left="540" w:hanging="270"/>
+        <w:ind w:left="720" w:hanging="270"/>
         <w:rPr>
           <w:rFonts w:ascii="Times New Roman" w:hAnsi="Times New Roman" w:cs="Times New Roman"/>
           <w:szCs w:val="26"/>
@@ -10252,7 +10266,7 @@
           <w:numId w:val="10"/>
         </w:numPr>
         <w:spacing w:line="240" w:lineRule="auto"/>
-        <w:ind w:left="540" w:hanging="270"/>
+        <w:ind w:left="720" w:hanging="270"/>
         <w:rPr>
           <w:rFonts w:ascii="Times New Roman" w:hAnsi="Times New Roman" w:cs="Times New Roman"/>
           <w:szCs w:val="26"/>
@@ -10274,7 +10288,7 @@
           <w:numId w:val="10"/>
         </w:numPr>
         <w:spacing w:line="240" w:lineRule="auto"/>
-        <w:ind w:left="540" w:hanging="270"/>
+        <w:ind w:left="720" w:hanging="270"/>
         <w:rPr>
           <w:rFonts w:ascii="Times New Roman" w:hAnsi="Times New Roman" w:cs="Times New Roman"/>
           <w:szCs w:val="26"/>
@@ -10296,7 +10310,7 @@
           <w:numId w:val="10"/>
         </w:numPr>
         <w:spacing w:line="240" w:lineRule="auto"/>
-        <w:ind w:left="540" w:hanging="270"/>
+        <w:ind w:left="720" w:hanging="270"/>
         <w:rPr>
           <w:rFonts w:ascii="Times New Roman" w:hAnsi="Times New Roman" w:cs="Times New Roman"/>
           <w:szCs w:val="26"/>
@@ -10325,6 +10339,7 @@
           <w:numId w:val="11"/>
         </w:numPr>
         <w:spacing w:line="240" w:lineRule="auto"/>
+        <w:ind w:left="1350"/>
         <w:rPr>
           <w:rFonts w:ascii="Times New Roman" w:hAnsi="Times New Roman" w:cs="Times New Roman"/>
         </w:rPr>
@@ -10344,6 +10359,7 @@
           <w:numId w:val="11"/>
         </w:numPr>
         <w:spacing w:line="240" w:lineRule="auto"/>
+        <w:ind w:left="1350"/>
         <w:rPr>
           <w:rFonts w:ascii="Times New Roman" w:hAnsi="Times New Roman" w:cs="Times New Roman"/>
         </w:rPr>
@@ -10363,6 +10379,7 @@
           <w:numId w:val="11"/>
         </w:numPr>
         <w:spacing w:line="240" w:lineRule="auto"/>
+        <w:ind w:left="1350"/>
         <w:rPr>
           <w:rFonts w:ascii="Times New Roman" w:hAnsi="Times New Roman" w:cs="Times New Roman"/>
           <w:szCs w:val="26"/>
@@ -10411,7 +10428,7 @@
           <w:numId w:val="10"/>
         </w:numPr>
         <w:spacing w:line="240" w:lineRule="auto"/>
-        <w:ind w:left="540" w:hanging="270"/>
+        <w:ind w:left="720" w:hanging="270"/>
         <w:rPr>
           <w:rFonts w:ascii="Times New Roman" w:hAnsi="Times New Roman" w:cs="Times New Roman"/>
           <w:szCs w:val="26"/>
@@ -10433,7 +10450,7 @@
           <w:numId w:val="10"/>
         </w:numPr>
         <w:spacing w:line="240" w:lineRule="auto"/>
-        <w:ind w:left="540" w:hanging="270"/>
+        <w:ind w:left="720" w:hanging="270"/>
         <w:rPr>
           <w:rFonts w:ascii="Times New Roman" w:hAnsi="Times New Roman" w:cs="Times New Roman"/>
           <w:szCs w:val="26"/>
@@ -10456,7 +10473,7 @@
           <w:numId w:val="10"/>
         </w:numPr>
         <w:spacing w:line="240" w:lineRule="auto"/>
-        <w:ind w:left="540" w:hanging="270"/>
+        <w:ind w:left="720" w:hanging="270"/>
         <w:rPr>
           <w:rFonts w:ascii="Times New Roman" w:hAnsi="Times New Roman" w:cs="Times New Roman"/>
           <w:szCs w:val="26"/>
@@ -10478,7 +10495,7 @@
           <w:numId w:val="10"/>
         </w:numPr>
         <w:spacing w:line="240" w:lineRule="auto"/>
-        <w:ind w:left="540" w:hanging="270"/>
+        <w:ind w:left="720" w:hanging="270"/>
         <w:rPr>
           <w:rFonts w:ascii="Times New Roman" w:hAnsi="Times New Roman" w:cs="Times New Roman"/>
           <w:szCs w:val="26"/>
@@ -10500,7 +10517,7 @@
           <w:numId w:val="10"/>
         </w:numPr>
         <w:spacing w:line="240" w:lineRule="auto"/>
-        <w:ind w:left="540" w:hanging="270"/>
+        <w:ind w:left="720" w:hanging="270"/>
         <w:rPr>
           <w:rFonts w:ascii="Times New Roman" w:hAnsi="Times New Roman" w:cs="Times New Roman"/>
           <w:szCs w:val="26"/>
@@ -10522,6 +10539,7 @@
           <w:numId w:val="9"/>
         </w:numPr>
         <w:spacing w:line="240" w:lineRule="auto"/>
+        <w:ind w:left="1350"/>
         <w:rPr>
           <w:rFonts w:ascii="Times New Roman" w:hAnsi="Times New Roman" w:cs="Times New Roman"/>
         </w:rPr>
@@ -10553,6 +10571,7 @@
           <w:numId w:val="9"/>
         </w:numPr>
         <w:spacing w:line="240" w:lineRule="auto"/>
+        <w:ind w:left="1350"/>
         <w:rPr>
           <w:rFonts w:ascii="Times New Roman" w:hAnsi="Times New Roman" w:cs="Times New Roman"/>
         </w:rPr>
@@ -10614,6 +10633,7 @@
           <w:numId w:val="9"/>
         </w:numPr>
         <w:spacing w:line="240" w:lineRule="auto"/>
+        <w:ind w:left="1350"/>
         <w:rPr>
           <w:rFonts w:ascii="Times New Roman" w:hAnsi="Times New Roman" w:cs="Times New Roman"/>
         </w:rPr>
@@ -10708,7 +10728,7 @@
       <w:pPr>
         <w:pStyle w:val="oancuaDanhsach"/>
         <w:spacing w:line="240" w:lineRule="auto"/>
-        <w:ind w:left="0"/>
+        <w:ind w:left="630"/>
         <w:jc w:val="left"/>
         <w:rPr>
           <w:rFonts w:ascii="Times New Roman" w:hAnsi="Times New Roman" w:cs="Times New Roman"/>
@@ -10742,7 +10762,7 @@
       <w:pPr>
         <w:pStyle w:val="oancuaDanhsach"/>
         <w:spacing w:line="240" w:lineRule="auto"/>
-        <w:ind w:left="0"/>
+        <w:ind w:left="630"/>
         <w:jc w:val="left"/>
         <w:rPr>
           <w:rFonts w:ascii="Times New Roman" w:hAnsi="Times New Roman" w:cs="Times New Roman"/>
@@ -10773,7 +10793,7 @@
           <w:numId w:val="19"/>
         </w:numPr>
         <w:spacing w:line="240" w:lineRule="auto"/>
-        <w:ind w:left="1260"/>
+        <w:ind w:left="1440"/>
         <w:jc w:val="left"/>
         <w:rPr>
           <w:rFonts w:ascii="Times New Roman" w:hAnsi="Times New Roman" w:cs="Times New Roman"/>
@@ -10790,7 +10810,7 @@
       <w:pPr>
         <w:pStyle w:val="oancuaDanhsach"/>
         <w:spacing w:line="240" w:lineRule="auto"/>
-        <w:ind w:left="1260"/>
+        <w:ind w:left="1440"/>
         <w:jc w:val="left"/>
         <w:rPr>
           <w:rFonts w:ascii="Times New Roman" w:hAnsi="Times New Roman" w:cs="Times New Roman"/>
@@ -10811,7 +10831,7 @@
           <w:numId w:val="19"/>
         </w:numPr>
         <w:spacing w:line="240" w:lineRule="auto"/>
-        <w:ind w:left="1260"/>
+        <w:ind w:left="1440"/>
         <w:jc w:val="left"/>
         <w:rPr>
           <w:rFonts w:ascii="Times New Roman" w:hAnsi="Times New Roman" w:cs="Times New Roman"/>
@@ -10838,7 +10858,7 @@
           <w:numId w:val="19"/>
         </w:numPr>
         <w:spacing w:line="240" w:lineRule="auto"/>
-        <w:ind w:left="1260"/>
+        <w:ind w:left="1440"/>
         <w:jc w:val="left"/>
         <w:rPr>
           <w:rFonts w:ascii="Times New Roman" w:hAnsi="Times New Roman" w:cs="Times New Roman"/>
@@ -10874,7 +10894,7 @@
       <w:pPr>
         <w:pStyle w:val="oancuaDanhsach"/>
         <w:spacing w:line="240" w:lineRule="auto"/>
-        <w:ind w:left="0"/>
+        <w:ind w:left="630"/>
         <w:jc w:val="left"/>
         <w:rPr>
           <w:rFonts w:ascii="Times New Roman" w:hAnsi="Times New Roman" w:cs="Times New Roman"/>
@@ -11062,6 +11082,1444 @@
     <w:p>
       <w:pPr>
         <w:pStyle w:val="oancuaDanhsach"/>
+        <w:spacing w:line="240" w:lineRule="auto"/>
+        <w:ind w:left="630"/>
+        <w:jc w:val="left"/>
+        <w:rPr>
+          <w:rFonts w:ascii="Times New Roman" w:hAnsi="Times New Roman" w:cs="Times New Roman"/>
+          <w:szCs w:val="26"/>
+        </w:rPr>
+      </w:pPr>
+      <w:r>
+        <w:rPr>
+          <w:rFonts w:ascii="Times New Roman" w:hAnsi="Times New Roman" w:cs="Times New Roman"/>
+          <w:b/>
+          <w:szCs w:val="26"/>
+        </w:rPr>
+        <w:lastRenderedPageBreak/>
+        <w:t>M</w:t>
+      </w:r>
+      <w:r>
+        <w:rPr>
+          <w:rFonts w:ascii="Times New Roman" w:hAnsi="Times New Roman" w:cs="Times New Roman"/>
+          <w:b/>
+          <w:szCs w:val="26"/>
+        </w:rPr>
+        <w:t>ụ</w:t>
+      </w:r>
+      <w:r>
+        <w:rPr>
+          <w:rFonts w:ascii="Times New Roman" w:hAnsi="Times New Roman" w:cs="Times New Roman"/>
+          <w:b/>
+          <w:szCs w:val="26"/>
+        </w:rPr>
+        <w:t xml:space="preserve">c </w:t>
+      </w:r>
+      <w:r>
+        <w:rPr>
+          <w:rFonts w:ascii="Times New Roman" w:hAnsi="Times New Roman" w:cs="Times New Roman"/>
+          <w:b/>
+          <w:szCs w:val="26"/>
+        </w:rPr>
+        <w:t>đí</w:t>
+      </w:r>
+      <w:r>
+        <w:rPr>
+          <w:rFonts w:ascii="Times New Roman" w:hAnsi="Times New Roman" w:cs="Times New Roman"/>
+          <w:b/>
+          <w:szCs w:val="26"/>
+        </w:rPr>
+        <w:t>ch:</w:t>
+      </w:r>
+      <w:r>
+        <w:rPr>
+          <w:rFonts w:ascii="Times New Roman" w:hAnsi="Times New Roman" w:cs="Times New Roman"/>
+          <w:b/>
+          <w:szCs w:val="26"/>
+        </w:rPr>
+        <w:t xml:space="preserve"> </w:t>
+      </w:r>
+      <w:r>
+        <w:rPr>
+          <w:rFonts w:ascii="Times New Roman" w:hAnsi="Times New Roman" w:cs="Times New Roman"/>
+          <w:szCs w:val="26"/>
+        </w:rPr>
+        <w:t>Nh</w:t>
+      </w:r>
+      <w:r>
+        <w:rPr>
+          <w:rFonts w:ascii="Times New Roman" w:hAnsi="Times New Roman" w:cs="Times New Roman"/>
+          <w:szCs w:val="26"/>
+        </w:rPr>
+        <w:t>ậ</w:t>
+      </w:r>
+      <w:r>
+        <w:rPr>
+          <w:rFonts w:ascii="Times New Roman" w:hAnsi="Times New Roman" w:cs="Times New Roman"/>
+          <w:szCs w:val="26"/>
+        </w:rPr>
+        <w:t>p v</w:t>
+      </w:r>
+      <w:r>
+        <w:rPr>
+          <w:rFonts w:ascii="Times New Roman" w:hAnsi="Times New Roman" w:cs="Times New Roman"/>
+          <w:szCs w:val="26"/>
+        </w:rPr>
+        <w:t>à</w:t>
+      </w:r>
+      <w:r>
+        <w:rPr>
+          <w:rFonts w:ascii="Times New Roman" w:hAnsi="Times New Roman" w:cs="Times New Roman"/>
+          <w:szCs w:val="26"/>
+        </w:rPr>
+        <w:t>o 1 chu</w:t>
+      </w:r>
+      <w:r>
+        <w:rPr>
+          <w:rFonts w:ascii="Times New Roman" w:hAnsi="Times New Roman" w:cs="Times New Roman"/>
+          <w:szCs w:val="26"/>
+        </w:rPr>
+        <w:t>ỗi</w:t>
+      </w:r>
+      <w:r>
+        <w:rPr>
+          <w:rFonts w:ascii="Times New Roman" w:hAnsi="Times New Roman" w:cs="Times New Roman"/>
+          <w:szCs w:val="26"/>
+        </w:rPr>
+        <w:t xml:space="preserve"> tr</w:t>
+      </w:r>
+      <w:r>
+        <w:rPr>
+          <w:rFonts w:ascii="Times New Roman" w:hAnsi="Times New Roman" w:cs="Times New Roman"/>
+          <w:szCs w:val="26"/>
+        </w:rPr>
+        <w:t>ê</w:t>
+      </w:r>
+      <w:r>
+        <w:rPr>
+          <w:rFonts w:ascii="Times New Roman" w:hAnsi="Times New Roman" w:cs="Times New Roman"/>
+          <w:szCs w:val="26"/>
+        </w:rPr>
+        <w:t>n m</w:t>
+      </w:r>
+      <w:r>
+        <w:rPr>
+          <w:rFonts w:ascii="Times New Roman" w:hAnsi="Times New Roman" w:cs="Times New Roman"/>
+          <w:szCs w:val="26"/>
+        </w:rPr>
+        <w:t>à</w:t>
+      </w:r>
+      <w:r>
+        <w:rPr>
+          <w:rFonts w:ascii="Times New Roman" w:hAnsi="Times New Roman" w:cs="Times New Roman"/>
+          <w:szCs w:val="26"/>
+        </w:rPr>
+        <w:t>n h</w:t>
+      </w:r>
+      <w:r>
+        <w:rPr>
+          <w:rFonts w:ascii="Times New Roman" w:hAnsi="Times New Roman" w:cs="Times New Roman"/>
+          <w:szCs w:val="26"/>
+        </w:rPr>
+        <w:t>ì</w:t>
+      </w:r>
+      <w:r>
+        <w:rPr>
+          <w:rFonts w:ascii="Times New Roman" w:hAnsi="Times New Roman" w:cs="Times New Roman"/>
+          <w:szCs w:val="26"/>
+        </w:rPr>
+        <w:t>nh c</w:t>
+      </w:r>
+      <w:r>
+        <w:rPr>
+          <w:rFonts w:ascii="Times New Roman" w:hAnsi="Times New Roman" w:cs="Times New Roman"/>
+          <w:szCs w:val="26"/>
+        </w:rPr>
+        <w:t>ons</w:t>
+      </w:r>
+      <w:r>
+        <w:rPr>
+          <w:rFonts w:ascii="Times New Roman" w:hAnsi="Times New Roman" w:cs="Times New Roman"/>
+          <w:szCs w:val="26"/>
+        </w:rPr>
+        <w:t>ole, xu</w:t>
+      </w:r>
+      <w:r>
+        <w:rPr>
+          <w:rFonts w:ascii="Times New Roman" w:hAnsi="Times New Roman" w:cs="Times New Roman"/>
+          <w:szCs w:val="26"/>
+        </w:rPr>
+        <w:t>ất</w:t>
+      </w:r>
+      <w:r>
+        <w:rPr>
+          <w:rFonts w:ascii="Times New Roman" w:hAnsi="Times New Roman" w:cs="Times New Roman"/>
+          <w:szCs w:val="26"/>
+        </w:rPr>
+        <w:t xml:space="preserve"> l</w:t>
+      </w:r>
+      <w:r>
+        <w:rPr>
+          <w:rFonts w:ascii="Times New Roman" w:hAnsi="Times New Roman" w:cs="Times New Roman"/>
+          <w:szCs w:val="26"/>
+        </w:rPr>
+        <w:t>ạ</w:t>
+      </w:r>
+      <w:r>
+        <w:rPr>
+          <w:rFonts w:ascii="Times New Roman" w:hAnsi="Times New Roman" w:cs="Times New Roman"/>
+          <w:szCs w:val="26"/>
+        </w:rPr>
+        <w:t>i chu</w:t>
+      </w:r>
+      <w:r>
+        <w:rPr>
+          <w:rFonts w:ascii="Times New Roman" w:hAnsi="Times New Roman" w:cs="Times New Roman"/>
+          <w:szCs w:val="26"/>
+        </w:rPr>
+        <w:t>ỗi</w:t>
+      </w:r>
+      <w:r>
+        <w:rPr>
+          <w:rFonts w:ascii="Times New Roman" w:hAnsi="Times New Roman" w:cs="Times New Roman"/>
+          <w:szCs w:val="26"/>
+        </w:rPr>
+        <w:t xml:space="preserve"> </w:t>
+      </w:r>
+      <w:r>
+        <w:rPr>
+          <w:rFonts w:ascii="Times New Roman" w:hAnsi="Times New Roman" w:cs="Times New Roman"/>
+          <w:szCs w:val="26"/>
+        </w:rPr>
+        <w:t>đó</w:t>
+      </w:r>
+      <w:r>
+        <w:rPr>
+          <w:rFonts w:ascii="Times New Roman" w:hAnsi="Times New Roman" w:cs="Times New Roman"/>
+          <w:szCs w:val="26"/>
+        </w:rPr>
+        <w:t xml:space="preserve"> tr</w:t>
+      </w:r>
+      <w:r>
+        <w:rPr>
+          <w:rFonts w:ascii="Times New Roman" w:hAnsi="Times New Roman" w:cs="Times New Roman"/>
+          <w:szCs w:val="26"/>
+        </w:rPr>
+        <w:t>ê</w:t>
+      </w:r>
+      <w:r>
+        <w:rPr>
+          <w:rFonts w:ascii="Times New Roman" w:hAnsi="Times New Roman" w:cs="Times New Roman"/>
+          <w:szCs w:val="26"/>
+        </w:rPr>
+        <w:t>n m</w:t>
+      </w:r>
+      <w:r>
+        <w:rPr>
+          <w:rFonts w:ascii="Times New Roman" w:hAnsi="Times New Roman" w:cs="Times New Roman"/>
+          <w:szCs w:val="26"/>
+        </w:rPr>
+        <w:t>à</w:t>
+      </w:r>
+      <w:r>
+        <w:rPr>
+          <w:rFonts w:ascii="Times New Roman" w:hAnsi="Times New Roman" w:cs="Times New Roman"/>
+          <w:szCs w:val="26"/>
+        </w:rPr>
+        <w:t>n h</w:t>
+      </w:r>
+      <w:r>
+        <w:rPr>
+          <w:rFonts w:ascii="Times New Roman" w:hAnsi="Times New Roman" w:cs="Times New Roman"/>
+          <w:szCs w:val="26"/>
+        </w:rPr>
+        <w:t>ì</w:t>
+      </w:r>
+      <w:r>
+        <w:rPr>
+          <w:rFonts w:ascii="Times New Roman" w:hAnsi="Times New Roman" w:cs="Times New Roman"/>
+          <w:szCs w:val="26"/>
+        </w:rPr>
+        <w:t>nh c</w:t>
+      </w:r>
+      <w:r>
+        <w:rPr>
+          <w:rFonts w:ascii="Times New Roman" w:hAnsi="Times New Roman" w:cs="Times New Roman"/>
+          <w:szCs w:val="26"/>
+        </w:rPr>
+        <w:t>ons</w:t>
+      </w:r>
+      <w:r>
+        <w:rPr>
+          <w:rFonts w:ascii="Times New Roman" w:hAnsi="Times New Roman" w:cs="Times New Roman"/>
+          <w:szCs w:val="26"/>
+        </w:rPr>
+        <w:t>ole.</w:t>
+      </w:r>
+    </w:p>
+    <w:p>
+      <w:pPr>
+        <w:pStyle w:val="oancuaDanhsach"/>
+        <w:spacing w:line="240" w:lineRule="auto"/>
+        <w:ind w:left="630"/>
+        <w:jc w:val="left"/>
+        <w:rPr>
+          <w:rFonts w:ascii="Times New Roman" w:hAnsi="Times New Roman" w:cs="Times New Roman"/>
+          <w:b/>
+          <w:szCs w:val="26"/>
+        </w:rPr>
+      </w:pPr>
+      <w:r>
+        <w:rPr>
+          <w:rFonts w:ascii="Times New Roman" w:hAnsi="Times New Roman" w:cs="Times New Roman"/>
+          <w:b/>
+          <w:szCs w:val="26"/>
+        </w:rPr>
+        <w:t>C</w:t>
+      </w:r>
+      <w:r>
+        <w:rPr>
+          <w:rFonts w:ascii="Times New Roman" w:hAnsi="Times New Roman" w:cs="Times New Roman"/>
+          <w:b/>
+          <w:szCs w:val="26"/>
+        </w:rPr>
+        <w:t>á</w:t>
+      </w:r>
+      <w:r>
+        <w:rPr>
+          <w:rFonts w:ascii="Times New Roman" w:hAnsi="Times New Roman" w:cs="Times New Roman"/>
+          <w:b/>
+          <w:szCs w:val="26"/>
+        </w:rPr>
+        <w:t>ch th</w:t>
+      </w:r>
+      <w:r>
+        <w:rPr>
+          <w:rFonts w:ascii="Times New Roman" w:hAnsi="Times New Roman" w:cs="Times New Roman"/>
+          <w:b/>
+          <w:szCs w:val="26"/>
+        </w:rPr>
+        <w:t>ứ</w:t>
+      </w:r>
+      <w:r>
+        <w:rPr>
+          <w:rFonts w:ascii="Times New Roman" w:hAnsi="Times New Roman" w:cs="Times New Roman"/>
+          <w:b/>
+          <w:szCs w:val="26"/>
+        </w:rPr>
+        <w:t>c c</w:t>
+      </w:r>
+      <w:r>
+        <w:rPr>
+          <w:rFonts w:ascii="Times New Roman" w:hAnsi="Times New Roman" w:cs="Times New Roman"/>
+          <w:b/>
+          <w:szCs w:val="26"/>
+        </w:rPr>
+        <w:t>à</w:t>
+      </w:r>
+      <w:r>
+        <w:rPr>
+          <w:rFonts w:ascii="Times New Roman" w:hAnsi="Times New Roman" w:cs="Times New Roman"/>
+          <w:b/>
+          <w:szCs w:val="26"/>
+        </w:rPr>
+        <w:t xml:space="preserve">i </w:t>
+      </w:r>
+      <w:r>
+        <w:rPr>
+          <w:rFonts w:ascii="Times New Roman" w:hAnsi="Times New Roman" w:cs="Times New Roman"/>
+          <w:b/>
+          <w:szCs w:val="26"/>
+        </w:rPr>
+        <w:t>đặ</w:t>
+      </w:r>
+      <w:r>
+        <w:rPr>
+          <w:rFonts w:ascii="Times New Roman" w:hAnsi="Times New Roman" w:cs="Times New Roman"/>
+          <w:b/>
+          <w:szCs w:val="26"/>
+        </w:rPr>
+        <w:t>t:</w:t>
+      </w:r>
+    </w:p>
+    <w:p>
+      <w:pPr>
+        <w:pStyle w:val="oancuaDanhsach"/>
+        <w:numPr>
+          <w:ilvl w:val="0"/>
+          <w:numId w:val="22"/>
+        </w:numPr>
+        <w:spacing w:line="240" w:lineRule="auto"/>
+        <w:ind w:left="1440"/>
+        <w:jc w:val="left"/>
+        <w:rPr>
+          <w:rFonts w:ascii="Times New Roman" w:hAnsi="Times New Roman" w:cs="Times New Roman"/>
+          <w:szCs w:val="26"/>
+        </w:rPr>
+      </w:pPr>
+      <w:r>
+        <w:rPr>
+          <w:rFonts w:ascii="Times New Roman" w:hAnsi="Times New Roman" w:cs="Times New Roman"/>
+          <w:szCs w:val="26"/>
+        </w:rPr>
+        <w:t>G</w:t>
+      </w:r>
+      <w:r>
+        <w:rPr>
+          <w:rFonts w:ascii="Times New Roman" w:hAnsi="Times New Roman" w:cs="Times New Roman"/>
+          <w:szCs w:val="26"/>
+        </w:rPr>
+        <w:t>ọi</w:t>
+      </w:r>
+      <w:r>
+        <w:rPr>
+          <w:rFonts w:ascii="Times New Roman" w:hAnsi="Times New Roman" w:cs="Times New Roman"/>
+          <w:szCs w:val="26"/>
+        </w:rPr>
+        <w:t xml:space="preserve"> h</w:t>
+      </w:r>
+      <w:r>
+        <w:rPr>
+          <w:rFonts w:ascii="Times New Roman" w:hAnsi="Times New Roman" w:cs="Times New Roman"/>
+          <w:szCs w:val="26"/>
+        </w:rPr>
+        <w:t>à</w:t>
+      </w:r>
+      <w:r>
+        <w:rPr>
+          <w:rFonts w:ascii="Times New Roman" w:hAnsi="Times New Roman" w:cs="Times New Roman"/>
+          <w:szCs w:val="26"/>
+        </w:rPr>
+        <w:t>m Op</w:t>
+      </w:r>
+      <w:r>
+        <w:rPr>
+          <w:rFonts w:ascii="Times New Roman" w:hAnsi="Times New Roman" w:cs="Times New Roman"/>
+          <w:szCs w:val="26"/>
+        </w:rPr>
+        <w:t>e</w:t>
+      </w:r>
+      <w:r>
+        <w:rPr>
+          <w:rFonts w:ascii="Times New Roman" w:hAnsi="Times New Roman" w:cs="Times New Roman"/>
+          <w:szCs w:val="26"/>
+        </w:rPr>
+        <w:t>n(…) truy</w:t>
+      </w:r>
+      <w:r>
+        <w:rPr>
+          <w:rFonts w:ascii="Times New Roman" w:hAnsi="Times New Roman" w:cs="Times New Roman"/>
+          <w:szCs w:val="26"/>
+        </w:rPr>
+        <w:t>ề</w:t>
+      </w:r>
+      <w:r>
+        <w:rPr>
+          <w:rFonts w:ascii="Times New Roman" w:hAnsi="Times New Roman" w:cs="Times New Roman"/>
+          <w:szCs w:val="26"/>
+        </w:rPr>
+        <w:t>n v</w:t>
+      </w:r>
+      <w:r>
+        <w:rPr>
+          <w:rFonts w:ascii="Times New Roman" w:hAnsi="Times New Roman" w:cs="Times New Roman"/>
+          <w:szCs w:val="26"/>
+        </w:rPr>
+        <w:t>ào</w:t>
+      </w:r>
+      <w:r>
+        <w:rPr>
+          <w:rFonts w:ascii="Times New Roman" w:hAnsi="Times New Roman" w:cs="Times New Roman"/>
+          <w:szCs w:val="26"/>
+        </w:rPr>
+        <w:t xml:space="preserve"> tham s</w:t>
+      </w:r>
+      <w:r>
+        <w:rPr>
+          <w:rFonts w:ascii="Times New Roman" w:hAnsi="Times New Roman" w:cs="Times New Roman"/>
+          <w:szCs w:val="26"/>
+        </w:rPr>
+        <w:t>ố</w:t>
+      </w:r>
+      <w:r>
+        <w:rPr>
+          <w:rFonts w:ascii="Times New Roman" w:hAnsi="Times New Roman" w:cs="Times New Roman"/>
+          <w:szCs w:val="26"/>
+        </w:rPr>
+        <w:t xml:space="preserve"> type = 2 </w:t>
+      </w:r>
+      <w:r>
+        <w:rPr>
+          <w:rFonts w:ascii="Times New Roman" w:hAnsi="Times New Roman" w:cs="Times New Roman"/>
+          <w:szCs w:val="26"/>
+        </w:rPr>
+        <w:t>để</w:t>
+      </w:r>
+      <w:r>
+        <w:rPr>
+          <w:rFonts w:ascii="Times New Roman" w:hAnsi="Times New Roman" w:cs="Times New Roman"/>
+          <w:szCs w:val="26"/>
+        </w:rPr>
+        <w:t xml:space="preserve"> m</w:t>
+      </w:r>
+      <w:r>
+        <w:rPr>
+          <w:rFonts w:ascii="Times New Roman" w:hAnsi="Times New Roman" w:cs="Times New Roman"/>
+          <w:szCs w:val="26"/>
+        </w:rPr>
+        <w:t>ở</w:t>
+      </w:r>
+      <w:r>
+        <w:rPr>
+          <w:rFonts w:ascii="Times New Roman" w:hAnsi="Times New Roman" w:cs="Times New Roman"/>
+          <w:szCs w:val="26"/>
+        </w:rPr>
+        <w:t xml:space="preserve"> file d</w:t>
+      </w:r>
+      <w:r>
+        <w:rPr>
+          <w:rFonts w:ascii="Times New Roman" w:hAnsi="Times New Roman" w:cs="Times New Roman"/>
+          <w:szCs w:val="26"/>
+        </w:rPr>
+        <w:t>ạ</w:t>
+      </w:r>
+      <w:r>
+        <w:rPr>
+          <w:rFonts w:ascii="Times New Roman" w:hAnsi="Times New Roman" w:cs="Times New Roman"/>
+          <w:szCs w:val="26"/>
+        </w:rPr>
+        <w:t>ng c</w:t>
+      </w:r>
+      <w:r>
+        <w:rPr>
+          <w:rFonts w:ascii="Times New Roman" w:hAnsi="Times New Roman" w:cs="Times New Roman"/>
+          <w:szCs w:val="26"/>
+        </w:rPr>
+        <w:t>ons</w:t>
+      </w:r>
+      <w:r>
+        <w:rPr>
+          <w:rFonts w:ascii="Times New Roman" w:hAnsi="Times New Roman" w:cs="Times New Roman"/>
+          <w:szCs w:val="26"/>
+        </w:rPr>
+        <w:t>ole st</w:t>
+      </w:r>
+      <w:r>
+        <w:rPr>
+          <w:rFonts w:ascii="Times New Roman" w:hAnsi="Times New Roman" w:cs="Times New Roman"/>
+          <w:szCs w:val="26"/>
+        </w:rPr>
+        <w:t>d</w:t>
+      </w:r>
+      <w:r>
+        <w:rPr>
+          <w:rFonts w:ascii="Times New Roman" w:hAnsi="Times New Roman" w:cs="Times New Roman"/>
+          <w:szCs w:val="26"/>
+        </w:rPr>
+        <w:t>in</w:t>
+      </w:r>
+    </w:p>
+    <w:p>
+      <w:pPr>
+        <w:pStyle w:val="oancuaDanhsach"/>
+        <w:numPr>
+          <w:ilvl w:val="0"/>
+          <w:numId w:val="22"/>
+        </w:numPr>
+        <w:spacing w:line="240" w:lineRule="auto"/>
+        <w:ind w:left="1440"/>
+        <w:jc w:val="left"/>
+        <w:rPr>
+          <w:rFonts w:ascii="Times New Roman" w:hAnsi="Times New Roman" w:cs="Times New Roman"/>
+          <w:szCs w:val="26"/>
+        </w:rPr>
+      </w:pPr>
+      <w:r>
+        <w:rPr>
+          <w:rFonts w:ascii="Times New Roman" w:hAnsi="Times New Roman" w:cs="Times New Roman"/>
+          <w:szCs w:val="26"/>
+        </w:rPr>
+        <w:t>Sau khi m</w:t>
+      </w:r>
+      <w:r>
+        <w:rPr>
+          <w:rFonts w:ascii="Times New Roman" w:hAnsi="Times New Roman" w:cs="Times New Roman"/>
+          <w:szCs w:val="26"/>
+        </w:rPr>
+        <w:t>ở</w:t>
+      </w:r>
+      <w:r>
+        <w:rPr>
+          <w:rFonts w:ascii="Times New Roman" w:hAnsi="Times New Roman" w:cs="Times New Roman"/>
+          <w:szCs w:val="26"/>
+        </w:rPr>
+        <w:t xml:space="preserve"> file th</w:t>
+      </w:r>
+      <w:r>
+        <w:rPr>
+          <w:rFonts w:ascii="Times New Roman" w:hAnsi="Times New Roman" w:cs="Times New Roman"/>
+          <w:szCs w:val="26"/>
+        </w:rPr>
+        <w:t>ành</w:t>
+      </w:r>
+      <w:r>
+        <w:rPr>
+          <w:rFonts w:ascii="Times New Roman" w:hAnsi="Times New Roman" w:cs="Times New Roman"/>
+          <w:szCs w:val="26"/>
+        </w:rPr>
+        <w:t xml:space="preserve"> c</w:t>
+      </w:r>
+      <w:r>
+        <w:rPr>
+          <w:rFonts w:ascii="Times New Roman" w:hAnsi="Times New Roman" w:cs="Times New Roman"/>
+          <w:szCs w:val="26"/>
+        </w:rPr>
+        <w:t>ô</w:t>
+      </w:r>
+      <w:r>
+        <w:rPr>
+          <w:rFonts w:ascii="Times New Roman" w:hAnsi="Times New Roman" w:cs="Times New Roman"/>
+          <w:szCs w:val="26"/>
+        </w:rPr>
+        <w:t>ng th</w:t>
+      </w:r>
+      <w:r>
+        <w:rPr>
+          <w:rFonts w:ascii="Times New Roman" w:hAnsi="Times New Roman" w:cs="Times New Roman"/>
+          <w:szCs w:val="26"/>
+        </w:rPr>
+        <w:t>ì</w:t>
+      </w:r>
+      <w:r>
+        <w:rPr>
+          <w:rFonts w:ascii="Times New Roman" w:hAnsi="Times New Roman" w:cs="Times New Roman"/>
+          <w:szCs w:val="26"/>
+        </w:rPr>
+        <w:t xml:space="preserve"> g</w:t>
+      </w:r>
+      <w:r>
+        <w:rPr>
+          <w:rFonts w:ascii="Times New Roman" w:hAnsi="Times New Roman" w:cs="Times New Roman"/>
+          <w:szCs w:val="26"/>
+        </w:rPr>
+        <w:t>ọi</w:t>
+      </w:r>
+      <w:r>
+        <w:rPr>
+          <w:rFonts w:ascii="Times New Roman" w:hAnsi="Times New Roman" w:cs="Times New Roman"/>
+          <w:szCs w:val="26"/>
+        </w:rPr>
+        <w:t xml:space="preserve"> h</w:t>
+      </w:r>
+      <w:r>
+        <w:rPr>
+          <w:rFonts w:ascii="Times New Roman" w:hAnsi="Times New Roman" w:cs="Times New Roman"/>
+          <w:szCs w:val="26"/>
+        </w:rPr>
+        <w:t>à</w:t>
+      </w:r>
+      <w:r>
+        <w:rPr>
+          <w:rFonts w:ascii="Times New Roman" w:hAnsi="Times New Roman" w:cs="Times New Roman"/>
+          <w:szCs w:val="26"/>
+        </w:rPr>
+        <w:t>m Re</w:t>
+      </w:r>
+      <w:r>
+        <w:rPr>
+          <w:rFonts w:ascii="Times New Roman" w:hAnsi="Times New Roman" w:cs="Times New Roman"/>
+          <w:szCs w:val="26"/>
+        </w:rPr>
+        <w:t>ad</w:t>
+      </w:r>
+      <w:r>
+        <w:rPr>
+          <w:rFonts w:ascii="Times New Roman" w:hAnsi="Times New Roman" w:cs="Times New Roman"/>
+          <w:szCs w:val="26"/>
+        </w:rPr>
+        <w:t xml:space="preserve"> </w:t>
+      </w:r>
+      <w:r>
+        <w:rPr>
+          <w:rFonts w:ascii="Times New Roman" w:hAnsi="Times New Roman" w:cs="Times New Roman"/>
+          <w:szCs w:val="26"/>
+        </w:rPr>
+        <w:t>để</w:t>
+      </w:r>
+      <w:r>
+        <w:rPr>
+          <w:rFonts w:ascii="Times New Roman" w:hAnsi="Times New Roman" w:cs="Times New Roman"/>
+          <w:szCs w:val="26"/>
+        </w:rPr>
+        <w:t xml:space="preserve"> </w:t>
+      </w:r>
+      <w:r>
+        <w:rPr>
+          <w:rFonts w:ascii="Times New Roman" w:hAnsi="Times New Roman" w:cs="Times New Roman"/>
+          <w:szCs w:val="26"/>
+        </w:rPr>
+        <w:t>đọ</w:t>
+      </w:r>
+      <w:r>
+        <w:rPr>
+          <w:rFonts w:ascii="Times New Roman" w:hAnsi="Times New Roman" w:cs="Times New Roman"/>
+          <w:szCs w:val="26"/>
+        </w:rPr>
+        <w:t>c d</w:t>
+      </w:r>
+      <w:r>
+        <w:rPr>
+          <w:rFonts w:ascii="Times New Roman" w:hAnsi="Times New Roman" w:cs="Times New Roman"/>
+          <w:szCs w:val="26"/>
+        </w:rPr>
+        <w:t>ữ</w:t>
+      </w:r>
+      <w:r>
+        <w:rPr>
+          <w:rFonts w:ascii="Times New Roman" w:hAnsi="Times New Roman" w:cs="Times New Roman"/>
+          <w:szCs w:val="26"/>
+        </w:rPr>
+        <w:t xml:space="preserve"> li</w:t>
+      </w:r>
+      <w:r>
+        <w:rPr>
+          <w:rFonts w:ascii="Times New Roman" w:hAnsi="Times New Roman" w:cs="Times New Roman"/>
+          <w:szCs w:val="26"/>
+        </w:rPr>
+        <w:t>ệ</w:t>
+      </w:r>
+      <w:r>
+        <w:rPr>
+          <w:rFonts w:ascii="Times New Roman" w:hAnsi="Times New Roman" w:cs="Times New Roman"/>
+          <w:szCs w:val="26"/>
+        </w:rPr>
+        <w:t>u ng</w:t>
+      </w:r>
+      <w:r>
+        <w:rPr>
+          <w:rFonts w:ascii="Times New Roman" w:hAnsi="Times New Roman" w:cs="Times New Roman"/>
+          <w:szCs w:val="26"/>
+        </w:rPr>
+        <w:t>ười</w:t>
+      </w:r>
+      <w:r>
+        <w:rPr>
+          <w:rFonts w:ascii="Times New Roman" w:hAnsi="Times New Roman" w:cs="Times New Roman"/>
+          <w:szCs w:val="26"/>
+        </w:rPr>
+        <w:t xml:space="preserve"> d</w:t>
+      </w:r>
+      <w:r>
+        <w:rPr>
+          <w:rFonts w:ascii="Times New Roman" w:hAnsi="Times New Roman" w:cs="Times New Roman"/>
+          <w:szCs w:val="26"/>
+        </w:rPr>
+        <w:t>ù</w:t>
+      </w:r>
+      <w:r>
+        <w:rPr>
+          <w:rFonts w:ascii="Times New Roman" w:hAnsi="Times New Roman" w:cs="Times New Roman"/>
+          <w:szCs w:val="26"/>
+        </w:rPr>
+        <w:t>ng nh</w:t>
+      </w:r>
+      <w:r>
+        <w:rPr>
+          <w:rFonts w:ascii="Times New Roman" w:hAnsi="Times New Roman" w:cs="Times New Roman"/>
+          <w:szCs w:val="26"/>
+        </w:rPr>
+        <w:t>ậ</w:t>
+      </w:r>
+      <w:r>
+        <w:rPr>
+          <w:rFonts w:ascii="Times New Roman" w:hAnsi="Times New Roman" w:cs="Times New Roman"/>
+          <w:szCs w:val="26"/>
+        </w:rPr>
+        <w:t>p v</w:t>
+      </w:r>
+      <w:r>
+        <w:rPr>
+          <w:rFonts w:ascii="Times New Roman" w:hAnsi="Times New Roman" w:cs="Times New Roman"/>
+          <w:szCs w:val="26"/>
+        </w:rPr>
+        <w:t>ào</w:t>
+      </w:r>
+      <w:r>
+        <w:rPr>
+          <w:rFonts w:ascii="Times New Roman" w:hAnsi="Times New Roman" w:cs="Times New Roman"/>
+          <w:szCs w:val="26"/>
+        </w:rPr>
+        <w:t xml:space="preserve"> t</w:t>
+      </w:r>
+      <w:r>
+        <w:rPr>
+          <w:rFonts w:ascii="Times New Roman" w:hAnsi="Times New Roman" w:cs="Times New Roman"/>
+          <w:szCs w:val="26"/>
+        </w:rPr>
+        <w:t>ừ</w:t>
+      </w:r>
+      <w:r>
+        <w:rPr>
+          <w:rFonts w:ascii="Times New Roman" w:hAnsi="Times New Roman" w:cs="Times New Roman"/>
+          <w:szCs w:val="26"/>
+        </w:rPr>
+        <w:t xml:space="preserve"> c</w:t>
+      </w:r>
+      <w:r>
+        <w:rPr>
+          <w:rFonts w:ascii="Times New Roman" w:hAnsi="Times New Roman" w:cs="Times New Roman"/>
+          <w:szCs w:val="26"/>
+        </w:rPr>
+        <w:t>ons</w:t>
+      </w:r>
+      <w:r>
+        <w:rPr>
+          <w:rFonts w:ascii="Times New Roman" w:hAnsi="Times New Roman" w:cs="Times New Roman"/>
+          <w:szCs w:val="26"/>
+        </w:rPr>
+        <w:t>ole, g</w:t>
+      </w:r>
+      <w:r>
+        <w:rPr>
+          <w:rFonts w:ascii="Times New Roman" w:hAnsi="Times New Roman" w:cs="Times New Roman"/>
+          <w:szCs w:val="26"/>
+        </w:rPr>
+        <w:t>á</w:t>
+      </w:r>
+      <w:r>
+        <w:rPr>
+          <w:rFonts w:ascii="Times New Roman" w:hAnsi="Times New Roman" w:cs="Times New Roman"/>
+          <w:szCs w:val="26"/>
+        </w:rPr>
+        <w:t>n v</w:t>
+      </w:r>
+      <w:r>
+        <w:rPr>
+          <w:rFonts w:ascii="Times New Roman" w:hAnsi="Times New Roman" w:cs="Times New Roman"/>
+          <w:szCs w:val="26"/>
+        </w:rPr>
+        <w:t>à</w:t>
+      </w:r>
+      <w:r>
+        <w:rPr>
+          <w:rFonts w:ascii="Times New Roman" w:hAnsi="Times New Roman" w:cs="Times New Roman"/>
+          <w:szCs w:val="26"/>
+        </w:rPr>
+        <w:t>o chu</w:t>
+      </w:r>
+      <w:r>
+        <w:rPr>
+          <w:rFonts w:ascii="Times New Roman" w:hAnsi="Times New Roman" w:cs="Times New Roman"/>
+          <w:szCs w:val="26"/>
+        </w:rPr>
+        <w:t>ỗi</w:t>
+      </w:r>
+      <w:r>
+        <w:rPr>
+          <w:rFonts w:ascii="Times New Roman" w:hAnsi="Times New Roman" w:cs="Times New Roman"/>
+          <w:szCs w:val="26"/>
+        </w:rPr>
+        <w:t xml:space="preserve"> b</w:t>
+      </w:r>
+      <w:r>
+        <w:rPr>
+          <w:rFonts w:ascii="Times New Roman" w:hAnsi="Times New Roman" w:cs="Times New Roman"/>
+          <w:szCs w:val="26"/>
+        </w:rPr>
+        <w:t>uf</w:t>
+      </w:r>
+      <w:r>
+        <w:rPr>
+          <w:rFonts w:ascii="Times New Roman" w:hAnsi="Times New Roman" w:cs="Times New Roman"/>
+          <w:szCs w:val="26"/>
+        </w:rPr>
+        <w:t>f</w:t>
+      </w:r>
+      <w:r>
+        <w:rPr>
+          <w:rFonts w:ascii="Times New Roman" w:hAnsi="Times New Roman" w:cs="Times New Roman"/>
+          <w:szCs w:val="26"/>
+        </w:rPr>
+        <w:t>er</w:t>
+      </w:r>
+      <w:r>
+        <w:rPr>
+          <w:rFonts w:ascii="Times New Roman" w:hAnsi="Times New Roman" w:cs="Times New Roman"/>
+          <w:szCs w:val="26"/>
+        </w:rPr>
+        <w:t>.</w:t>
+      </w:r>
+    </w:p>
+    <w:p>
+      <w:pPr>
+        <w:pStyle w:val="oancuaDanhsach"/>
+        <w:numPr>
+          <w:ilvl w:val="0"/>
+          <w:numId w:val="22"/>
+        </w:numPr>
+        <w:spacing w:line="240" w:lineRule="auto"/>
+        <w:ind w:left="1440"/>
+        <w:jc w:val="left"/>
+        <w:rPr>
+          <w:rFonts w:ascii="Times New Roman" w:hAnsi="Times New Roman" w:cs="Times New Roman"/>
+          <w:szCs w:val="26"/>
+        </w:rPr>
+      </w:pPr>
+      <w:r>
+        <w:rPr>
+          <w:rFonts w:ascii="Times New Roman" w:hAnsi="Times New Roman" w:cs="Times New Roman"/>
+          <w:szCs w:val="26"/>
+        </w:rPr>
+        <w:t>Ti</w:t>
+      </w:r>
+      <w:r>
+        <w:rPr>
+          <w:rFonts w:ascii="Times New Roman" w:hAnsi="Times New Roman" w:cs="Times New Roman"/>
+          <w:szCs w:val="26"/>
+        </w:rPr>
+        <w:t>ế</w:t>
+      </w:r>
+      <w:r>
+        <w:rPr>
+          <w:rFonts w:ascii="Times New Roman" w:hAnsi="Times New Roman" w:cs="Times New Roman"/>
+          <w:szCs w:val="26"/>
+        </w:rPr>
+        <w:t>n h</w:t>
+      </w:r>
+      <w:r>
+        <w:rPr>
+          <w:rFonts w:ascii="Times New Roman" w:hAnsi="Times New Roman" w:cs="Times New Roman"/>
+          <w:szCs w:val="26"/>
+        </w:rPr>
+        <w:t>à</w:t>
+      </w:r>
+      <w:r>
+        <w:rPr>
+          <w:rFonts w:ascii="Times New Roman" w:hAnsi="Times New Roman" w:cs="Times New Roman"/>
+          <w:szCs w:val="26"/>
+        </w:rPr>
+        <w:t>nh d</w:t>
+      </w:r>
+      <w:r>
+        <w:rPr>
+          <w:rFonts w:ascii="Times New Roman" w:hAnsi="Times New Roman" w:cs="Times New Roman"/>
+          <w:szCs w:val="26"/>
+        </w:rPr>
+        <w:t>ù</w:t>
+      </w:r>
+      <w:r>
+        <w:rPr>
+          <w:rFonts w:ascii="Times New Roman" w:hAnsi="Times New Roman" w:cs="Times New Roman"/>
+          <w:szCs w:val="26"/>
+        </w:rPr>
+        <w:t>ng h</w:t>
+      </w:r>
+      <w:r>
+        <w:rPr>
+          <w:rFonts w:ascii="Times New Roman" w:hAnsi="Times New Roman" w:cs="Times New Roman"/>
+          <w:szCs w:val="26"/>
+        </w:rPr>
+        <w:t>à</w:t>
+      </w:r>
+      <w:r>
+        <w:rPr>
+          <w:rFonts w:ascii="Times New Roman" w:hAnsi="Times New Roman" w:cs="Times New Roman"/>
+          <w:szCs w:val="26"/>
+        </w:rPr>
+        <w:t>m Op</w:t>
+      </w:r>
+      <w:r>
+        <w:rPr>
+          <w:rFonts w:ascii="Times New Roman" w:hAnsi="Times New Roman" w:cs="Times New Roman"/>
+          <w:szCs w:val="26"/>
+        </w:rPr>
+        <w:t>e</w:t>
+      </w:r>
+      <w:r>
+        <w:rPr>
+          <w:rFonts w:ascii="Times New Roman" w:hAnsi="Times New Roman" w:cs="Times New Roman"/>
+          <w:szCs w:val="26"/>
+        </w:rPr>
+        <w:t>n(…) tru</w:t>
+      </w:r>
+      <w:r>
+        <w:rPr>
+          <w:rFonts w:ascii="Times New Roman" w:hAnsi="Times New Roman" w:cs="Times New Roman"/>
+          <w:szCs w:val="26"/>
+        </w:rPr>
+        <w:t>yề</w:t>
+      </w:r>
+      <w:r>
+        <w:rPr>
+          <w:rFonts w:ascii="Times New Roman" w:hAnsi="Times New Roman" w:cs="Times New Roman"/>
+          <w:szCs w:val="26"/>
+        </w:rPr>
+        <w:t>n v</w:t>
+      </w:r>
+      <w:r>
+        <w:rPr>
+          <w:rFonts w:ascii="Times New Roman" w:hAnsi="Times New Roman" w:cs="Times New Roman"/>
+          <w:szCs w:val="26"/>
+        </w:rPr>
+        <w:t>ào</w:t>
+      </w:r>
+      <w:r>
+        <w:rPr>
+          <w:rFonts w:ascii="Times New Roman" w:hAnsi="Times New Roman" w:cs="Times New Roman"/>
+          <w:szCs w:val="26"/>
+        </w:rPr>
+        <w:t xml:space="preserve"> tham s</w:t>
+      </w:r>
+      <w:r>
+        <w:rPr>
+          <w:rFonts w:ascii="Times New Roman" w:hAnsi="Times New Roman" w:cs="Times New Roman"/>
+          <w:szCs w:val="26"/>
+        </w:rPr>
+        <w:t>ố</w:t>
+      </w:r>
+      <w:r>
+        <w:rPr>
+          <w:rFonts w:ascii="Times New Roman" w:hAnsi="Times New Roman" w:cs="Times New Roman"/>
+          <w:szCs w:val="26"/>
+        </w:rPr>
+        <w:t xml:space="preserve"> type = 3 </w:t>
+      </w:r>
+      <w:r>
+        <w:rPr>
+          <w:rFonts w:ascii="Times New Roman" w:hAnsi="Times New Roman" w:cs="Times New Roman"/>
+          <w:szCs w:val="26"/>
+        </w:rPr>
+        <w:t>để</w:t>
+      </w:r>
+      <w:r>
+        <w:rPr>
+          <w:rFonts w:ascii="Times New Roman" w:hAnsi="Times New Roman" w:cs="Times New Roman"/>
+          <w:szCs w:val="26"/>
+        </w:rPr>
+        <w:t xml:space="preserve"> m</w:t>
+      </w:r>
+      <w:r>
+        <w:rPr>
+          <w:rFonts w:ascii="Times New Roman" w:hAnsi="Times New Roman" w:cs="Times New Roman"/>
+          <w:szCs w:val="26"/>
+        </w:rPr>
+        <w:t>ở</w:t>
+      </w:r>
+      <w:r>
+        <w:rPr>
+          <w:rFonts w:ascii="Times New Roman" w:hAnsi="Times New Roman" w:cs="Times New Roman"/>
+          <w:szCs w:val="26"/>
+        </w:rPr>
+        <w:t xml:space="preserve"> file d</w:t>
+      </w:r>
+      <w:r>
+        <w:rPr>
+          <w:rFonts w:ascii="Times New Roman" w:hAnsi="Times New Roman" w:cs="Times New Roman"/>
+          <w:szCs w:val="26"/>
+        </w:rPr>
+        <w:t>ạ</w:t>
+      </w:r>
+      <w:r>
+        <w:rPr>
+          <w:rFonts w:ascii="Times New Roman" w:hAnsi="Times New Roman" w:cs="Times New Roman"/>
+          <w:szCs w:val="26"/>
+        </w:rPr>
+        <w:t>ng c</w:t>
+      </w:r>
+      <w:r>
+        <w:rPr>
+          <w:rFonts w:ascii="Times New Roman" w:hAnsi="Times New Roman" w:cs="Times New Roman"/>
+          <w:szCs w:val="26"/>
+        </w:rPr>
+        <w:t>ons</w:t>
+      </w:r>
+      <w:r>
+        <w:rPr>
+          <w:rFonts w:ascii="Times New Roman" w:hAnsi="Times New Roman" w:cs="Times New Roman"/>
+          <w:szCs w:val="26"/>
+        </w:rPr>
+        <w:t>ole st</w:t>
+      </w:r>
+      <w:r>
+        <w:rPr>
+          <w:rFonts w:ascii="Times New Roman" w:hAnsi="Times New Roman" w:cs="Times New Roman"/>
+          <w:szCs w:val="26"/>
+        </w:rPr>
+        <w:t>d</w:t>
+      </w:r>
+      <w:r>
+        <w:rPr>
+          <w:rFonts w:ascii="Times New Roman" w:hAnsi="Times New Roman" w:cs="Times New Roman"/>
+          <w:szCs w:val="26"/>
+        </w:rPr>
+        <w:t>out</w:t>
+      </w:r>
+    </w:p>
+    <w:p>
+      <w:pPr>
+        <w:pStyle w:val="oancuaDanhsach"/>
+        <w:numPr>
+          <w:ilvl w:val="0"/>
+          <w:numId w:val="22"/>
+        </w:numPr>
+        <w:spacing w:line="240" w:lineRule="auto"/>
+        <w:ind w:left="1440"/>
+        <w:jc w:val="left"/>
+        <w:rPr>
+          <w:rFonts w:ascii="Times New Roman" w:hAnsi="Times New Roman" w:cs="Times New Roman"/>
+          <w:szCs w:val="26"/>
+        </w:rPr>
+      </w:pPr>
+      <w:r>
+        <w:rPr>
+          <w:rFonts w:ascii="Times New Roman" w:hAnsi="Times New Roman" w:cs="Times New Roman"/>
+          <w:szCs w:val="26"/>
+        </w:rPr>
+        <w:t>D</w:t>
+      </w:r>
+      <w:r>
+        <w:rPr>
+          <w:rFonts w:ascii="Times New Roman" w:hAnsi="Times New Roman" w:cs="Times New Roman"/>
+          <w:szCs w:val="26"/>
+        </w:rPr>
+        <w:t>ù</w:t>
+      </w:r>
+      <w:r>
+        <w:rPr>
+          <w:rFonts w:ascii="Times New Roman" w:hAnsi="Times New Roman" w:cs="Times New Roman"/>
+          <w:szCs w:val="26"/>
+        </w:rPr>
+        <w:t>ng h</w:t>
+      </w:r>
+      <w:r>
+        <w:rPr>
+          <w:rFonts w:ascii="Times New Roman" w:hAnsi="Times New Roman" w:cs="Times New Roman"/>
+          <w:szCs w:val="26"/>
+        </w:rPr>
+        <w:t>à</w:t>
+      </w:r>
+      <w:r>
+        <w:rPr>
+          <w:rFonts w:ascii="Times New Roman" w:hAnsi="Times New Roman" w:cs="Times New Roman"/>
+          <w:szCs w:val="26"/>
+        </w:rPr>
+        <w:t xml:space="preserve">m </w:t>
+      </w:r>
+      <w:r>
+        <w:rPr>
+          <w:rFonts w:ascii="Times New Roman" w:hAnsi="Times New Roman" w:cs="Times New Roman"/>
+          <w:szCs w:val="26"/>
+        </w:rPr>
+        <w:t>Wr</w:t>
+      </w:r>
+      <w:r>
+        <w:rPr>
+          <w:rFonts w:ascii="Times New Roman" w:hAnsi="Times New Roman" w:cs="Times New Roman"/>
+          <w:szCs w:val="26"/>
+        </w:rPr>
+        <w:t>it</w:t>
+      </w:r>
+      <w:r>
+        <w:rPr>
+          <w:rFonts w:ascii="Times New Roman" w:hAnsi="Times New Roman" w:cs="Times New Roman"/>
+          <w:szCs w:val="26"/>
+        </w:rPr>
+        <w:t>e</w:t>
+      </w:r>
+      <w:r>
+        <w:rPr>
+          <w:rFonts w:ascii="Times New Roman" w:hAnsi="Times New Roman" w:cs="Times New Roman"/>
+          <w:szCs w:val="26"/>
+        </w:rPr>
+        <w:t xml:space="preserve"> ghi chu</w:t>
+      </w:r>
+      <w:r>
+        <w:rPr>
+          <w:rFonts w:ascii="Times New Roman" w:hAnsi="Times New Roman" w:cs="Times New Roman"/>
+          <w:szCs w:val="26"/>
+        </w:rPr>
+        <w:t>ỗi</w:t>
+      </w:r>
+      <w:r>
+        <w:rPr>
+          <w:rFonts w:ascii="Times New Roman" w:hAnsi="Times New Roman" w:cs="Times New Roman"/>
+          <w:szCs w:val="26"/>
+        </w:rPr>
+        <w:t xml:space="preserve"> b</w:t>
+      </w:r>
+      <w:r>
+        <w:rPr>
+          <w:rFonts w:ascii="Times New Roman" w:hAnsi="Times New Roman" w:cs="Times New Roman"/>
+          <w:szCs w:val="26"/>
+        </w:rPr>
+        <w:t>uf</w:t>
+      </w:r>
+      <w:r>
+        <w:rPr>
+          <w:rFonts w:ascii="Times New Roman" w:hAnsi="Times New Roman" w:cs="Times New Roman"/>
+          <w:szCs w:val="26"/>
+        </w:rPr>
+        <w:t>f</w:t>
+      </w:r>
+      <w:r>
+        <w:rPr>
+          <w:rFonts w:ascii="Times New Roman" w:hAnsi="Times New Roman" w:cs="Times New Roman"/>
+          <w:szCs w:val="26"/>
+        </w:rPr>
+        <w:t>er</w:t>
+      </w:r>
+      <w:r>
+        <w:rPr>
+          <w:rFonts w:ascii="Times New Roman" w:hAnsi="Times New Roman" w:cs="Times New Roman"/>
+          <w:szCs w:val="26"/>
+        </w:rPr>
+        <w:t xml:space="preserve"> v</w:t>
+      </w:r>
+      <w:r>
+        <w:rPr>
+          <w:rFonts w:ascii="Times New Roman" w:hAnsi="Times New Roman" w:cs="Times New Roman"/>
+          <w:szCs w:val="26"/>
+        </w:rPr>
+        <w:t>ừa</w:t>
+      </w:r>
+      <w:r>
+        <w:rPr>
+          <w:rFonts w:ascii="Times New Roman" w:hAnsi="Times New Roman" w:cs="Times New Roman"/>
+          <w:szCs w:val="26"/>
+        </w:rPr>
+        <w:t xml:space="preserve"> </w:t>
+      </w:r>
+      <w:r>
+        <w:rPr>
+          <w:rFonts w:ascii="Times New Roman" w:hAnsi="Times New Roman" w:cs="Times New Roman"/>
+          <w:szCs w:val="26"/>
+        </w:rPr>
+        <w:t>đọ</w:t>
+      </w:r>
+      <w:r>
+        <w:rPr>
+          <w:rFonts w:ascii="Times New Roman" w:hAnsi="Times New Roman" w:cs="Times New Roman"/>
+          <w:szCs w:val="26"/>
+        </w:rPr>
+        <w:t xml:space="preserve">c </w:t>
+      </w:r>
+      <w:r>
+        <w:rPr>
+          <w:rFonts w:ascii="Times New Roman" w:hAnsi="Times New Roman" w:cs="Times New Roman"/>
+          <w:szCs w:val="26"/>
+        </w:rPr>
+        <w:t>đ</w:t>
+      </w:r>
+      <w:r>
+        <w:rPr>
+          <w:rFonts w:ascii="Times New Roman" w:hAnsi="Times New Roman" w:cs="Times New Roman"/>
+          <w:szCs w:val="26"/>
+        </w:rPr>
+        <w:t>u</w:t>
+      </w:r>
+      <w:r>
+        <w:rPr>
+          <w:rFonts w:ascii="Times New Roman" w:hAnsi="Times New Roman" w:cs="Times New Roman"/>
+          <w:szCs w:val="26"/>
+        </w:rPr>
+        <w:t>ợ</w:t>
+      </w:r>
+      <w:r>
+        <w:rPr>
+          <w:rFonts w:ascii="Times New Roman" w:hAnsi="Times New Roman" w:cs="Times New Roman"/>
+          <w:szCs w:val="26"/>
+        </w:rPr>
+        <w:t>c v</w:t>
+      </w:r>
+      <w:r>
+        <w:rPr>
+          <w:rFonts w:ascii="Times New Roman" w:hAnsi="Times New Roman" w:cs="Times New Roman"/>
+          <w:szCs w:val="26"/>
+        </w:rPr>
+        <w:t>à</w:t>
+      </w:r>
+      <w:r>
+        <w:rPr>
+          <w:rFonts w:ascii="Times New Roman" w:hAnsi="Times New Roman" w:cs="Times New Roman"/>
+          <w:szCs w:val="26"/>
+        </w:rPr>
+        <w:t>o file st</w:t>
+      </w:r>
+      <w:r>
+        <w:rPr>
+          <w:rFonts w:ascii="Times New Roman" w:hAnsi="Times New Roman" w:cs="Times New Roman"/>
+          <w:szCs w:val="26"/>
+        </w:rPr>
+        <w:t>d</w:t>
+      </w:r>
+      <w:r>
+        <w:rPr>
+          <w:rFonts w:ascii="Times New Roman" w:hAnsi="Times New Roman" w:cs="Times New Roman"/>
+          <w:szCs w:val="26"/>
+        </w:rPr>
+        <w:t>out v</w:t>
+      </w:r>
+      <w:r>
+        <w:rPr>
+          <w:rFonts w:ascii="Times New Roman" w:hAnsi="Times New Roman" w:cs="Times New Roman"/>
+          <w:szCs w:val="26"/>
+        </w:rPr>
+        <w:t>ừa</w:t>
+      </w:r>
+      <w:r>
+        <w:rPr>
+          <w:rFonts w:ascii="Times New Roman" w:hAnsi="Times New Roman" w:cs="Times New Roman"/>
+          <w:szCs w:val="26"/>
+        </w:rPr>
+        <w:t xml:space="preserve"> m</w:t>
+      </w:r>
+      <w:r>
+        <w:rPr>
+          <w:rFonts w:ascii="Times New Roman" w:hAnsi="Times New Roman" w:cs="Times New Roman"/>
+          <w:szCs w:val="26"/>
+        </w:rPr>
+        <w:t>ở</w:t>
+      </w:r>
+    </w:p>
+    <w:p>
+      <w:pPr>
+        <w:pStyle w:val="oancuaDanhsach"/>
+        <w:ind w:left="630"/>
+        <w:jc w:val="left"/>
+        <w:rPr>
+          <w:rFonts w:ascii="Times New Roman" w:hAnsi="Times New Roman" w:cs="Times New Roman"/>
+          <w:b/>
+          <w:szCs w:val="26"/>
+        </w:rPr>
+      </w:pPr>
+      <w:r>
+        <w:rPr>
+          <w:rFonts w:ascii="Times New Roman" w:hAnsi="Times New Roman" w:cs="Times New Roman"/>
+          <w:b/>
+          <w:szCs w:val="26"/>
+        </w:rPr>
+        <w:t>H</w:t>
+      </w:r>
+      <w:r>
+        <w:rPr>
+          <w:rFonts w:ascii="Times New Roman" w:hAnsi="Times New Roman" w:cs="Times New Roman"/>
+          <w:b/>
+          <w:szCs w:val="26"/>
+        </w:rPr>
+        <w:t>ình</w:t>
+      </w:r>
+      <w:r>
+        <w:rPr>
+          <w:rFonts w:ascii="Times New Roman" w:hAnsi="Times New Roman" w:cs="Times New Roman"/>
+          <w:b/>
+          <w:szCs w:val="26"/>
+        </w:rPr>
+        <w:t xml:space="preserve"> </w:t>
+      </w:r>
+      <w:r>
+        <w:rPr>
+          <w:rFonts w:ascii="Times New Roman" w:hAnsi="Times New Roman" w:cs="Times New Roman"/>
+          <w:b/>
+          <w:szCs w:val="26"/>
+        </w:rPr>
+        <w:t>ả</w:t>
+      </w:r>
+      <w:r>
+        <w:rPr>
+          <w:rFonts w:ascii="Times New Roman" w:hAnsi="Times New Roman" w:cs="Times New Roman"/>
+          <w:b/>
+          <w:szCs w:val="26"/>
+        </w:rPr>
+        <w:t>nh dem</w:t>
+      </w:r>
+      <w:r>
+        <w:rPr>
+          <w:rFonts w:ascii="Times New Roman" w:hAnsi="Times New Roman" w:cs="Times New Roman"/>
+          <w:b/>
+          <w:szCs w:val="26"/>
+        </w:rPr>
+        <w:t>o</w:t>
+      </w:r>
+      <w:r>
+        <w:rPr>
+          <w:rFonts w:ascii="Times New Roman" w:hAnsi="Times New Roman" w:cs="Times New Roman"/>
+          <w:b/>
+          <w:szCs w:val="26"/>
+        </w:rPr>
+        <w:t>:</w:t>
+      </w:r>
+    </w:p>
+    <w:p>
+      <w:pPr>
+        <w:pStyle w:val="oancuaDanhsach"/>
+        <w:ind w:left="180"/>
+        <w:jc w:val="left"/>
+        <w:rPr>
+          <w:rFonts w:ascii="Times New Roman" w:hAnsi="Times New Roman" w:cs="Times New Roman"/>
+          <w:b/>
+          <w:szCs w:val="26"/>
+        </w:rPr>
+      </w:pPr>
+      <w:r>
+        <w:rPr>
+          <w:rFonts w:ascii="Times New Roman" w:hAnsi="Times New Roman" w:cs="Times New Roman"/>
+          <w:b/>
+          <w:noProof/>
+          <w:szCs w:val="26"/>
+        </w:rPr>
+        <w:drawing>
+          <wp:inline distT="0" distB="0" distL="0" distR="0">
+            <wp:extent cx="6115050" cy="2920365"/>
+            <wp:effectExtent l="38100" t="38100" r="19050" b="13335"/>
+            <wp:docPr id="4" name="Hình ảnh 4"/>
+            <wp:cNvGraphicFramePr>
+              <a:graphicFrameLocks xmlns:a="http://schemas.openxmlformats.org/drawingml/2006/main" noChangeAspect="1"/>
+            </wp:cNvGraphicFramePr>
+            <a:graphic xmlns:a="http://schemas.openxmlformats.org/drawingml/2006/main">
+              <a:graphicData uri="http://schemas.openxmlformats.org/drawingml/2006/picture">
+                <pic:pic xmlns:pic="http://schemas.openxmlformats.org/drawingml/2006/picture">
+                  <pic:nvPicPr>
+                    <pic:cNvPr id="4" name="Screenshot-1.png"/>
+                    <pic:cNvPicPr/>
+                  </pic:nvPicPr>
+                  <pic:blipFill>
+                    <a:blip r:embed="rId13" cstate="print">
+                      <a:extLst>
+                        <a:ext uri="{28A0092B-C50C-407E-A947-70E740481C1C}">
+                          <a14:useLocalDpi xmlns:a14="http://schemas.microsoft.com/office/drawing/2010/main" val="0"/>
+                        </a:ext>
+                      </a:extLst>
+                    </a:blip>
+                    <a:stretch>
+                      <a:fillRect/>
+                    </a:stretch>
+                  </pic:blipFill>
+                  <pic:spPr>
+                    <a:xfrm>
+                      <a:off x="0" y="0"/>
+                      <a:ext cx="6115050" cy="2920365"/>
+                    </a:xfrm>
+                    <a:prstGeom prst="rect">
+                      <a:avLst/>
+                    </a:prstGeom>
+                    <a:ln w="28575">
+                      <a:solidFill>
+                        <a:schemeClr val="tx1"/>
+                      </a:solidFill>
+                    </a:ln>
+                  </pic:spPr>
+                </pic:pic>
+              </a:graphicData>
+            </a:graphic>
+          </wp:inline>
+        </w:drawing>
+      </w:r>
+      <w:bookmarkStart w:id="0" w:name="_GoBack"/>
+      <w:bookmarkEnd w:id="0"/>
+    </w:p>
+    <w:p>
+      <w:pPr>
+        <w:pStyle w:val="oancuaDanhsach"/>
         <w:numPr>
           <w:ilvl w:val="0"/>
           <w:numId w:val="12"/>
@@ -11081,7 +12539,6 @@
           <w:b/>
           <w:sz w:val="32"/>
         </w:rPr>
-        <w:lastRenderedPageBreak/>
         <w:t>Chương trình cat</w:t>
       </w:r>
     </w:p>
@@ -11089,7 +12546,7 @@
       <w:pPr>
         <w:pStyle w:val="oancuaDanhsach"/>
         <w:spacing w:line="240" w:lineRule="auto"/>
-        <w:ind w:left="0"/>
+        <w:ind w:left="630"/>
         <w:jc w:val="left"/>
         <w:rPr>
           <w:rFonts w:ascii="Times New Roman" w:hAnsi="Times New Roman" w:cs="Times New Roman"/>
@@ -11116,7 +12573,7 @@
       <w:pPr>
         <w:pStyle w:val="oancuaDanhsach"/>
         <w:spacing w:line="240" w:lineRule="auto"/>
-        <w:ind w:left="0"/>
+        <w:ind w:left="630"/>
         <w:jc w:val="left"/>
         <w:rPr>
           <w:rFonts w:ascii="Times New Roman" w:hAnsi="Times New Roman" w:cs="Times New Roman"/>
@@ -11141,7 +12598,7 @@
           <w:numId w:val="21"/>
         </w:numPr>
         <w:spacing w:line="240" w:lineRule="auto"/>
-        <w:ind w:left="1350"/>
+        <w:ind w:left="1440"/>
         <w:jc w:val="left"/>
         <w:rPr>
           <w:rFonts w:ascii="Times New Roman" w:hAnsi="Times New Roman" w:cs="Times New Roman"/>
@@ -11162,7 +12619,7 @@
           <w:numId w:val="21"/>
         </w:numPr>
         <w:spacing w:line="240" w:lineRule="auto"/>
-        <w:ind w:left="1350"/>
+        <w:ind w:left="1440"/>
         <w:jc w:val="left"/>
         <w:rPr>
           <w:rFonts w:ascii="Times New Roman" w:hAnsi="Times New Roman" w:cs="Times New Roman"/>
@@ -11183,7 +12640,7 @@
           <w:numId w:val="21"/>
         </w:numPr>
         <w:spacing w:line="240" w:lineRule="auto"/>
-        <w:ind w:left="1350"/>
+        <w:ind w:left="1440"/>
         <w:jc w:val="left"/>
         <w:rPr>
           <w:rFonts w:ascii="Times New Roman" w:hAnsi="Times New Roman" w:cs="Times New Roman"/>
@@ -11193,15 +12650,7 @@
         <w:rPr>
           <w:rFonts w:ascii="Times New Roman" w:hAnsi="Times New Roman" w:cs="Times New Roman"/>
         </w:rPr>
-        <w:t>Kiểm tra hợp lệ:  Nếu mở file thành công thì gọi system call Seek để dịch chuyển con trỏ về cuối file lấy kích thước thực sự của file và di chuyển lại con trỏ ra đầu file. Tiến hành đọc từng kí tự trong fi</w:t>
-      </w:r>
-      <w:bookmarkStart w:id="0" w:name="_GoBack"/>
-      <w:bookmarkEnd w:id="0"/>
-      <w:r>
-        <w:rPr>
-          <w:rFonts w:ascii="Times New Roman" w:hAnsi="Times New Roman" w:cs="Times New Roman"/>
-        </w:rPr>
-        <w:t xml:space="preserve">le bằng system call Read và in từng kí tự đó ra màn hình bằng system call PrintChar cho đến hết kích thước của file. </w:t>
+        <w:t xml:space="preserve">Kiểm tra hợp lệ:  Nếu mở file thành công thì gọi system call Seek để dịch chuyển con trỏ về cuối file lấy kích thước thực sự của file và di chuyển lại con trỏ ra đầu file. Tiến hành đọc từng kí tự trong file bằng system call Read và in từng kí tự đó ra màn hình bằng system call PrintChar cho đến hết kích thước của file. </w:t>
       </w:r>
     </w:p>
     <w:p>
@@ -11212,7 +12661,7 @@
           <w:numId w:val="21"/>
         </w:numPr>
         <w:spacing w:line="240" w:lineRule="auto"/>
-        <w:ind w:left="1350"/>
+        <w:ind w:left="1440"/>
         <w:jc w:val="left"/>
         <w:rPr>
           <w:rFonts w:ascii="Times New Roman" w:hAnsi="Times New Roman" w:cs="Times New Roman"/>
@@ -11228,6 +12677,7 @@
     <w:p>
       <w:pPr>
         <w:spacing w:line="240" w:lineRule="auto"/>
+        <w:ind w:left="630"/>
         <w:jc w:val="left"/>
         <w:rPr>
           <w:rFonts w:ascii="Times New Roman" w:hAnsi="Times New Roman" w:cs="Times New Roman"/>
@@ -11270,6 +12720,7 @@
           <w:rFonts w:ascii="Times New Roman" w:hAnsi="Times New Roman" w:cs="Times New Roman"/>
           <w:noProof/>
         </w:rPr>
+        <w:lastRenderedPageBreak/>
         <w:drawing>
           <wp:inline distT="0" distB="0" distL="0" distR="0">
             <wp:extent cx="6115050" cy="2782570"/>
@@ -11286,7 +12737,7 @@
                     <pic:cNvPicPr/>
                   </pic:nvPicPr>
                   <pic:blipFill>
-                    <a:blip r:embed="rId13">
+                    <a:blip r:embed="rId14">
                       <a:extLst>
                         <a:ext uri="{28A0092B-C50C-407E-A947-70E740481C1C}">
                           <a14:useLocalDpi xmlns:a14="http://schemas.microsoft.com/office/drawing/2010/main" val="0"/>
@@ -11701,8 +13152,8 @@
       </w:pPr>
     </w:p>
     <w:sectPr>
-      <w:headerReference w:type="default" r:id="rId14"/>
-      <w:footerReference w:type="default" r:id="rId15"/>
+      <w:headerReference w:type="default" r:id="rId15"/>
+      <w:footerReference w:type="default" r:id="rId16"/>
       <w:pgSz w:w="12240" w:h="15840"/>
       <w:pgMar w:top="1080" w:right="1170" w:bottom="1080" w:left="1440" w:header="720" w:footer="720" w:gutter="0"/>
       <w:cols w:space="720"/>
@@ -12415,6 +13866,92 @@
     </w:lvl>
   </w:abstractNum>
   <w:abstractNum w:abstractNumId="4" w15:restartNumberingAfterBreak="0">
+    <w:nsid w:val="1D410D81"/>
+    <w:multiLevelType w:val="hybridMultilevel"/>
+    <w:tmpl w:val="5F885C98"/>
+    <w:lvl w:ilvl="0" w:tplc="04090011">
+      <w:start w:val="1"/>
+      <w:numFmt w:val="decimal"/>
+      <w:lvlText w:val="%1)"/>
+      <w:lvlJc w:val="left"/>
+      <w:pPr>
+        <w:ind w:left="1350" w:hanging="360"/>
+      </w:pPr>
+    </w:lvl>
+    <w:lvl w:ilvl="1" w:tplc="04090019" w:tentative="1">
+      <w:start w:val="1"/>
+      <w:numFmt w:val="lowerLetter"/>
+      <w:lvlText w:val="%2."/>
+      <w:lvlJc w:val="left"/>
+      <w:pPr>
+        <w:ind w:left="2070" w:hanging="360"/>
+      </w:pPr>
+    </w:lvl>
+    <w:lvl w:ilvl="2" w:tplc="0409001B" w:tentative="1">
+      <w:start w:val="1"/>
+      <w:numFmt w:val="lowerRoman"/>
+      <w:lvlText w:val="%3."/>
+      <w:lvlJc w:val="right"/>
+      <w:pPr>
+        <w:ind w:left="2790" w:hanging="180"/>
+      </w:pPr>
+    </w:lvl>
+    <w:lvl w:ilvl="3" w:tplc="0409000F" w:tentative="1">
+      <w:start w:val="1"/>
+      <w:numFmt w:val="decimal"/>
+      <w:lvlText w:val="%4."/>
+      <w:lvlJc w:val="left"/>
+      <w:pPr>
+        <w:ind w:left="3510" w:hanging="360"/>
+      </w:pPr>
+    </w:lvl>
+    <w:lvl w:ilvl="4" w:tplc="04090019" w:tentative="1">
+      <w:start w:val="1"/>
+      <w:numFmt w:val="lowerLetter"/>
+      <w:lvlText w:val="%5."/>
+      <w:lvlJc w:val="left"/>
+      <w:pPr>
+        <w:ind w:left="4230" w:hanging="360"/>
+      </w:pPr>
+    </w:lvl>
+    <w:lvl w:ilvl="5" w:tplc="0409001B" w:tentative="1">
+      <w:start w:val="1"/>
+      <w:numFmt w:val="lowerRoman"/>
+      <w:lvlText w:val="%6."/>
+      <w:lvlJc w:val="right"/>
+      <w:pPr>
+        <w:ind w:left="4950" w:hanging="180"/>
+      </w:pPr>
+    </w:lvl>
+    <w:lvl w:ilvl="6" w:tplc="0409000F" w:tentative="1">
+      <w:start w:val="1"/>
+      <w:numFmt w:val="decimal"/>
+      <w:lvlText w:val="%7."/>
+      <w:lvlJc w:val="left"/>
+      <w:pPr>
+        <w:ind w:left="5670" w:hanging="360"/>
+      </w:pPr>
+    </w:lvl>
+    <w:lvl w:ilvl="7" w:tplc="04090019" w:tentative="1">
+      <w:start w:val="1"/>
+      <w:numFmt w:val="lowerLetter"/>
+      <w:lvlText w:val="%8."/>
+      <w:lvlJc w:val="left"/>
+      <w:pPr>
+        <w:ind w:left="6390" w:hanging="360"/>
+      </w:pPr>
+    </w:lvl>
+    <w:lvl w:ilvl="8" w:tplc="0409001B" w:tentative="1">
+      <w:start w:val="1"/>
+      <w:numFmt w:val="lowerRoman"/>
+      <w:lvlText w:val="%9."/>
+      <w:lvlJc w:val="right"/>
+      <w:pPr>
+        <w:ind w:left="7110" w:hanging="180"/>
+      </w:pPr>
+    </w:lvl>
+  </w:abstractNum>
+  <w:abstractNum w:abstractNumId="5" w15:restartNumberingAfterBreak="0">
     <w:nsid w:val="22FC547E"/>
     <w:multiLevelType w:val="hybridMultilevel"/>
     <w:tmpl w:val="8F68EEBE"/>
@@ -12500,7 +14037,7 @@
       </w:pPr>
     </w:lvl>
   </w:abstractNum>
-  <w:abstractNum w:abstractNumId="5" w15:restartNumberingAfterBreak="0">
+  <w:abstractNum w:abstractNumId="6" w15:restartNumberingAfterBreak="0">
     <w:nsid w:val="2939225D"/>
     <w:multiLevelType w:val="hybridMultilevel"/>
     <w:tmpl w:val="860855B8"/>
@@ -12586,7 +14123,7 @@
       </w:pPr>
     </w:lvl>
   </w:abstractNum>
-  <w:abstractNum w:abstractNumId="6" w15:restartNumberingAfterBreak="0">
+  <w:abstractNum w:abstractNumId="7" w15:restartNumberingAfterBreak="0">
     <w:nsid w:val="307236FA"/>
     <w:multiLevelType w:val="hybridMultilevel"/>
     <w:tmpl w:val="4BE62620"/>
@@ -12699,7 +14236,7 @@
       </w:rPr>
     </w:lvl>
   </w:abstractNum>
-  <w:abstractNum w:abstractNumId="7" w15:restartNumberingAfterBreak="0">
+  <w:abstractNum w:abstractNumId="8" w15:restartNumberingAfterBreak="0">
     <w:nsid w:val="34F96868"/>
     <w:multiLevelType w:val="multilevel"/>
     <w:tmpl w:val="4514662C"/>
@@ -12788,7 +14325,7 @@
       </w:pPr>
     </w:lvl>
   </w:abstractNum>
-  <w:abstractNum w:abstractNumId="8" w15:restartNumberingAfterBreak="0">
+  <w:abstractNum w:abstractNumId="9" w15:restartNumberingAfterBreak="0">
     <w:nsid w:val="35942B75"/>
     <w:multiLevelType w:val="multilevel"/>
     <w:tmpl w:val="0ECE5CBC"/>
@@ -12914,7 +14451,7 @@
       </w:rPr>
     </w:lvl>
   </w:abstractNum>
-  <w:abstractNum w:abstractNumId="9" w15:restartNumberingAfterBreak="0">
+  <w:abstractNum w:abstractNumId="10" w15:restartNumberingAfterBreak="0">
     <w:nsid w:val="398303AD"/>
     <w:multiLevelType w:val="hybridMultilevel"/>
     <w:tmpl w:val="860855B8"/>
@@ -13000,7 +14537,7 @@
       </w:pPr>
     </w:lvl>
   </w:abstractNum>
-  <w:abstractNum w:abstractNumId="10" w15:restartNumberingAfterBreak="0">
+  <w:abstractNum w:abstractNumId="11" w15:restartNumberingAfterBreak="0">
     <w:nsid w:val="3CEB549F"/>
     <w:multiLevelType w:val="hybridMultilevel"/>
     <w:tmpl w:val="1AA44DB8"/>
@@ -13113,7 +14650,7 @@
       </w:rPr>
     </w:lvl>
   </w:abstractNum>
-  <w:abstractNum w:abstractNumId="11" w15:restartNumberingAfterBreak="0">
+  <w:abstractNum w:abstractNumId="12" w15:restartNumberingAfterBreak="0">
     <w:nsid w:val="3EB43B11"/>
     <w:multiLevelType w:val="hybridMultilevel"/>
     <w:tmpl w:val="8F68EEBE"/>
@@ -13199,7 +14736,7 @@
       </w:pPr>
     </w:lvl>
   </w:abstractNum>
-  <w:abstractNum w:abstractNumId="12" w15:restartNumberingAfterBreak="0">
+  <w:abstractNum w:abstractNumId="13" w15:restartNumberingAfterBreak="0">
     <w:nsid w:val="43137D2E"/>
     <w:multiLevelType w:val="hybridMultilevel"/>
     <w:tmpl w:val="C6AAEDDE"/>
@@ -13312,7 +14849,7 @@
       </w:rPr>
     </w:lvl>
   </w:abstractNum>
-  <w:abstractNum w:abstractNumId="13" w15:restartNumberingAfterBreak="0">
+  <w:abstractNum w:abstractNumId="14" w15:restartNumberingAfterBreak="0">
     <w:nsid w:val="4B664031"/>
     <w:multiLevelType w:val="hybridMultilevel"/>
     <w:tmpl w:val="EE6685AA"/>
@@ -13425,7 +14962,7 @@
       </w:rPr>
     </w:lvl>
   </w:abstractNum>
-  <w:abstractNum w:abstractNumId="14" w15:restartNumberingAfterBreak="0">
+  <w:abstractNum w:abstractNumId="15" w15:restartNumberingAfterBreak="0">
     <w:nsid w:val="5D694F92"/>
     <w:multiLevelType w:val="hybridMultilevel"/>
     <w:tmpl w:val="0ADE6222"/>
@@ -13538,7 +15075,7 @@
       </w:rPr>
     </w:lvl>
   </w:abstractNum>
-  <w:abstractNum w:abstractNumId="15" w15:restartNumberingAfterBreak="0">
+  <w:abstractNum w:abstractNumId="16" w15:restartNumberingAfterBreak="0">
     <w:nsid w:val="658320AD"/>
     <w:multiLevelType w:val="hybridMultilevel"/>
     <w:tmpl w:val="FF726F86"/>
@@ -13627,7 +15164,7 @@
       </w:pPr>
     </w:lvl>
   </w:abstractNum>
-  <w:abstractNum w:abstractNumId="16" w15:restartNumberingAfterBreak="0">
+  <w:abstractNum w:abstractNumId="17" w15:restartNumberingAfterBreak="0">
     <w:nsid w:val="65F35736"/>
     <w:multiLevelType w:val="hybridMultilevel"/>
     <w:tmpl w:val="B6848F5E"/>
@@ -13717,7 +15254,7 @@
       </w:pPr>
     </w:lvl>
   </w:abstractNum>
-  <w:abstractNum w:abstractNumId="17" w15:restartNumberingAfterBreak="0">
+  <w:abstractNum w:abstractNumId="18" w15:restartNumberingAfterBreak="0">
     <w:nsid w:val="6F8A4594"/>
     <w:multiLevelType w:val="multilevel"/>
     <w:tmpl w:val="0409001D"/>
@@ -13804,7 +15341,7 @@
       </w:pPr>
     </w:lvl>
   </w:abstractNum>
-  <w:abstractNum w:abstractNumId="18" w15:restartNumberingAfterBreak="0">
+  <w:abstractNum w:abstractNumId="19" w15:restartNumberingAfterBreak="0">
     <w:nsid w:val="77EE4362"/>
     <w:multiLevelType w:val="hybridMultilevel"/>
     <w:tmpl w:val="70E4690A"/>
@@ -13890,7 +15427,7 @@
       </w:pPr>
     </w:lvl>
   </w:abstractNum>
-  <w:abstractNum w:abstractNumId="19" w15:restartNumberingAfterBreak="0">
+  <w:abstractNum w:abstractNumId="20" w15:restartNumberingAfterBreak="0">
     <w:nsid w:val="7BAB1BF0"/>
     <w:multiLevelType w:val="hybridMultilevel"/>
     <w:tmpl w:val="42E0E8EE"/>
@@ -13976,7 +15513,7 @@
       </w:pPr>
     </w:lvl>
   </w:abstractNum>
-  <w:abstractNum w:abstractNumId="20" w15:restartNumberingAfterBreak="0">
+  <w:abstractNum w:abstractNumId="21" w15:restartNumberingAfterBreak="0">
     <w:nsid w:val="7FEA0C93"/>
     <w:multiLevelType w:val="hybridMultilevel"/>
     <w:tmpl w:val="2640EE78"/>
@@ -14063,16 +15600,16 @@
     </w:lvl>
   </w:abstractNum>
   <w:num w:numId="1">
-    <w:abstractNumId w:val="8"/>
+    <w:abstractNumId w:val="9"/>
   </w:num>
   <w:num w:numId="2">
-    <w:abstractNumId w:val="17"/>
+    <w:abstractNumId w:val="18"/>
   </w:num>
   <w:num w:numId="3">
-    <w:abstractNumId w:val="19"/>
+    <w:abstractNumId w:val="20"/>
   </w:num>
   <w:num w:numId="4">
-    <w:abstractNumId w:val="7"/>
+    <w:abstractNumId w:val="8"/>
   </w:num>
   <w:num w:numId="5">
     <w:abstractNumId w:val="0"/>
@@ -14081,49 +15618,52 @@
     <w:abstractNumId w:val="3"/>
   </w:num>
   <w:num w:numId="7">
-    <w:abstractNumId w:val="16"/>
+    <w:abstractNumId w:val="17"/>
   </w:num>
   <w:num w:numId="8">
+    <w:abstractNumId w:val="12"/>
+  </w:num>
+  <w:num w:numId="9">
+    <w:abstractNumId w:val="5"/>
+  </w:num>
+  <w:num w:numId="10">
     <w:abstractNumId w:val="11"/>
   </w:num>
-  <w:num w:numId="9">
-    <w:abstractNumId w:val="4"/>
-  </w:num>
-  <w:num w:numId="10">
-    <w:abstractNumId w:val="10"/>
-  </w:num>
   <w:num w:numId="11">
-    <w:abstractNumId w:val="18"/>
+    <w:abstractNumId w:val="19"/>
   </w:num>
   <w:num w:numId="12">
-    <w:abstractNumId w:val="15"/>
+    <w:abstractNumId w:val="16"/>
   </w:num>
   <w:num w:numId="13">
     <w:abstractNumId w:val="1"/>
   </w:num>
   <w:num w:numId="14">
-    <w:abstractNumId w:val="14"/>
+    <w:abstractNumId w:val="15"/>
   </w:num>
   <w:num w:numId="15">
-    <w:abstractNumId w:val="12"/>
+    <w:abstractNumId w:val="13"/>
   </w:num>
   <w:num w:numId="16">
-    <w:abstractNumId w:val="6"/>
+    <w:abstractNumId w:val="7"/>
   </w:num>
   <w:num w:numId="17">
-    <w:abstractNumId w:val="13"/>
+    <w:abstractNumId w:val="14"/>
   </w:num>
   <w:num w:numId="18">
     <w:abstractNumId w:val="2"/>
   </w:num>
   <w:num w:numId="19">
-    <w:abstractNumId w:val="9"/>
+    <w:abstractNumId w:val="10"/>
   </w:num>
   <w:num w:numId="20">
-    <w:abstractNumId w:val="5"/>
+    <w:abstractNumId w:val="6"/>
   </w:num>
   <w:num w:numId="21">
-    <w:abstractNumId w:val="20"/>
+    <w:abstractNumId w:val="21"/>
+  </w:num>
+  <w:num w:numId="22">
+    <w:abstractNumId w:val="4"/>
   </w:num>
   <w:numIdMacAtCleanup w:val="17"/>
 </w:numbering>
@@ -15466,6 +17006,7 @@
     <w:rsid w:val="00C94AAA"/>
     <w:rsid w:val="00D15AB5"/>
     <w:rsid w:val="00D73183"/>
+    <w:rsid w:val="00D83E7A"/>
     <w:rsid w:val="00DB34F6"/>
     <w:rsid w:val="00DC3C80"/>
     <w:rsid w:val="00E60812"/>
@@ -16271,7 +17812,7 @@
 </file>
 
 <file path=customXml/itemProps2.xml><?xml version="1.0" encoding="utf-8"?>
-<ds:datastoreItem xmlns:ds="http://schemas.openxmlformats.org/officeDocument/2006/customXml" ds:itemID="{30069BC7-FF49-438C-A43D-531600464B38}">
+<ds:datastoreItem xmlns:ds="http://schemas.openxmlformats.org/officeDocument/2006/customXml" ds:itemID="{1D5CBF4C-24D9-4E32-A54F-A80964F0BA10}">
   <ds:schemaRefs>
     <ds:schemaRef ds:uri="http://schemas.openxmlformats.org/officeDocument/2006/bibliography"/>
   </ds:schemaRefs>

</xml_diff>